<commit_message>
maj rapports BDD et Linux
</commit_message>
<xml_diff>
--- a/Loup SONNEVILLE/Rapports/Rapport BDD.docx
+++ b/Loup SONNEVILLE/Rapports/Rapport BDD.docx
@@ -17,7 +17,7 @@
             <v:stroke joinstyle="miter"/>
             <v:path gradientshapeok="t" o:connecttype="rect"/>
           </v:shapetype>
-          <v:shape id="Zone de texte 41" o:spid="_x0000_s1040" type="#_x0000_t202" style="position:absolute;margin-left:397.15pt;margin-top:22.1pt;width:126.85pt;height:97.95pt;z-index:251658240;visibility:visible;mso-width-relative:margin;mso-height-relative:margin" o:gfxdata="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" filled="f" stroked="f" strokeweight=".5pt">
+          <v:shape id="Zone de texte 41" o:spid="_x0000_s1040" type="#_x0000_t202" style="position:absolute;margin-left:397.15pt;margin-top:22.1pt;width:126.85pt;height:97.95pt;z-index:251651584;visibility:visible;mso-width-relative:margin;mso-height-relative:margin" o:gfxdata="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" filled="f" stroked="f" strokeweight=".5pt">
             <v:textbox style="mso-next-textbox:#Zone de texte 41">
               <w:txbxContent>
                 <w:p>
@@ -119,7 +119,7 @@
           <w:lang w:eastAsia="fr-FR"/>
         </w:rPr>
         <w:drawing>
-          <wp:anchor distT="0" distB="0" distL="114300" distR="114300" simplePos="0" relativeHeight="251674624" behindDoc="0" locked="0" layoutInCell="1" allowOverlap="1">
+          <wp:anchor distT="0" distB="0" distL="114300" distR="114300" simplePos="0" relativeHeight="251649536" behindDoc="0" locked="0" layoutInCell="1" allowOverlap="1">
             <wp:simplePos x="0" y="0"/>
             <wp:positionH relativeFrom="margin">
               <wp:posOffset>2884805</wp:posOffset>
@@ -144,10 +144,10 @@
                     </pic:cNvPicPr>
                   </pic:nvPicPr>
                   <pic:blipFill>
-                    <a:blip r:embed="rId7" cstate="print">
+                    <a:blip r:embed="rId9" cstate="print">
                       <a:extLst>
                         <a:ext uri="{28A0092B-C50C-407E-A947-70E740481C1C}">
-                          <a14:useLocalDpi xmlns:a14="http://schemas.microsoft.com/office/drawing/2010/main" xmlns:wps="http://schemas.microsoft.com/office/word/2010/wordprocessingShape" xmlns:wpi="http://schemas.microsoft.com/office/word/2010/wordprocessingInk" xmlns:wpg="http://schemas.microsoft.com/office/word/2010/wordprocessingGroup" xmlns:w16se="http://schemas.microsoft.com/office/word/2015/wordml/symex" xmlns:w16sdtdh="http://schemas.microsoft.com/office/word/2020/wordml/sdtdatahash" xmlns:w16="http://schemas.microsoft.com/office/word/2018/wordml" xmlns:w16cid="http://schemas.microsoft.com/office/word/2016/wordml/cid" xmlns:w16cex="http://schemas.microsoft.com/office/word/2018/wordml/cex" xmlns:w15="http://schemas.microsoft.com/office/word/2012/wordml" xmlns:w14="http://schemas.microsoft.com/office/word/2010/wordml" xmlns:w="http://schemas.openxmlformats.org/wordprocessingml/2006/main" xmlns:w10="urn:schemas-microsoft-com:office:word" xmlns:wp14="http://schemas.microsoft.com/office/word/2010/wordprocessingDrawing" xmlns:v="urn:schemas-microsoft-com:vml" xmlns:oel="http://schemas.microsoft.com/office/2019/extlst" xmlns:o="urn:schemas-microsoft-com:office:office" xmlns:am3d="http://schemas.microsoft.com/office/drawing/2017/model3d" xmlns:aink="http://schemas.microsoft.com/office/drawing/2016/ink" xmlns:mc="http://schemas.openxmlformats.org/markup-compatibility/2006" xmlns:cx8="http://schemas.microsoft.com/office/drawing/2016/5/14/chartex" xmlns:cx7="http://schemas.microsoft.com/office/drawing/2016/5/13/chartex" xmlns:cx6="http://schemas.microsoft.com/office/drawing/2016/5/12/chartex" xmlns:cx5="http://schemas.microsoft.com/office/drawing/2016/5/11/chartex" xmlns:cx4="http://schemas.microsoft.com/office/drawing/2016/5/10/chartex" xmlns:cx3="http://schemas.microsoft.com/office/drawing/2016/5/9/chartex" xmlns:cx2="http://schemas.microsoft.com/office/drawing/2015/10/21/chartex" xmlns:cx1="http://schemas.microsoft.com/office/drawing/2015/9/8/chartex" xmlns:cx="http://schemas.microsoft.com/office/drawing/2014/chartex" xmlns:wpc="http://schemas.microsoft.com/office/word/2010/wordprocessingCanvas" xmlns="" val="0"/>
+                          <a14:useLocalDpi xmlns="" xmlns:wpc="http://schemas.microsoft.com/office/word/2010/wordprocessingCanvas" xmlns:cx="http://schemas.microsoft.com/office/drawing/2014/chartex" xmlns:cx1="http://schemas.microsoft.com/office/drawing/2015/9/8/chartex" xmlns:cx2="http://schemas.microsoft.com/office/drawing/2015/10/21/chartex" xmlns:cx3="http://schemas.microsoft.com/office/drawing/2016/5/9/chartex" xmlns:cx4="http://schemas.microsoft.com/office/drawing/2016/5/10/chartex" xmlns:cx5="http://schemas.microsoft.com/office/drawing/2016/5/11/chartex" xmlns:cx6="http://schemas.microsoft.com/office/drawing/2016/5/12/chartex" xmlns:cx7="http://schemas.microsoft.com/office/drawing/2016/5/13/chartex" xmlns:cx8="http://schemas.microsoft.com/office/drawing/2016/5/14/chartex" xmlns:mc="http://schemas.openxmlformats.org/markup-compatibility/2006" xmlns:aink="http://schemas.microsoft.com/office/drawing/2016/ink" xmlns:am3d="http://schemas.microsoft.com/office/drawing/2017/model3d" xmlns:o="urn:schemas-microsoft-com:office:office" xmlns:oel="http://schemas.microsoft.com/office/2019/extlst" xmlns:v="urn:schemas-microsoft-com:vml" xmlns:wp14="http://schemas.microsoft.com/office/word/2010/wordprocessingDrawing" xmlns:w10="urn:schemas-microsoft-com:office:word" xmlns:w="http://schemas.openxmlformats.org/wordprocessingml/2006/main" xmlns:w14="http://schemas.microsoft.com/office/word/2010/wordml" xmlns:w15="http://schemas.microsoft.com/office/word/2012/wordml" xmlns:w16cex="http://schemas.microsoft.com/office/word/2018/wordml/cex" xmlns:w16cid="http://schemas.microsoft.com/office/word/2016/wordml/cid" xmlns:w16="http://schemas.microsoft.com/office/word/2018/wordml" xmlns:w16sdtdh="http://schemas.microsoft.com/office/word/2020/wordml/sdtdatahash" xmlns:w16se="http://schemas.microsoft.com/office/word/2015/wordml/symex" xmlns:wpg="http://schemas.microsoft.com/office/word/2010/wordprocessingGroup" xmlns:wpi="http://schemas.microsoft.com/office/word/2010/wordprocessingInk" xmlns:wps="http://schemas.microsoft.com/office/word/2010/wordprocessingShape" xmlns:a14="http://schemas.microsoft.com/office/drawing/2010/main" val="0"/>
                         </a:ext>
                       </a:extLst>
                     </a:blip>
@@ -180,7 +180,7 @@
           <w:noProof/>
         </w:rPr>
         <w:pict>
-          <v:shape id="_x0000_s1029" style="position:absolute;margin-left:-262.3pt;margin-top:-246.25pt;width:367.35pt;height:197.6pt;rotation:3492264fd;flip:y;z-index:251658240;visibility:visible;mso-wrap-style:square;mso-width-percent:0;mso-height-percent:0;mso-wrap-distance-left:9pt;mso-wrap-distance-top:0;mso-wrap-distance-right:9pt;mso-wrap-distance-bottom:0;mso-position-horizontal:absolute;mso-position-horizontal-relative:margin;mso-position-vertical:absolute;mso-position-vertical-relative:text;mso-width-percent:0;mso-height-percent:0;mso-width-relative:margin;mso-height-relative:margin;v-text-anchor:middle" coordsize="4370000,1560190" o:gfxdata="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" path="m,1560190l1580205,,4370000,r,1560190l,1560190xe" fillcolor="#585454" stroked="f" strokeweight="1pt">
+          <v:shape id="_x0000_s1029" style="position:absolute;margin-left:-262.3pt;margin-top:-246.25pt;width:367.35pt;height:197.6pt;rotation:3492264fd;flip:y;z-index:251652608;visibility:visible;mso-wrap-style:square;mso-width-percent:0;mso-height-percent:0;mso-wrap-distance-left:9pt;mso-wrap-distance-top:0;mso-wrap-distance-right:9pt;mso-wrap-distance-bottom:0;mso-position-horizontal:absolute;mso-position-horizontal-relative:margin;mso-position-vertical:absolute;mso-position-vertical-relative:text;mso-width-percent:0;mso-height-percent:0;mso-width-relative:margin;mso-height-relative:margin;v-text-anchor:middle" coordsize="4370000,1560190" o:gfxdata="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" path="m,1560190l1580205,,4370000,r,1560190l,1560190xe" fillcolor="#585454" stroked="f" strokeweight="1pt">
             <v:stroke joinstyle="miter"/>
             <v:path arrowok="t" o:connecttype="custom" o:connectlocs="0,2509520;1687003,0;4665345,0;4665345,2509520;0,2509520" o:connectangles="0,0,0,0,0"/>
             <w10:wrap anchorx="margin"/>
@@ -192,7 +192,7 @@
           <w:noProof/>
         </w:rPr>
         <w:pict>
-          <v:shape id="_x0000_s1038" style="position:absolute;margin-left:-61.4pt;margin-top:-21.9pt;width:458.1pt;height:131.5pt;rotation:2578452fd;z-index:251658240;visibility:visible;mso-wrap-style:square;mso-width-percent:0;mso-height-percent:0;mso-wrap-distance-left:9pt;mso-wrap-distance-top:0;mso-wrap-distance-right:9pt;mso-wrap-distance-bottom:0;mso-position-horizontal:absolute;mso-position-horizontal-relative:margin;mso-position-vertical:absolute;mso-position-vertical-relative:text;mso-width-percent:0;mso-height-percent:0;mso-width-relative:margin;mso-height-relative:margin;v-text-anchor:middle" coordsize="4370000,1560190" o:gfxdata="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" path="m,1560190l1580205,,4370000,r,1560190l,1560190xe" fillcolor="#c00000" stroked="f" strokeweight="1pt">
+          <v:shape id="_x0000_s1038" style="position:absolute;margin-left:-61.4pt;margin-top:-21.9pt;width:458.1pt;height:131.5pt;rotation:2578452fd;z-index:251653632;visibility:visible;mso-wrap-style:square;mso-width-percent:0;mso-height-percent:0;mso-wrap-distance-left:9pt;mso-wrap-distance-top:0;mso-wrap-distance-right:9pt;mso-wrap-distance-bottom:0;mso-position-horizontal:absolute;mso-position-horizontal-relative:margin;mso-position-vertical:absolute;mso-position-vertical-relative:text;mso-width-percent:0;mso-height-percent:0;mso-width-relative:margin;mso-height-relative:margin;v-text-anchor:middle" coordsize="4370000,1560190" o:gfxdata="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" path="m,1560190l1580205,,4370000,r,1560190l,1560190xe" fillcolor="#c00000" stroked="f" strokeweight="1pt">
             <v:stroke joinstyle="miter"/>
             <v:shadow on="t" type="perspective" color="black" opacity="19660f" offset="0,3pt" matrix="66847f,,,66847f"/>
             <v:path arrowok="t" o:connecttype="custom" o:connectlocs="0,1669840;2103759,0;5817870,0;5817870,1669840;0,1669840" o:connectangles="0,0,0,0,0"/>
@@ -205,7 +205,7 @@
           <w:noProof/>
         </w:rPr>
         <w:pict>
-          <v:shape id="_x0000_s1030" style="position:absolute;margin-left:-55.6pt;margin-top:-209pt;width:406.45pt;height:148.15pt;rotation:2849845fd;flip:y;z-index:251658240;visibility:visible;mso-wrap-style:square;mso-width-percent:0;mso-height-percent:0;mso-wrap-distance-left:9pt;mso-wrap-distance-top:0;mso-wrap-distance-right:9pt;mso-wrap-distance-bottom:0;mso-position-horizontal:absolute;mso-position-horizontal-relative:margin;mso-position-vertical:absolute;mso-position-vertical-relative:text;mso-width-percent:0;mso-height-percent:0;mso-width-relative:margin;mso-height-relative:margin;v-text-anchor:middle" coordsize="4370000,1560190" o:gfxdata="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" path="m,1560190l1580205,,4370000,r,1560190l,1560190xe" fillcolor="#ff1919" stroked="f" strokeweight="1pt">
+          <v:shape id="_x0000_s1030" style="position:absolute;margin-left:-55.6pt;margin-top:-209pt;width:406.45pt;height:148.15pt;rotation:2849845fd;flip:y;z-index:251654656;visibility:visible;mso-wrap-style:square;mso-width-percent:0;mso-height-percent:0;mso-wrap-distance-left:9pt;mso-wrap-distance-top:0;mso-wrap-distance-right:9pt;mso-wrap-distance-bottom:0;mso-position-horizontal:absolute;mso-position-horizontal-relative:margin;mso-position-vertical:absolute;mso-position-vertical-relative:text;mso-width-percent:0;mso-height-percent:0;mso-width-relative:margin;mso-height-relative:margin;v-text-anchor:middle" coordsize="4370000,1560190" o:gfxdata="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" path="m,1560190l1580205,,4370000,r,1560190l,1560190xe" fillcolor="#ff1919" stroked="f" strokeweight="1pt">
             <v:stroke joinstyle="miter"/>
             <v:path arrowok="t" o:connecttype="custom" o:connectlocs="0,1881235;1866652,0;5162159,0;5162159,1881235;0,1881235" o:connectangles="0,0,0,0,0"/>
             <w10:wrap anchorx="margin"/>
@@ -217,7 +217,7 @@
           <w:noProof/>
         </w:rPr>
         <w:pict>
-          <v:shape id="_x0000_s1028" style="position:absolute;margin-left:-285.25pt;margin-top:-36.95pt;width:499.25pt;height:142.6pt;rotation:2531454fd;z-index:251658240;visibility:visible;mso-wrap-style:square;mso-width-percent:0;mso-height-percent:0;mso-wrap-distance-left:9pt;mso-wrap-distance-top:0;mso-wrap-distance-right:9pt;mso-wrap-distance-bottom:0;mso-position-horizontal:absolute;mso-position-horizontal-relative:margin;mso-position-vertical:absolute;mso-position-vertical-relative:text;mso-width-percent:0;mso-height-percent:0;mso-width-relative:margin;mso-height-relative:margin;v-text-anchor:middle" coordsize="4370000,1560190" o:gfxdata="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" path="m,1560190l1580205,,4370000,r,1560190l,1560190xe" fillcolor="#393737 [814]" stroked="f" strokeweight="1pt">
+          <v:shape id="_x0000_s1028" style="position:absolute;margin-left:-285.25pt;margin-top:-36.95pt;width:499.25pt;height:142.6pt;rotation:2531454fd;z-index:251655680;visibility:visible;mso-wrap-style:square;mso-width-percent:0;mso-height-percent:0;mso-wrap-distance-left:9pt;mso-wrap-distance-top:0;mso-wrap-distance-right:9pt;mso-wrap-distance-bottom:0;mso-position-horizontal:absolute;mso-position-horizontal-relative:margin;mso-position-vertical:absolute;mso-position-vertical-relative:text;mso-width-percent:0;mso-height-percent:0;mso-width-relative:margin;mso-height-relative:margin;v-text-anchor:middle" coordsize="4370000,1560190" o:gfxdata="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" path="m,1560190l1580205,,4370000,r,1560190l,1560190xe" fillcolor="#393737 [814]" stroked="f" strokeweight="1pt">
             <v:stroke joinstyle="miter"/>
             <v:shadow on="t" type="perspective" color="black" opacity="19660f" offset="0,3pt" matrix="66847f,,,66847f"/>
             <v:path arrowok="t" o:connecttype="custom" o:connectlocs="0,1811020;2292735,0;6340475,0;6340475,1811020;0,1811020" o:connectangles="0,0,0,0,0"/>
@@ -230,7 +230,7 @@
           <w:noProof/>
         </w:rPr>
         <w:pict>
-          <v:shape id="Forme en L 15" o:spid="_x0000_s1026" style="position:absolute;margin-left:-435.3pt;margin-top:-34.4pt;width:499.25pt;height:142.6pt;rotation:2531454fd;z-index:251658240;visibility:visible;mso-wrap-style:square;mso-width-percent:0;mso-height-percent:0;mso-wrap-distance-left:9pt;mso-wrap-distance-top:0;mso-wrap-distance-right:9pt;mso-wrap-distance-bottom:0;mso-position-horizontal:absolute;mso-position-horizontal-relative:margin;mso-position-vertical:absolute;mso-position-vertical-relative:text;mso-width-percent:0;mso-height-percent:0;mso-width-relative:margin;mso-height-relative:margin;v-text-anchor:middle" coordsize="4370000,1560190" o:gfxdata="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" path="m,1560190l1580205,,4370000,r,1560190l,1560190xe" fillcolor="#c00000" stroked="f" strokeweight="1pt">
+          <v:shape id="Forme en L 15" o:spid="_x0000_s1026" style="position:absolute;margin-left:-435.3pt;margin-top:-34.4pt;width:499.25pt;height:142.6pt;rotation:2531454fd;z-index:251656704;visibility:visible;mso-wrap-style:square;mso-width-percent:0;mso-height-percent:0;mso-wrap-distance-left:9pt;mso-wrap-distance-top:0;mso-wrap-distance-right:9pt;mso-wrap-distance-bottom:0;mso-position-horizontal:absolute;mso-position-horizontal-relative:margin;mso-position-vertical:absolute;mso-position-vertical-relative:text;mso-width-percent:0;mso-height-percent:0;mso-width-relative:margin;mso-height-relative:margin;v-text-anchor:middle" coordsize="4370000,1560190" o:gfxdata="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" path="m,1560190l1580205,,4370000,r,1560190l,1560190xe" fillcolor="#c00000" stroked="f" strokeweight="1pt">
             <v:stroke joinstyle="miter"/>
             <v:shadow on="t" type="perspective" color="black" opacity="19660f" offset="0,3pt" matrix="66847f,,,66847f"/>
             <v:path arrowok="t" o:connecttype="custom" o:connectlocs="0,1811020;2292735,0;6340475,0;6340475,1811020;0,1811020" o:connectangles="0,0,0,0,0"/>
@@ -243,7 +243,7 @@
           <w:noProof/>
         </w:rPr>
         <w:pict>
-          <v:shape id="_x0000_s1027" style="position:absolute;margin-left:-236.6pt;margin-top:-183.25pt;width:334.15pt;height:132.3pt;rotation:3176298fd;flip:y;z-index:251658240;visibility:visible;mso-wrap-style:square;mso-width-percent:0;mso-height-percent:0;mso-wrap-distance-left:9pt;mso-wrap-distance-top:0;mso-wrap-distance-right:9pt;mso-wrap-distance-bottom:0;mso-position-horizontal:absolute;mso-position-horizontal-relative:margin;mso-position-vertical:absolute;mso-position-vertical-relative:text;mso-width-percent:0;mso-height-percent:0;mso-width-relative:margin;mso-height-relative:margin;v-text-anchor:middle" coordsize="4370000,1560190" o:gfxdata="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" path="m,1560190l1580205,,4370000,r,1560190l,1560190xe" fillcolor="#4472c4 [3204]" strokecolor="#1f3763 [1604]" strokeweight="1pt">
+          <v:shape id="_x0000_s1027" style="position:absolute;margin-left:-236.6pt;margin-top:-183.25pt;width:334.15pt;height:132.3pt;rotation:3176298fd;flip:y;z-index:251657728;visibility:visible;mso-wrap-style:square;mso-width-percent:0;mso-height-percent:0;mso-wrap-distance-left:9pt;mso-wrap-distance-top:0;mso-wrap-distance-right:9pt;mso-wrap-distance-bottom:0;mso-position-horizontal:absolute;mso-position-horizontal-relative:margin;mso-position-vertical:absolute;mso-position-vertical-relative:text;mso-width-percent:0;mso-height-percent:0;mso-width-relative:margin;mso-height-relative:margin;v-text-anchor:middle" coordsize="4370000,1560190" o:gfxdata="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" path="m,1560190l1580205,,4370000,r,1560190l,1560190xe" fillcolor="#4472c4 [3204]" strokecolor="#1f3763 [1604]" strokeweight="1pt">
             <v:stroke joinstyle="miter"/>
             <v:path arrowok="t" o:connecttype="custom" o:connectlocs="0,1680210;1534536,0;4243705,0;4243705,1680210;0,1680210" o:connectangles="0,0,0,0,0"/>
             <w10:wrap anchorx="margin"/>
@@ -261,7 +261,7 @@
           <w:noProof/>
         </w:rPr>
         <w:pict>
-          <v:shape id="_x0000_s1035" style="position:absolute;margin-left:244.5pt;margin-top:224.8pt;width:553.3pt;height:241.25pt;rotation:3303522fd;flip:y;z-index:251658240;visibility:visible;mso-wrap-style:square;mso-width-percent:0;mso-height-percent:0;mso-wrap-distance-left:9pt;mso-wrap-distance-top:0;mso-wrap-distance-right:9pt;mso-wrap-distance-bottom:0;mso-position-horizontal:absolute;mso-position-horizontal-relative:page;mso-position-vertical:absolute;mso-position-vertical-relative:text;mso-width-percent:0;mso-height-percent:0;mso-width-relative:margin;mso-height-relative:margin;v-text-anchor:middle" coordsize="4370000,1560190" o:gfxdata="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" path="m,1560190l1580205,,4370000,r,1560190l,1560190xe" fillcolor="#585454" stroked="f" strokeweight="1pt">
+          <v:shape id="_x0000_s1035" style="position:absolute;margin-left:244.5pt;margin-top:224.8pt;width:553.3pt;height:241.25pt;rotation:3303522fd;flip:y;z-index:251658752;visibility:visible;mso-wrap-style:square;mso-width-percent:0;mso-height-percent:0;mso-wrap-distance-left:9pt;mso-wrap-distance-top:0;mso-wrap-distance-right:9pt;mso-wrap-distance-bottom:0;mso-position-horizontal:absolute;mso-position-horizontal-relative:page;mso-position-vertical:absolute;mso-position-vertical-relative:text;mso-width-percent:0;mso-height-percent:0;mso-width-relative:margin;mso-height-relative:margin;v-text-anchor:middle" coordsize="4370000,1560190" o:gfxdata="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" path="m,1560190l1580205,,4370000,r,1560190l,1560190xe" fillcolor="#585454" stroked="f" strokeweight="1pt">
             <v:stroke joinstyle="miter"/>
             <v:shadow on="t" type="perspective" color="black" opacity="26214f" origin=".5" offset=".81072mm,-.68028mm" matrix="66847f,,,66847f"/>
             <v:path arrowok="t" o:connecttype="custom" o:connectlocs="0,3063875;2540952,0;7026910,0;7026910,3063875;0,3063875" o:connectangles="0,0,0,0,0"/>
@@ -274,7 +274,7 @@
           <w:noProof/>
         </w:rPr>
         <w:pict>
-          <v:shape id="_x0000_s1037" style="position:absolute;margin-left:338.65pt;margin-top:328.7pt;width:338.55pt;height:145.35pt;rotation:3239920fd;flip:y;z-index:251658240;visibility:visible;mso-wrap-style:square;mso-width-percent:0;mso-height-percent:0;mso-wrap-distance-left:9pt;mso-wrap-distance-top:0;mso-wrap-distance-right:9pt;mso-wrap-distance-bottom:0;mso-position-horizontal:absolute;mso-position-horizontal-relative:margin;mso-position-vertical:absolute;mso-position-vertical-relative:text;mso-width-percent:0;mso-height-percent:0;mso-width-relative:margin;mso-height-relative:margin;v-text-anchor:middle" coordsize="4370000,1560190" o:gfxdata="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" path="m,1560190l1580205,,4370000,r,1560190l,1560190xe" fillcolor="#ff1919" stroked="f" strokeweight="1pt">
+          <v:shape id="_x0000_s1037" style="position:absolute;margin-left:338.65pt;margin-top:328.7pt;width:338.55pt;height:145.35pt;rotation:3239920fd;flip:y;z-index:251659776;visibility:visible;mso-wrap-style:square;mso-width-percent:0;mso-height-percent:0;mso-wrap-distance-left:9pt;mso-wrap-distance-top:0;mso-wrap-distance-right:9pt;mso-wrap-distance-bottom:0;mso-position-horizontal:absolute;mso-position-horizontal-relative:margin;mso-position-vertical:absolute;mso-position-vertical-relative:text;mso-width-percent:0;mso-height-percent:0;mso-width-relative:margin;mso-height-relative:margin;v-text-anchor:middle" coordsize="4370000,1560190" o:gfxdata="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" path="m,1560190l1580205,,4370000,r,1560190l,1560190xe" fillcolor="#ff1919" stroked="f" strokeweight="1pt">
             <v:stroke joinstyle="miter"/>
             <v:path arrowok="t" o:connecttype="custom" o:connectlocs="0,1845945;1554743,0;4299585,0;4299585,1845945;0,1845945" o:connectangles="0,0,0,0,0"/>
             <w10:wrap anchorx="margin"/>
@@ -286,7 +286,7 @@
           <w:noProof/>
         </w:rPr>
         <w:pict>
-          <v:shape id="_x0000_s1031" style="position:absolute;margin-left:11.75pt;margin-top:524.9pt;width:367.15pt;height:131.5pt;rotation:-8882793fd;z-index:251658240;visibility:visible;mso-wrap-style:square;mso-width-percent:0;mso-height-percent:0;mso-wrap-distance-left:9pt;mso-wrap-distance-top:0;mso-wrap-distance-right:9pt;mso-wrap-distance-bottom:0;mso-position-horizontal:absolute;mso-position-horizontal-relative:margin;mso-position-vertical:absolute;mso-position-vertical-relative:text;mso-width-percent:0;mso-height-percent:0;mso-width-relative:margin;mso-height-relative:margin;v-text-anchor:middle" coordsize="4370000,1560190" o:gfxdata="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" path="m,1560190l1580205,,4370000,r,1560190l,1560190xe" fillcolor="#c00000" stroked="f" strokeweight="1pt">
+          <v:shape id="_x0000_s1031" style="position:absolute;margin-left:11.75pt;margin-top:524.9pt;width:367.15pt;height:131.5pt;rotation:-8882793fd;z-index:251660800;visibility:visible;mso-wrap-style:square;mso-width-percent:0;mso-height-percent:0;mso-wrap-distance-left:9pt;mso-wrap-distance-top:0;mso-wrap-distance-right:9pt;mso-wrap-distance-bottom:0;mso-position-horizontal:absolute;mso-position-horizontal-relative:margin;mso-position-vertical:absolute;mso-position-vertical-relative:text;mso-width-percent:0;mso-height-percent:0;mso-width-relative:margin;mso-height-relative:margin;v-text-anchor:middle" coordsize="4370000,1560190" o:gfxdata="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" path="m,1560190l1580205,,4370000,r,1560190l,1560190xe" fillcolor="#c00000" stroked="f" strokeweight="1pt">
             <v:stroke joinstyle="miter"/>
             <v:shadow on="t" type="perspective" color="black" opacity="26214f" origin="-.5" offset="3pt,0" matrix="66847f,,,66847f"/>
             <v:path arrowok="t" o:connecttype="custom" o:connectlocs="0,1670050;1686084,0;4662805,0;4662805,1670050;0,1670050" o:connectangles="0,0,0,0,0"/>
@@ -299,7 +299,7 @@
           <w:noProof/>
         </w:rPr>
         <w:pict>
-          <v:shape id="_x0000_s1032" style="position:absolute;margin-left:-127.9pt;margin-top:533.1pt;width:367.15pt;height:131.5pt;rotation:-8882793fd;z-index:251658240;visibility:visible;mso-wrap-style:square;mso-width-percent:0;mso-height-percent:0;mso-wrap-distance-left:9pt;mso-wrap-distance-top:0;mso-wrap-distance-right:9pt;mso-wrap-distance-bottom:0;mso-position-horizontal:absolute;mso-position-horizontal-relative:margin;mso-position-vertical:absolute;mso-position-vertical-relative:text;mso-width-percent:0;mso-height-percent:0;mso-width-relative:margin;mso-height-relative:margin;v-text-anchor:middle" coordsize="4370000,1560190" o:gfxdata="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" path="m,1560190l1580205,,4370000,r,1560190l,1560190xe" fillcolor="#393737 [814]" stroked="f" strokeweight="1pt">
+          <v:shape id="_x0000_s1032" style="position:absolute;margin-left:-127.9pt;margin-top:533.1pt;width:367.15pt;height:131.5pt;rotation:-8882793fd;z-index:251661824;visibility:visible;mso-wrap-style:square;mso-width-percent:0;mso-height-percent:0;mso-wrap-distance-left:9pt;mso-wrap-distance-top:0;mso-wrap-distance-right:9pt;mso-wrap-distance-bottom:0;mso-position-horizontal:absolute;mso-position-horizontal-relative:margin;mso-position-vertical:absolute;mso-position-vertical-relative:text;mso-width-percent:0;mso-height-percent:0;mso-width-relative:margin;mso-height-relative:margin;v-text-anchor:middle" coordsize="4370000,1560190" o:gfxdata="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" path="m,1560190l1580205,,4370000,r,1560190l,1560190xe" fillcolor="#393737 [814]" stroked="f" strokeweight="1pt">
             <v:stroke joinstyle="miter"/>
             <v:shadow on="t" type="perspective" color="black" opacity="26214f" origin="-.5" offset="3pt,0" matrix="66847f,,,66847f"/>
             <v:path arrowok="t" o:connecttype="custom" o:connectlocs="0,1670050;1686084,0;4662805,0;4662805,1670050;0,1670050" o:connectangles="0,0,0,0,0"/>
@@ -312,7 +312,7 @@
           <w:noProof/>
         </w:rPr>
         <w:pict>
-          <v:shape id="_x0000_s1033" style="position:absolute;margin-left:-263.95pt;margin-top:544.65pt;width:367.15pt;height:131.5pt;rotation:-8882793fd;z-index:251658240;visibility:visible;mso-wrap-style:square;mso-width-percent:0;mso-height-percent:0;mso-wrap-distance-left:9pt;mso-wrap-distance-top:0;mso-wrap-distance-right:9pt;mso-wrap-distance-bottom:0;mso-position-horizontal:absolute;mso-position-horizontal-relative:margin;mso-position-vertical:absolute;mso-position-vertical-relative:text;mso-width-percent:0;mso-height-percent:0;mso-width-relative:margin;mso-height-relative:margin;v-text-anchor:middle" coordsize="4370000,1560190" o:gfxdata="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" path="m,1560190l1580205,,4370000,r,1560190l,1560190xe" fillcolor="#c00000" stroked="f" strokeweight="1pt">
+          <v:shape id="_x0000_s1033" style="position:absolute;margin-left:-263.95pt;margin-top:544.65pt;width:367.15pt;height:131.5pt;rotation:-8882793fd;z-index:251662848;visibility:visible;mso-wrap-style:square;mso-width-percent:0;mso-height-percent:0;mso-wrap-distance-left:9pt;mso-wrap-distance-top:0;mso-wrap-distance-right:9pt;mso-wrap-distance-bottom:0;mso-position-horizontal:absolute;mso-position-horizontal-relative:margin;mso-position-vertical:absolute;mso-position-vertical-relative:text;mso-width-percent:0;mso-height-percent:0;mso-width-relative:margin;mso-height-relative:margin;v-text-anchor:middle" coordsize="4370000,1560190" o:gfxdata="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" path="m,1560190l1580205,,4370000,r,1560190l,1560190xe" fillcolor="#c00000" stroked="f" strokeweight="1pt">
             <v:stroke joinstyle="miter"/>
             <v:shadow on="t" type="perspective" color="black" opacity="26214f" origin="-.5" offset="3pt,0" matrix="66847f,,,66847f"/>
             <v:path arrowok="t" o:connecttype="custom" o:connectlocs="0,1670050;1686084,0;4662805,0;4662805,1670050;0,1670050" o:connectangles="0,0,0,0,0"/>
@@ -325,7 +325,7 @@
           <w:noProof/>
         </w:rPr>
         <w:pict>
-          <v:shape id="_x0000_s1036" style="position:absolute;margin-left:336.05pt;margin-top:500.05pt;width:367.15pt;height:131.5pt;rotation:2952494fd;z-index:251658240;visibility:visible;mso-wrap-style:square;mso-width-percent:0;mso-height-percent:0;mso-wrap-distance-left:9pt;mso-wrap-distance-top:0;mso-wrap-distance-right:9pt;mso-wrap-distance-bottom:0;mso-position-horizontal:absolute;mso-position-horizontal-relative:margin;mso-position-vertical:absolute;mso-position-vertical-relative:text;mso-width-percent:0;mso-height-percent:0;mso-width-relative:margin;mso-height-relative:margin;v-text-anchor:middle" coordsize="4370000,1560190" o:gfxdata="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" path="m,1560190l1580205,,4370000,r,1560190l,1560190xe" fillcolor="#c00000" stroked="f" strokeweight="1pt">
+          <v:shape id="_x0000_s1036" style="position:absolute;margin-left:336.05pt;margin-top:500.05pt;width:367.15pt;height:131.5pt;rotation:2952494fd;z-index:251663872;visibility:visible;mso-wrap-style:square;mso-width-percent:0;mso-height-percent:0;mso-wrap-distance-left:9pt;mso-wrap-distance-top:0;mso-wrap-distance-right:9pt;mso-wrap-distance-bottom:0;mso-position-horizontal:absolute;mso-position-horizontal-relative:margin;mso-position-vertical:absolute;mso-position-vertical-relative:text;mso-width-percent:0;mso-height-percent:0;mso-width-relative:margin;mso-height-relative:margin;v-text-anchor:middle" coordsize="4370000,1560190" o:gfxdata="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" path="m,1560190l1580205,,4370000,r,1560190l,1560190xe" fillcolor="#c00000" stroked="f" strokeweight="1pt">
             <v:stroke joinstyle="miter"/>
             <v:shadow on="t" type="perspective" color="black" opacity="26214f" origin=".5,-.5" offset="-.74836mm,.74836mm" matrix="66847f,,,66847f"/>
             <v:path arrowok="t" o:connecttype="custom" o:connectlocs="0,1670050;1686084,0;4662805,0;4662805,1670050;0,1670050" o:connectangles="0,0,0,0,0"/>
@@ -338,7 +338,7 @@
           <w:noProof/>
         </w:rPr>
         <w:pict>
-          <v:shape id="_x0000_s1034" style="position:absolute;margin-left:173.5pt;margin-top:497.2pt;width:370.15pt;height:134.95pt;rotation:2952494fd;z-index:251658240;visibility:visible;mso-wrap-style:square;mso-width-percent:0;mso-height-percent:0;mso-wrap-distance-left:9pt;mso-wrap-distance-top:0;mso-wrap-distance-right:9pt;mso-wrap-distance-bottom:0;mso-position-horizontal:absolute;mso-position-horizontal-relative:margin;mso-position-vertical:absolute;mso-position-vertical-relative:text;mso-width-percent:0;mso-height-percent:0;mso-width-relative:margin;mso-height-relative:margin;v-text-anchor:middle" coordsize="4370000,1560190" o:gfxdata="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" path="m,1560190l1580205,,4370000,r,1560190l,1560190xe" fillcolor="#393737 [814]" stroked="f" strokeweight="1pt">
+          <v:shape id="_x0000_s1034" style="position:absolute;margin-left:173.5pt;margin-top:497.2pt;width:370.15pt;height:134.95pt;rotation:2952494fd;z-index:251664896;visibility:visible;mso-wrap-style:square;mso-width-percent:0;mso-height-percent:0;mso-wrap-distance-left:9pt;mso-wrap-distance-top:0;mso-wrap-distance-right:9pt;mso-wrap-distance-bottom:0;mso-position-horizontal:absolute;mso-position-horizontal-relative:margin;mso-position-vertical:absolute;mso-position-vertical-relative:text;mso-width-percent:0;mso-height-percent:0;mso-width-relative:margin;mso-height-relative:margin;v-text-anchor:middle" coordsize="4370000,1560190" o:gfxdata="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" path="m,1560190l1580205,,4370000,r,1560190l,1560190xe" fillcolor="#393737 [814]" stroked="f" strokeweight="1pt">
             <v:stroke joinstyle="miter"/>
             <v:shadow on="t" type="perspective" color="black" opacity="19660f" offset="0,3pt" matrix="66847f,,,66847f"/>
             <v:path arrowok="t" o:connecttype="custom" o:connectlocs="0,1713679;1699802,0;4700742,0;4700742,1713679;0,1713679" o:connectangles="0,0,0,0,0"/>
@@ -359,7 +359,7 @@
           <w:noProof/>
         </w:rPr>
         <w:pict>
-          <v:shape id="Zone de texte 39" o:spid="_x0000_s1039" type="#_x0000_t202" style="position:absolute;margin-left:-42.3pt;margin-top:29.3pt;width:412.8pt;height:227pt;z-index:251658240;visibility:visible;mso-width-relative:margin;mso-height-relative:margin" o:gfxdata="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" filled="f" stroked="f" strokeweight=".5pt">
+          <v:shape id="Zone de texte 39" o:spid="_x0000_s1039" type="#_x0000_t202" style="position:absolute;margin-left:-42.3pt;margin-top:29.3pt;width:412.8pt;height:227pt;z-index:251665920;visibility:visible;mso-width-relative:margin;mso-height-relative:margin" o:gfxdata="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" filled="f" stroked="f" strokeweight=".5pt">
             <v:textbox>
               <w:txbxContent>
                 <w:p>
@@ -413,7 +413,7 @@
           <w:lang w:eastAsia="fr-FR"/>
         </w:rPr>
         <w:drawing>
-          <wp:anchor distT="0" distB="0" distL="114300" distR="114300" simplePos="0" relativeHeight="251676672" behindDoc="0" locked="0" layoutInCell="1" allowOverlap="1">
+          <wp:anchor distT="0" distB="0" distL="114300" distR="114300" simplePos="0" relativeHeight="251650560" behindDoc="0" locked="0" layoutInCell="1" allowOverlap="1">
             <wp:simplePos x="0" y="0"/>
             <wp:positionH relativeFrom="column">
               <wp:posOffset>-771525</wp:posOffset>
@@ -436,10 +436,10 @@
                     <pic:cNvPicPr/>
                   </pic:nvPicPr>
                   <pic:blipFill>
-                    <a:blip r:embed="rId8" cstate="print">
+                    <a:blip r:embed="rId10" cstate="print">
                       <a:extLst>
                         <a:ext uri="{28A0092B-C50C-407E-A947-70E740481C1C}">
-                          <a14:useLocalDpi xmlns:a14="http://schemas.microsoft.com/office/drawing/2010/main" xmlns:wps="http://schemas.microsoft.com/office/word/2010/wordprocessingShape" xmlns:wpi="http://schemas.microsoft.com/office/word/2010/wordprocessingInk" xmlns:wpg="http://schemas.microsoft.com/office/word/2010/wordprocessingGroup" xmlns:w16se="http://schemas.microsoft.com/office/word/2015/wordml/symex" xmlns:w16sdtdh="http://schemas.microsoft.com/office/word/2020/wordml/sdtdatahash" xmlns:w16="http://schemas.microsoft.com/office/word/2018/wordml" xmlns:w16cid="http://schemas.microsoft.com/office/word/2016/wordml/cid" xmlns:w16cex="http://schemas.microsoft.com/office/word/2018/wordml/cex" xmlns:w15="http://schemas.microsoft.com/office/word/2012/wordml" xmlns:w14="http://schemas.microsoft.com/office/word/2010/wordml" xmlns:w="http://schemas.openxmlformats.org/wordprocessingml/2006/main" xmlns:w10="urn:schemas-microsoft-com:office:word" xmlns:wp14="http://schemas.microsoft.com/office/word/2010/wordprocessingDrawing" xmlns:v="urn:schemas-microsoft-com:vml" xmlns:oel="http://schemas.microsoft.com/office/2019/extlst" xmlns:o="urn:schemas-microsoft-com:office:office" xmlns:am3d="http://schemas.microsoft.com/office/drawing/2017/model3d" xmlns:aink="http://schemas.microsoft.com/office/drawing/2016/ink" xmlns:mc="http://schemas.openxmlformats.org/markup-compatibility/2006" xmlns:cx8="http://schemas.microsoft.com/office/drawing/2016/5/14/chartex" xmlns:cx7="http://schemas.microsoft.com/office/drawing/2016/5/13/chartex" xmlns:cx6="http://schemas.microsoft.com/office/drawing/2016/5/12/chartex" xmlns:cx5="http://schemas.microsoft.com/office/drawing/2016/5/11/chartex" xmlns:cx4="http://schemas.microsoft.com/office/drawing/2016/5/10/chartex" xmlns:cx3="http://schemas.microsoft.com/office/drawing/2016/5/9/chartex" xmlns:cx2="http://schemas.microsoft.com/office/drawing/2015/10/21/chartex" xmlns:cx1="http://schemas.microsoft.com/office/drawing/2015/9/8/chartex" xmlns:cx="http://schemas.microsoft.com/office/drawing/2014/chartex" xmlns:wpc="http://schemas.microsoft.com/office/word/2010/wordprocessingCanvas" xmlns="" val="0"/>
+                          <a14:useLocalDpi xmlns="" xmlns:wpc="http://schemas.microsoft.com/office/word/2010/wordprocessingCanvas" xmlns:cx="http://schemas.microsoft.com/office/drawing/2014/chartex" xmlns:cx1="http://schemas.microsoft.com/office/drawing/2015/9/8/chartex" xmlns:cx2="http://schemas.microsoft.com/office/drawing/2015/10/21/chartex" xmlns:cx3="http://schemas.microsoft.com/office/drawing/2016/5/9/chartex" xmlns:cx4="http://schemas.microsoft.com/office/drawing/2016/5/10/chartex" xmlns:cx5="http://schemas.microsoft.com/office/drawing/2016/5/11/chartex" xmlns:cx6="http://schemas.microsoft.com/office/drawing/2016/5/12/chartex" xmlns:cx7="http://schemas.microsoft.com/office/drawing/2016/5/13/chartex" xmlns:cx8="http://schemas.microsoft.com/office/drawing/2016/5/14/chartex" xmlns:mc="http://schemas.openxmlformats.org/markup-compatibility/2006" xmlns:aink="http://schemas.microsoft.com/office/drawing/2016/ink" xmlns:am3d="http://schemas.microsoft.com/office/drawing/2017/model3d" xmlns:o="urn:schemas-microsoft-com:office:office" xmlns:oel="http://schemas.microsoft.com/office/2019/extlst" xmlns:v="urn:schemas-microsoft-com:vml" xmlns:wp14="http://schemas.microsoft.com/office/word/2010/wordprocessingDrawing" xmlns:w10="urn:schemas-microsoft-com:office:word" xmlns:w="http://schemas.openxmlformats.org/wordprocessingml/2006/main" xmlns:w14="http://schemas.microsoft.com/office/word/2010/wordml" xmlns:w15="http://schemas.microsoft.com/office/word/2012/wordml" xmlns:w16cex="http://schemas.microsoft.com/office/word/2018/wordml/cex" xmlns:w16cid="http://schemas.microsoft.com/office/word/2016/wordml/cid" xmlns:w16="http://schemas.microsoft.com/office/word/2018/wordml" xmlns:w16sdtdh="http://schemas.microsoft.com/office/word/2020/wordml/sdtdatahash" xmlns:w16se="http://schemas.microsoft.com/office/word/2015/wordml/symex" xmlns:wpg="http://schemas.microsoft.com/office/word/2010/wordprocessingGroup" xmlns:wpi="http://schemas.microsoft.com/office/word/2010/wordprocessingInk" xmlns:wps="http://schemas.microsoft.com/office/word/2010/wordprocessingShape" xmlns:a14="http://schemas.microsoft.com/office/drawing/2010/main" val="0"/>
                         </a:ext>
                       </a:extLst>
                     </a:blip>
@@ -802,6 +802,9 @@
     </w:p>
     <w:p/>
     <w:p>
+      <w:pPr>
+        <w:jc w:val="center"/>
+      </w:pPr>
       <w:r>
         <w:rPr>
           <w:noProof/>
@@ -809,8 +812,8 @@
         </w:rPr>
         <w:drawing>
           <wp:inline distT="0" distB="0" distL="0" distR="0">
-            <wp:extent cx="5715000" cy="2952750"/>
-            <wp:effectExtent l="19050" t="0" r="0" b="0"/>
+            <wp:extent cx="3705225" cy="1914367"/>
+            <wp:effectExtent l="19050" t="0" r="9525" b="0"/>
             <wp:docPr id="3" name="Image 1" descr="C:\Users\loup.sonneville\Documents\GitHub\SN2_SFL4Manitou_23\captures d'écran\rapport BDD\1200px-MySQL.png"/>
             <wp:cNvGraphicFramePr>
               <a:graphicFrameLocks xmlns:a="http://schemas.openxmlformats.org/drawingml/2006/main" noChangeAspect="1"/>
@@ -825,7 +828,7 @@
                     </pic:cNvPicPr>
                   </pic:nvPicPr>
                   <pic:blipFill>
-                    <a:blip r:embed="rId9" cstate="print"/>
+                    <a:blip r:embed="rId11" cstate="print"/>
                     <a:srcRect/>
                     <a:stretch>
                       <a:fillRect/>
@@ -834,7 +837,7 @@
                   <pic:spPr bwMode="auto">
                     <a:xfrm>
                       <a:off x="0" y="0"/>
-                      <a:ext cx="5715000" cy="2952750"/>
+                      <a:ext cx="3705225" cy="1914367"/>
                     </a:xfrm>
                     <a:prstGeom prst="rect">
                       <a:avLst/>
@@ -857,11 +860,42 @@
     <w:p/>
     <w:p>
       <w:r>
+        <w:t>MySQL est l’un (si ce n’est le) système de base de données relationnelles (SGBDR) le plus uti</w:t>
+      </w:r>
+      <w:r>
+        <w:t>lisé à travers le monde, étant conçu</w:t>
+      </w:r>
+      <w:r>
+        <w:t xml:space="preserve"> en 1995</w:t>
+      </w:r>
+      <w:r>
+        <w:t xml:space="preserve"> dans un esprit de performances élevée en lecture, le système est </w:t>
+      </w:r>
+      <w:proofErr w:type="spellStart"/>
+      <w:r>
+        <w:t>multi-thread</w:t>
+      </w:r>
+      <w:proofErr w:type="spellEnd"/>
+      <w:r>
+        <w:t xml:space="preserve"> ainsi que </w:t>
+      </w:r>
+      <w:proofErr w:type="spellStart"/>
+      <w:r>
+        <w:t>multi-utilisateur</w:t>
+      </w:r>
+      <w:proofErr w:type="spellEnd"/>
+      <w:r>
+        <w:t xml:space="preserve">, il est libre et open-source et possède différentes </w:t>
+      </w:r>
+      <w:r>
         <w:lastRenderedPageBreak/>
-        <w:t xml:space="preserve">MySQL est l’un (si ce n’est le) système de base de données relationnelles (SGBDR) le plus utilisé à travers le monde, il est </w:t>
-      </w:r>
-    </w:p>
-    <w:p>
+        <w:t xml:space="preserve">fonctionnalités très utiles comme le masquage de données, ce qui en fait un logiciel qualitatif en sécurité </w:t>
+      </w:r>
+    </w:p>
+    <w:p>
+      <w:pPr>
+        <w:jc w:val="center"/>
+      </w:pPr>
       <w:r>
         <w:t>MYSQL :</w:t>
       </w:r>
@@ -877,6 +911,67 @@
       <w:r>
         <w:t>, masquage de données, colonnes dynamiques</w:t>
       </w:r>
+      <w:r>
+        <w:rPr>
+          <w:noProof/>
+          <w:lang w:eastAsia="fr-FR"/>
+        </w:rPr>
+        <w:drawing>
+          <wp:inline distT="0" distB="0" distL="0" distR="0">
+            <wp:extent cx="3886200" cy="2000250"/>
+            <wp:effectExtent l="0" t="0" r="0" b="0"/>
+            <wp:docPr id="5" name="Image 1" descr="C:\Users\loup.sonneville\Documents\GitHub\SN2_SFL4Manitou_23\captures d'écran\rapport BDD\MariaDB_Logo.png"/>
+            <wp:cNvGraphicFramePr>
+              <a:graphicFrameLocks xmlns:a="http://schemas.openxmlformats.org/drawingml/2006/main" noChangeAspect="1"/>
+            </wp:cNvGraphicFramePr>
+            <a:graphic xmlns:a="http://schemas.openxmlformats.org/drawingml/2006/main">
+              <a:graphicData uri="http://schemas.openxmlformats.org/drawingml/2006/picture">
+                <pic:pic xmlns:pic="http://schemas.openxmlformats.org/drawingml/2006/picture">
+                  <pic:nvPicPr>
+                    <pic:cNvPr id="0" name="Picture 1" descr="C:\Users\loup.sonneville\Documents\GitHub\SN2_SFL4Manitou_23\captures d'écran\rapport BDD\MariaDB_Logo.png"/>
+                    <pic:cNvPicPr>
+                      <a:picLocks noChangeAspect="1" noChangeArrowheads="1"/>
+                    </pic:cNvPicPr>
+                  </pic:nvPicPr>
+                  <pic:blipFill>
+                    <a:blip r:embed="rId12" cstate="print"/>
+                    <a:srcRect/>
+                    <a:stretch>
+                      <a:fillRect/>
+                    </a:stretch>
+                  </pic:blipFill>
+                  <pic:spPr bwMode="auto">
+                    <a:xfrm>
+                      <a:off x="0" y="0"/>
+                      <a:ext cx="3886200" cy="2000250"/>
+                    </a:xfrm>
+                    <a:prstGeom prst="rect">
+                      <a:avLst/>
+                    </a:prstGeom>
+                    <a:noFill/>
+                    <a:ln w="9525">
+                      <a:noFill/>
+                      <a:miter lim="800000"/>
+                      <a:headEnd/>
+                      <a:tailEnd/>
+                    </a:ln>
+                  </pic:spPr>
+                </pic:pic>
+              </a:graphicData>
+            </a:graphic>
+          </wp:inline>
+        </w:drawing>
+      </w:r>
+    </w:p>
+    <w:p>
+      <w:proofErr w:type="spellStart"/>
+      <w:r>
+        <w:t>MariaDB</w:t>
+      </w:r>
+      <w:proofErr w:type="spellEnd"/>
+      <w:r>
+        <w:t xml:space="preserve"> est une SGBD relationnelle créée en 2009 par les fondateurs de MySQL après le rachat du logiciel par Oracle, il a été pensé afin de rester entièrement sous licence GPL (à l’inverse de MySQL)</w:t>
+      </w:r>
     </w:p>
     <w:p>
       <w:r>
@@ -903,6 +998,258 @@
       <w:r>
         <w:t>compatibilité</w:t>
       </w:r>
+      <w:r>
+        <w:t xml:space="preserve"> </w:t>
+      </w:r>
+    </w:p>
+    <w:p>
+      <w:pPr>
+        <w:jc w:val="center"/>
+      </w:pPr>
+      <w:r>
+        <w:rPr>
+          <w:noProof/>
+          <w:lang w:eastAsia="fr-FR"/>
+        </w:rPr>
+        <w:drawing>
+          <wp:inline distT="0" distB="0" distL="0" distR="0">
+            <wp:extent cx="2095500" cy="2162175"/>
+            <wp:effectExtent l="19050" t="0" r="0" b="0"/>
+            <wp:docPr id="8" name="Image 2" descr="C:\Users\loup.sonneville\Documents\GitHub\SN2_SFL4Manitou_23\captures d'écran\rapport BDD\Postgresql_elephant.png"/>
+            <wp:cNvGraphicFramePr>
+              <a:graphicFrameLocks xmlns:a="http://schemas.openxmlformats.org/drawingml/2006/main" noChangeAspect="1"/>
+            </wp:cNvGraphicFramePr>
+            <a:graphic xmlns:a="http://schemas.openxmlformats.org/drawingml/2006/main">
+              <a:graphicData uri="http://schemas.openxmlformats.org/drawingml/2006/picture">
+                <pic:pic xmlns:pic="http://schemas.openxmlformats.org/drawingml/2006/picture">
+                  <pic:nvPicPr>
+                    <pic:cNvPr id="0" name="Picture 2" descr="C:\Users\loup.sonneville\Documents\GitHub\SN2_SFL4Manitou_23\captures d'écran\rapport BDD\Postgresql_elephant.png"/>
+                    <pic:cNvPicPr>
+                      <a:picLocks noChangeAspect="1" noChangeArrowheads="1"/>
+                    </pic:cNvPicPr>
+                  </pic:nvPicPr>
+                  <pic:blipFill>
+                    <a:blip r:embed="rId13" cstate="print"/>
+                    <a:srcRect/>
+                    <a:stretch>
+                      <a:fillRect/>
+                    </a:stretch>
+                  </pic:blipFill>
+                  <pic:spPr bwMode="auto">
+                    <a:xfrm>
+                      <a:off x="0" y="0"/>
+                      <a:ext cx="2095500" cy="2162175"/>
+                    </a:xfrm>
+                    <a:prstGeom prst="rect">
+                      <a:avLst/>
+                    </a:prstGeom>
+                    <a:noFill/>
+                    <a:ln w="9525">
+                      <a:noFill/>
+                      <a:miter lim="800000"/>
+                      <a:headEnd/>
+                      <a:tailEnd/>
+                    </a:ln>
+                  </pic:spPr>
+                </pic:pic>
+              </a:graphicData>
+            </a:graphic>
+          </wp:inline>
+        </w:drawing>
+      </w:r>
+    </w:p>
+    <w:p>
+      <w:proofErr w:type="spellStart"/>
+      <w:r>
+        <w:t>PosgreSQL</w:t>
+      </w:r>
+      <w:proofErr w:type="spellEnd"/>
+      <w:r>
+        <w:t xml:space="preserve"> : </w:t>
+      </w:r>
+    </w:p>
+    <w:p/>
+    <w:p>
+      <w:pPr>
+        <w:jc w:val="center"/>
+      </w:pPr>
+      <w:r>
+        <w:rPr>
+          <w:noProof/>
+          <w:lang w:eastAsia="fr-FR"/>
+        </w:rPr>
+        <w:drawing>
+          <wp:inline distT="0" distB="0" distL="0" distR="0">
+            <wp:extent cx="4045169" cy="533227"/>
+            <wp:effectExtent l="19050" t="0" r="0" b="0"/>
+            <wp:docPr id="9" name="Image 3" descr="C:\Users\loup.sonneville\Documents\GitHub\SN2_SFL4Manitou_23\captures d'écran\rapport BDD\Oracle_logo.png"/>
+            <wp:cNvGraphicFramePr>
+              <a:graphicFrameLocks xmlns:a="http://schemas.openxmlformats.org/drawingml/2006/main" noChangeAspect="1"/>
+            </wp:cNvGraphicFramePr>
+            <a:graphic xmlns:a="http://schemas.openxmlformats.org/drawingml/2006/main">
+              <a:graphicData uri="http://schemas.openxmlformats.org/drawingml/2006/picture">
+                <pic:pic xmlns:pic="http://schemas.openxmlformats.org/drawingml/2006/picture">
+                  <pic:nvPicPr>
+                    <pic:cNvPr id="0" name="Picture 3" descr="C:\Users\loup.sonneville\Documents\GitHub\SN2_SFL4Manitou_23\captures d'écran\rapport BDD\Oracle_logo.png"/>
+                    <pic:cNvPicPr>
+                      <a:picLocks noChangeAspect="1" noChangeArrowheads="1"/>
+                    </pic:cNvPicPr>
+                  </pic:nvPicPr>
+                  <pic:blipFill>
+                    <a:blip r:embed="rId14" cstate="print"/>
+                    <a:srcRect/>
+                    <a:stretch>
+                      <a:fillRect/>
+                    </a:stretch>
+                  </pic:blipFill>
+                  <pic:spPr bwMode="auto">
+                    <a:xfrm>
+                      <a:off x="0" y="0"/>
+                      <a:ext cx="4046702" cy="533429"/>
+                    </a:xfrm>
+                    <a:prstGeom prst="rect">
+                      <a:avLst/>
+                    </a:prstGeom>
+                    <a:noFill/>
+                    <a:ln w="9525">
+                      <a:noFill/>
+                      <a:miter lim="800000"/>
+                      <a:headEnd/>
+                      <a:tailEnd/>
+                    </a:ln>
+                  </pic:spPr>
+                </pic:pic>
+              </a:graphicData>
+            </a:graphic>
+          </wp:inline>
+        </w:drawing>
+      </w:r>
+    </w:p>
+    <w:p>
+      <w:r>
+        <w:t>Oracle :</w:t>
+      </w:r>
+    </w:p>
+    <w:p/>
+    <w:p/>
+    <w:p>
+      <w:pPr>
+        <w:jc w:val="center"/>
+      </w:pPr>
+      <w:r>
+        <w:rPr>
+          <w:noProof/>
+          <w:lang w:eastAsia="fr-FR"/>
+        </w:rPr>
+        <w:lastRenderedPageBreak/>
+        <w:drawing>
+          <wp:inline distT="0" distB="0" distL="0" distR="0">
+            <wp:extent cx="4163362" cy="866775"/>
+            <wp:effectExtent l="19050" t="0" r="8588" b="0"/>
+            <wp:docPr id="18" name="Image 8" descr="C:\Users\loup.sonneville\Documents\GitHub\SN2_SFL4Manitou_23\captures d'écran\rapport BDD\Logo-sql2012.png"/>
+            <wp:cNvGraphicFramePr>
+              <a:graphicFrameLocks xmlns:a="http://schemas.openxmlformats.org/drawingml/2006/main" noChangeAspect="1"/>
+            </wp:cNvGraphicFramePr>
+            <a:graphic xmlns:a="http://schemas.openxmlformats.org/drawingml/2006/main">
+              <a:graphicData uri="http://schemas.openxmlformats.org/drawingml/2006/picture">
+                <pic:pic xmlns:pic="http://schemas.openxmlformats.org/drawingml/2006/picture">
+                  <pic:nvPicPr>
+                    <pic:cNvPr id="0" name="Picture 8" descr="C:\Users\loup.sonneville\Documents\GitHub\SN2_SFL4Manitou_23\captures d'écran\rapport BDD\Logo-sql2012.png"/>
+                    <pic:cNvPicPr>
+                      <a:picLocks noChangeAspect="1" noChangeArrowheads="1"/>
+                    </pic:cNvPicPr>
+                  </pic:nvPicPr>
+                  <pic:blipFill>
+                    <a:blip r:embed="rId15" cstate="print"/>
+                    <a:srcRect/>
+                    <a:stretch>
+                      <a:fillRect/>
+                    </a:stretch>
+                  </pic:blipFill>
+                  <pic:spPr bwMode="auto">
+                    <a:xfrm>
+                      <a:off x="0" y="0"/>
+                      <a:ext cx="4163362" cy="866775"/>
+                    </a:xfrm>
+                    <a:prstGeom prst="rect">
+                      <a:avLst/>
+                    </a:prstGeom>
+                    <a:noFill/>
+                    <a:ln w="9525">
+                      <a:noFill/>
+                      <a:miter lim="800000"/>
+                      <a:headEnd/>
+                      <a:tailEnd/>
+                    </a:ln>
+                  </pic:spPr>
+                </pic:pic>
+              </a:graphicData>
+            </a:graphic>
+          </wp:inline>
+        </w:drawing>
+      </w:r>
+    </w:p>
+    <w:p>
+      <w:r>
+        <w:t xml:space="preserve">Microsoft server : </w:t>
+      </w:r>
+    </w:p>
+    <w:p/>
+    <w:p>
+      <w:pPr>
+        <w:jc w:val="center"/>
+      </w:pPr>
+      <w:r>
+        <w:rPr>
+          <w:noProof/>
+          <w:lang w:eastAsia="fr-FR"/>
+        </w:rPr>
+        <w:drawing>
+          <wp:inline distT="0" distB="0" distL="0" distR="0">
+            <wp:extent cx="1790700" cy="1784236"/>
+            <wp:effectExtent l="19050" t="0" r="0" b="0"/>
+            <wp:docPr id="10" name="Image 4" descr="C:\Users\loup.sonneville\Documents\GitHub\SN2_SFL4Manitou_23\captures d'écran\rapport BDD\WampServer-logo.png"/>
+            <wp:cNvGraphicFramePr>
+              <a:graphicFrameLocks xmlns:a="http://schemas.openxmlformats.org/drawingml/2006/main" noChangeAspect="1"/>
+            </wp:cNvGraphicFramePr>
+            <a:graphic xmlns:a="http://schemas.openxmlformats.org/drawingml/2006/main">
+              <a:graphicData uri="http://schemas.openxmlformats.org/drawingml/2006/picture">
+                <pic:pic xmlns:pic="http://schemas.openxmlformats.org/drawingml/2006/picture">
+                  <pic:nvPicPr>
+                    <pic:cNvPr id="0" name="Picture 4" descr="C:\Users\loup.sonneville\Documents\GitHub\SN2_SFL4Manitou_23\captures d'écran\rapport BDD\WampServer-logo.png"/>
+                    <pic:cNvPicPr>
+                      <a:picLocks noChangeAspect="1" noChangeArrowheads="1"/>
+                    </pic:cNvPicPr>
+                  </pic:nvPicPr>
+                  <pic:blipFill>
+                    <a:blip r:embed="rId16" cstate="print"/>
+                    <a:srcRect/>
+                    <a:stretch>
+                      <a:fillRect/>
+                    </a:stretch>
+                  </pic:blipFill>
+                  <pic:spPr bwMode="auto">
+                    <a:xfrm>
+                      <a:off x="0" y="0"/>
+                      <a:ext cx="1790700" cy="1784236"/>
+                    </a:xfrm>
+                    <a:prstGeom prst="rect">
+                      <a:avLst/>
+                    </a:prstGeom>
+                    <a:noFill/>
+                    <a:ln w="9525">
+                      <a:noFill/>
+                      <a:miter lim="800000"/>
+                      <a:headEnd/>
+                      <a:tailEnd/>
+                    </a:ln>
+                  </pic:spPr>
+                </pic:pic>
+              </a:graphicData>
+            </a:graphic>
+          </wp:inline>
+        </w:drawing>
+      </w:r>
     </w:p>
     <w:p>
       <w:r>
@@ -915,6 +1262,63 @@
         <w:t xml:space="preserve">, facile de configuration et intuitif d’utilisation, mais, difficile d’installation </w:t>
       </w:r>
     </w:p>
+    <w:p/>
+    <w:p>
+      <w:pPr>
+        <w:jc w:val="center"/>
+      </w:pPr>
+      <w:r>
+        <w:rPr>
+          <w:noProof/>
+          <w:lang w:eastAsia="fr-FR"/>
+        </w:rPr>
+        <w:drawing>
+          <wp:inline distT="0" distB="0" distL="0" distR="0">
+            <wp:extent cx="3390900" cy="1940881"/>
+            <wp:effectExtent l="19050" t="0" r="0" b="0"/>
+            <wp:docPr id="11" name="Image 5" descr="C:\Users\loup.sonneville\Documents\GitHub\SN2_SFL4Manitou_23\captures d'écran\rapport BDD\Logo-lamp-1024x586.png"/>
+            <wp:cNvGraphicFramePr>
+              <a:graphicFrameLocks xmlns:a="http://schemas.openxmlformats.org/drawingml/2006/main" noChangeAspect="1"/>
+            </wp:cNvGraphicFramePr>
+            <a:graphic xmlns:a="http://schemas.openxmlformats.org/drawingml/2006/main">
+              <a:graphicData uri="http://schemas.openxmlformats.org/drawingml/2006/picture">
+                <pic:pic xmlns:pic="http://schemas.openxmlformats.org/drawingml/2006/picture">
+                  <pic:nvPicPr>
+                    <pic:cNvPr id="0" name="Picture 5" descr="C:\Users\loup.sonneville\Documents\GitHub\SN2_SFL4Manitou_23\captures d'écran\rapport BDD\Logo-lamp-1024x586.png"/>
+                    <pic:cNvPicPr>
+                      <a:picLocks noChangeAspect="1" noChangeArrowheads="1"/>
+                    </pic:cNvPicPr>
+                  </pic:nvPicPr>
+                  <pic:blipFill>
+                    <a:blip r:embed="rId17" cstate="print"/>
+                    <a:srcRect/>
+                    <a:stretch>
+                      <a:fillRect/>
+                    </a:stretch>
+                  </pic:blipFill>
+                  <pic:spPr bwMode="auto">
+                    <a:xfrm>
+                      <a:off x="0" y="0"/>
+                      <a:ext cx="3390900" cy="1940881"/>
+                    </a:xfrm>
+                    <a:prstGeom prst="rect">
+                      <a:avLst/>
+                    </a:prstGeom>
+                    <a:noFill/>
+                    <a:ln w="9525">
+                      <a:noFill/>
+                      <a:miter lim="800000"/>
+                      <a:headEnd/>
+                      <a:tailEnd/>
+                    </a:ln>
+                  </pic:spPr>
+                </pic:pic>
+              </a:graphicData>
+            </a:graphic>
+          </wp:inline>
+        </w:drawing>
+      </w:r>
+    </w:p>
     <w:p>
       <w:r>
         <w:t>LAMP :</w:t>
@@ -934,6 +1338,63 @@
         <w:t xml:space="preserve"> mais, supporte mal les lourdes charges</w:t>
       </w:r>
     </w:p>
+    <w:p/>
+    <w:p>
+      <w:pPr>
+        <w:jc w:val="center"/>
+      </w:pPr>
+      <w:r>
+        <w:rPr>
+          <w:noProof/>
+          <w:lang w:eastAsia="fr-FR"/>
+        </w:rPr>
+        <w:drawing>
+          <wp:inline distT="0" distB="0" distL="0" distR="0">
+            <wp:extent cx="5229225" cy="1363768"/>
+            <wp:effectExtent l="19050" t="0" r="9525" b="0"/>
+            <wp:docPr id="12" name="Image 6" descr="C:\Users\loup.sonneville\Documents\GitHub\SN2_SFL4Manitou_23\captures d'écran\rapport BDD\Xampp_logo.png"/>
+            <wp:cNvGraphicFramePr>
+              <a:graphicFrameLocks xmlns:a="http://schemas.openxmlformats.org/drawingml/2006/main" noChangeAspect="1"/>
+            </wp:cNvGraphicFramePr>
+            <a:graphic xmlns:a="http://schemas.openxmlformats.org/drawingml/2006/main">
+              <a:graphicData uri="http://schemas.openxmlformats.org/drawingml/2006/picture">
+                <pic:pic xmlns:pic="http://schemas.openxmlformats.org/drawingml/2006/picture">
+                  <pic:nvPicPr>
+                    <pic:cNvPr id="0" name="Picture 6" descr="C:\Users\loup.sonneville\Documents\GitHub\SN2_SFL4Manitou_23\captures d'écran\rapport BDD\Xampp_logo.png"/>
+                    <pic:cNvPicPr>
+                      <a:picLocks noChangeAspect="1" noChangeArrowheads="1"/>
+                    </pic:cNvPicPr>
+                  </pic:nvPicPr>
+                  <pic:blipFill>
+                    <a:blip r:embed="rId18" cstate="print"/>
+                    <a:srcRect/>
+                    <a:stretch>
+                      <a:fillRect/>
+                    </a:stretch>
+                  </pic:blipFill>
+                  <pic:spPr bwMode="auto">
+                    <a:xfrm>
+                      <a:off x="0" y="0"/>
+                      <a:ext cx="5229225" cy="1363768"/>
+                    </a:xfrm>
+                    <a:prstGeom prst="rect">
+                      <a:avLst/>
+                    </a:prstGeom>
+                    <a:noFill/>
+                    <a:ln w="9525">
+                      <a:noFill/>
+                      <a:miter lim="800000"/>
+                      <a:headEnd/>
+                      <a:tailEnd/>
+                    </a:ln>
+                  </pic:spPr>
+                </pic:pic>
+              </a:graphicData>
+            </a:graphic>
+          </wp:inline>
+        </w:drawing>
+      </w:r>
+    </w:p>
     <w:p>
       <w:r>
         <w:t>XAMPP :</w:t>
@@ -962,6 +1423,69 @@
       <w:proofErr w:type="spellEnd"/>
       <w:r>
         <w:t>, plus gourmand en ressources que LAMP</w:t>
+      </w:r>
+    </w:p>
+    <w:p>
+      <w:pPr>
+        <w:jc w:val="center"/>
+      </w:pPr>
+      <w:r>
+        <w:rPr>
+          <w:noProof/>
+          <w:lang w:eastAsia="fr-FR"/>
+        </w:rPr>
+        <w:lastRenderedPageBreak/>
+        <w:drawing>
+          <wp:inline distT="0" distB="0" distL="0" distR="0">
+            <wp:extent cx="2581275" cy="2581275"/>
+            <wp:effectExtent l="19050" t="0" r="9525" b="0"/>
+            <wp:docPr id="16" name="Image 7" descr="C:\Users\loup.sonneville\Documents\GitHub\SN2_SFL4Manitou_23\captures d'écran\rapport BDD\mamp.png"/>
+            <wp:cNvGraphicFramePr>
+              <a:graphicFrameLocks xmlns:a="http://schemas.openxmlformats.org/drawingml/2006/main" noChangeAspect="1"/>
+            </wp:cNvGraphicFramePr>
+            <a:graphic xmlns:a="http://schemas.openxmlformats.org/drawingml/2006/main">
+              <a:graphicData uri="http://schemas.openxmlformats.org/drawingml/2006/picture">
+                <pic:pic xmlns:pic="http://schemas.openxmlformats.org/drawingml/2006/picture">
+                  <pic:nvPicPr>
+                    <pic:cNvPr id="0" name="Picture 7" descr="C:\Users\loup.sonneville\Documents\GitHub\SN2_SFL4Manitou_23\captures d'écran\rapport BDD\mamp.png"/>
+                    <pic:cNvPicPr>
+                      <a:picLocks noChangeAspect="1" noChangeArrowheads="1"/>
+                    </pic:cNvPicPr>
+                  </pic:nvPicPr>
+                  <pic:blipFill>
+                    <a:blip r:embed="rId19" cstate="print"/>
+                    <a:srcRect/>
+                    <a:stretch>
+                      <a:fillRect/>
+                    </a:stretch>
+                  </pic:blipFill>
+                  <pic:spPr bwMode="auto">
+                    <a:xfrm>
+                      <a:off x="0" y="0"/>
+                      <a:ext cx="2581275" cy="2581275"/>
+                    </a:xfrm>
+                    <a:prstGeom prst="rect">
+                      <a:avLst/>
+                    </a:prstGeom>
+                    <a:noFill/>
+                    <a:ln w="9525">
+                      <a:noFill/>
+                      <a:miter lim="800000"/>
+                      <a:headEnd/>
+                      <a:tailEnd/>
+                    </a:ln>
+                  </pic:spPr>
+                </pic:pic>
+              </a:graphicData>
+            </a:graphic>
+          </wp:inline>
+        </w:drawing>
+      </w:r>
+    </w:p>
+    <w:p/>
+    <w:p>
+      <w:r>
+        <w:t xml:space="preserve">MAMP : </w:t>
       </w:r>
     </w:p>
     <w:p/>
@@ -1368,6 +1892,7 @@
       </w:r>
     </w:p>
     <w:sectPr>
+      <w:footerReference w:type="default" r:id="rId20"/>
       <w:pgSz w:w="11906" w:h="16838"/>
       <w:pgMar w:top="1440" w:right="1440" w:bottom="1440" w:left="1440" w:header="720" w:footer="720" w:gutter="0"/>
       <w:cols w:space="720"/>
@@ -1375,6 +1900,243 @@
     </w:sectPr>
   </w:body>
 </w:document>
+</file>
+
+<file path=word/endnotes.xml><?xml version="1.0" encoding="utf-8"?>
+<w:endnotes xmlns:ve="http://schemas.openxmlformats.org/markup-compatibility/2006" xmlns:o="urn:schemas-microsoft-com:office:office" xmlns:r="http://schemas.openxmlformats.org/officeDocument/2006/relationships" xmlns:m="http://schemas.openxmlformats.org/officeDocument/2006/math" xmlns:v="urn:schemas-microsoft-com:vml" xmlns:wp="http://schemas.openxmlformats.org/drawingml/2006/wordprocessingDrawing" xmlns:w10="urn:schemas-microsoft-com:office:word" xmlns:w="http://schemas.openxmlformats.org/wordprocessingml/2006/main" xmlns:wne="http://schemas.microsoft.com/office/word/2006/wordml">
+  <w:endnote w:type="separator" w:id="-1">
+    <w:p>
+      <w:pPr>
+        <w:spacing w:after="0" w:line="240" w:lineRule="auto"/>
+      </w:pPr>
+      <w:r>
+        <w:separator/>
+      </w:r>
+    </w:p>
+  </w:endnote>
+  <w:endnote w:type="continuationSeparator" w:id="0">
+    <w:p>
+      <w:pPr>
+        <w:spacing w:after="0" w:line="240" w:lineRule="auto"/>
+      </w:pPr>
+      <w:r>
+        <w:continuationSeparator/>
+      </w:r>
+    </w:p>
+  </w:endnote>
+</w:endnotes>
+</file>
+
+<file path=word/footer1.xml><?xml version="1.0" encoding="utf-8"?>
+<w:ftr xmlns:ve="http://schemas.openxmlformats.org/markup-compatibility/2006" xmlns:o="urn:schemas-microsoft-com:office:office" xmlns:r="http://schemas.openxmlformats.org/officeDocument/2006/relationships" xmlns:m="http://schemas.openxmlformats.org/officeDocument/2006/math" xmlns:v="urn:schemas-microsoft-com:vml" xmlns:wp="http://schemas.openxmlformats.org/drawingml/2006/wordprocessingDrawing" xmlns:w10="urn:schemas-microsoft-com:office:word" xmlns:w="http://schemas.openxmlformats.org/wordprocessingml/2006/main" xmlns:wne="http://schemas.microsoft.com/office/word/2006/wordml">
+  <w:sdt>
+    <w:sdtPr>
+      <w:id w:val="10193527"/>
+      <w:docPartObj>
+        <w:docPartGallery w:val="Page Numbers (Bottom of Page)"/>
+        <w:docPartUnique/>
+      </w:docPartObj>
+    </w:sdtPr>
+    <w:sdtContent>
+      <w:p>
+        <w:pPr>
+          <w:pStyle w:val="Pieddepage"/>
+          <w:jc w:val="center"/>
+        </w:pPr>
+      </w:p>
+    </w:sdtContent>
+  </w:sdt>
+  <w:p>
+    <w:pPr>
+      <w:pStyle w:val="Pieddepage"/>
+      <w:jc w:val="center"/>
+    </w:pPr>
+  </w:p>
+  <w:p>
+    <w:pPr>
+      <w:pStyle w:val="Pieddepage"/>
+    </w:pPr>
+    <w:r>
+      <w:rPr>
+        <w:noProof/>
+      </w:rPr>
+      <w:pict>
+        <v:shapetype id="_x0000_t202" coordsize="21600,21600" o:spt="202" path="m,l,21600r21600,l21600,xe">
+          <v:stroke joinstyle="miter"/>
+          <v:path gradientshapeok="t" o:connecttype="rect"/>
+        </v:shapetype>
+        <v:shape id="Zone de texte 26" o:spid="_x0000_s3077" type="#_x0000_t202" style="position:absolute;margin-left:185.95pt;margin-top:3.75pt;width:75.6pt;height:25.2pt;z-index:251664384;visibility:visible" o:gfxdata="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" filled="f" stroked="f" strokeweight=".5pt">
+          <v:textbox style="mso-next-textbox:#Zone de texte 26">
+            <w:txbxContent>
+              <w:p>
+                <w:pPr>
+                  <w:pStyle w:val="Pieddepage"/>
+                  <w:jc w:val="center"/>
+                  <w:rPr>
+                    <w:b/>
+                    <w:bCs/>
+                    <w:sz w:val="28"/>
+                    <w:szCs w:val="28"/>
+                  </w:rPr>
+                </w:pPr>
+                <w:r>
+                  <w:rPr>
+                    <w:b/>
+                    <w:bCs/>
+                    <w:sz w:val="28"/>
+                    <w:szCs w:val="28"/>
+                  </w:rPr>
+                  <w:fldChar w:fldCharType="begin"/>
+                </w:r>
+                <w:r>
+                  <w:rPr>
+                    <w:b/>
+                    <w:bCs/>
+                    <w:sz w:val="28"/>
+                    <w:szCs w:val="28"/>
+                  </w:rPr>
+                  <w:instrText>PAGE   \* MERGEFORMAT</w:instrText>
+                </w:r>
+                <w:r>
+                  <w:rPr>
+                    <w:b/>
+                    <w:bCs/>
+                    <w:sz w:val="28"/>
+                    <w:szCs w:val="28"/>
+                  </w:rPr>
+                  <w:fldChar w:fldCharType="separate"/>
+                </w:r>
+                <w:r>
+                  <w:rPr>
+                    <w:b/>
+                    <w:bCs/>
+                    <w:noProof/>
+                    <w:sz w:val="28"/>
+                    <w:szCs w:val="28"/>
+                  </w:rPr>
+                  <w:t>5</w:t>
+                </w:r>
+                <w:r>
+                  <w:rPr>
+                    <w:b/>
+                    <w:bCs/>
+                    <w:sz w:val="28"/>
+                    <w:szCs w:val="28"/>
+                  </w:rPr>
+                  <w:fldChar w:fldCharType="end"/>
+                </w:r>
+                <w:r>
+                  <w:rPr>
+                    <w:b/>
+                    <w:bCs/>
+                    <w:sz w:val="28"/>
+                    <w:szCs w:val="28"/>
+                  </w:rPr>
+                  <w:t xml:space="preserve"> / </w:t>
+                </w:r>
+                <w:fldSimple w:instr=" NUMPAGES   \* MERGEFORMAT ">
+                  <w:r>
+                    <w:rPr>
+                      <w:b/>
+                      <w:bCs/>
+                      <w:noProof/>
+                      <w:sz w:val="28"/>
+                      <w:szCs w:val="28"/>
+                    </w:rPr>
+                    <w:t>7</w:t>
+                  </w:r>
+                </w:fldSimple>
+              </w:p>
+              <w:p/>
+            </w:txbxContent>
+          </v:textbox>
+        </v:shape>
+      </w:pict>
+    </w:r>
+    <w:r>
+      <w:rPr>
+        <w:noProof/>
+      </w:rPr>
+      <w:pict>
+        <v:shape id="_x0000_s3074" style="position:absolute;margin-left:-145.2pt;margin-top:90.75pt;width:367.15pt;height:131.5pt;rotation:-8439374fd;z-index:251661312;visibility:visible;mso-wrap-style:square;mso-width-percent:0;mso-height-percent:0;mso-wrap-distance-left:9pt;mso-wrap-distance-top:0;mso-wrap-distance-right:9pt;mso-wrap-distance-bottom:0;mso-position-horizontal:absolute;mso-position-horizontal-relative:margin;mso-position-vertical:absolute;mso-position-vertical-relative:text;mso-width-percent:0;mso-height-percent:0;mso-width-relative:margin;mso-height-relative:margin;v-text-anchor:middle" coordsize="4370000,1560190" o:gfxdata="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" path="m,1560190l1580205,,4370000,r,1560190l,1560190xe" fillcolor="#393737 [814]" stroked="f" strokeweight="1pt">
+          <v:stroke joinstyle="miter"/>
+          <v:shadow on="t" type="perspective" color="black" opacity="26214f" origin="-.5" offset="3pt,0" matrix="66847f,,,66847f"/>
+          <v:path arrowok="t" o:connecttype="custom" o:connectlocs="0,1670050;1686084,0;4662805,0;4662805,1670050;0,1670050" o:connectangles="0,0,0,0,0"/>
+          <w10:wrap anchorx="margin"/>
+        </v:shape>
+      </w:pict>
+    </w:r>
+    <w:r>
+      <w:rPr>
+        <w:noProof/>
+      </w:rPr>
+      <w:pict>
+        <v:shape id="_x0000_s3075" style="position:absolute;margin-left:171.6pt;margin-top:104.5pt;width:367.15pt;height:131.5pt;rotation:-3017058fd;z-index:251662336;visibility:visible;mso-wrap-style:square;mso-width-percent:0;mso-height-percent:0;mso-wrap-distance-left:9pt;mso-wrap-distance-top:0;mso-wrap-distance-right:9pt;mso-wrap-distance-bottom:0;mso-position-horizontal:absolute;mso-position-horizontal-relative:page;mso-position-vertical:absolute;mso-position-vertical-relative:text;mso-width-percent:0;mso-height-percent:0;mso-width-relative:margin;mso-height-relative:margin;v-text-anchor:middle" coordsize="4370000,1560190" o:gfxdata="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" path="m,1560190l1580205,,4370000,r,1560190l,1560190xe" fillcolor="#c00000" stroked="f" strokeweight="1pt">
+          <v:stroke joinstyle="miter"/>
+          <v:shadow on="t" type="perspective" color="black" opacity="26214f" origin=".5" offset="-3pt,0" matrix="66847f,,,66847f"/>
+          <v:path arrowok="t" o:connecttype="custom" o:connectlocs="0,1670050;1686084,0;4662805,0;4662805,1670050;0,1670050" o:connectangles="0,0,0,0,0"/>
+          <w10:wrap anchorx="page"/>
+        </v:shape>
+      </w:pict>
+    </w:r>
+    <w:r>
+      <w:rPr>
+        <w:noProof/>
+      </w:rPr>
+      <w:pict>
+        <v:shape id="Forme en L 15" o:spid="_x0000_s3073" style="position:absolute;margin-left:-28.05pt;margin-top:111.4pt;width:367.15pt;height:131.5pt;rotation:-8439374fd;z-index:251660288;visibility:visible;mso-wrap-style:square;mso-width-percent:0;mso-height-percent:0;mso-wrap-distance-left:9pt;mso-wrap-distance-top:0;mso-wrap-distance-right:9pt;mso-wrap-distance-bottom:0;mso-position-horizontal:absolute;mso-position-horizontal-relative:margin;mso-position-vertical:absolute;mso-position-vertical-relative:text;mso-width-percent:0;mso-height-percent:0;mso-width-relative:margin;mso-height-relative:margin;v-text-anchor:middle" coordsize="4370000,1560190" o:gfxdata="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" path="m,1560190l1580205,,4370000,r,1560190l,1560190xe" fillcolor="#c00000" stroked="f" strokeweight="1pt">
+          <v:stroke joinstyle="miter"/>
+          <v:shadow on="t" type="perspective" color="black" opacity="26214f" origin="-.5" offset="3pt,0" matrix="66847f,,,66847f"/>
+          <v:path arrowok="t" o:connecttype="custom" o:connectlocs="0,1670050;1686084,0;4662805,0;4662805,1670050;0,1670050" o:connectangles="0,0,0,0,0"/>
+          <w10:wrap anchorx="margin"/>
+        </v:shape>
+      </w:pict>
+    </w:r>
+    <w:r>
+      <w:rPr>
+        <w:noProof/>
+      </w:rPr>
+      <w:pict>
+        <v:shape id="_x0000_s3076" style="position:absolute;margin-left:217.35pt;margin-top:77.85pt;width:367.15pt;height:131.5pt;rotation:-3017058fd;z-index:251663360;visibility:visible;mso-wrap-style:square;mso-width-percent:0;mso-height-percent:0;mso-wrap-distance-left:9pt;mso-wrap-distance-top:0;mso-wrap-distance-right:9pt;mso-wrap-distance-bottom:0;mso-position-horizontal:absolute;mso-position-horizontal-relative:margin;mso-position-vertical:absolute;mso-position-vertical-relative:text;mso-width-percent:0;mso-height-percent:0;mso-width-relative:margin;mso-height-relative:margin;v-text-anchor:middle" coordsize="4370000,1560190" o:gfxdata="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" path="m,1560190l1580205,,4370000,r,1560190l,1560190xe" fillcolor="#393737 [814]" stroked="f" strokeweight="1pt">
+          <v:stroke joinstyle="miter"/>
+          <v:shadow on="t" type="perspective" color="black" opacity="26214f" origin=".5" offset="-3pt,0" matrix="66847f,,,66847f"/>
+          <v:path arrowok="t" o:connecttype="custom" o:connectlocs="0,1670050;1686084,0;4662805,0;4662805,1670050;0,1670050" o:connectangles="0,0,0,0,0"/>
+          <w10:wrap anchorx="margin"/>
+        </v:shape>
+      </w:pict>
+    </w:r>
+  </w:p>
+  <w:p>
+    <w:pPr>
+      <w:pStyle w:val="Pieddepage"/>
+    </w:pPr>
+  </w:p>
+</w:ftr>
+</file>
+
+<file path=word/footnotes.xml><?xml version="1.0" encoding="utf-8"?>
+<w:footnotes xmlns:ve="http://schemas.openxmlformats.org/markup-compatibility/2006" xmlns:o="urn:schemas-microsoft-com:office:office" xmlns:r="http://schemas.openxmlformats.org/officeDocument/2006/relationships" xmlns:m="http://schemas.openxmlformats.org/officeDocument/2006/math" xmlns:v="urn:schemas-microsoft-com:vml" xmlns:wp="http://schemas.openxmlformats.org/drawingml/2006/wordprocessingDrawing" xmlns:w10="urn:schemas-microsoft-com:office:word" xmlns:w="http://schemas.openxmlformats.org/wordprocessingml/2006/main" xmlns:wne="http://schemas.microsoft.com/office/word/2006/wordml">
+  <w:footnote w:type="separator" w:id="-1">
+    <w:p>
+      <w:pPr>
+        <w:spacing w:after="0" w:line="240" w:lineRule="auto"/>
+      </w:pPr>
+      <w:r>
+        <w:separator/>
+      </w:r>
+    </w:p>
+  </w:footnote>
+  <w:footnote w:type="continuationSeparator" w:id="0">
+    <w:p>
+      <w:pPr>
+        <w:spacing w:after="0" w:line="240" w:lineRule="auto"/>
+      </w:pPr>
+      <w:r>
+        <w:continuationSeparator/>
+      </w:r>
+    </w:p>
+  </w:footnote>
+</w:footnotes>
 </file>
 
 <file path=word/styles.xml><?xml version="1.0" encoding="utf-8"?>
@@ -1679,6 +2441,52 @@
       <w:szCs w:val="16"/>
     </w:rPr>
   </w:style>
+  <w:style w:type="paragraph" w:styleId="En-tte">
+    <w:name w:val="header"/>
+    <w:basedOn w:val="Normal"/>
+    <w:link w:val="En-tteCar"/>
+    <w:uiPriority w:val="99"/>
+    <w:semiHidden/>
+    <w:unhideWhenUsed/>
+    <w:rsid w:val="00F677C8"/>
+    <w:pPr>
+      <w:tabs>
+        <w:tab w:val="center" w:pos="4536"/>
+        <w:tab w:val="right" w:pos="9072"/>
+      </w:tabs>
+      <w:spacing w:after="0" w:line="240" w:lineRule="auto"/>
+    </w:pPr>
+  </w:style>
+  <w:style w:type="character" w:customStyle="1" w:styleId="En-tteCar">
+    <w:name w:val="En-tête Car"/>
+    <w:basedOn w:val="Policepardfaut"/>
+    <w:link w:val="En-tte"/>
+    <w:uiPriority w:val="99"/>
+    <w:semiHidden/>
+    <w:rsid w:val="00F677C8"/>
+  </w:style>
+  <w:style w:type="paragraph" w:styleId="Pieddepage">
+    <w:name w:val="footer"/>
+    <w:basedOn w:val="Normal"/>
+    <w:link w:val="PieddepageCar"/>
+    <w:uiPriority w:val="99"/>
+    <w:unhideWhenUsed/>
+    <w:rsid w:val="00F677C8"/>
+    <w:pPr>
+      <w:tabs>
+        <w:tab w:val="center" w:pos="4536"/>
+        <w:tab w:val="right" w:pos="9072"/>
+      </w:tabs>
+      <w:spacing w:after="0" w:line="240" w:lineRule="auto"/>
+    </w:pPr>
+  </w:style>
+  <w:style w:type="character" w:customStyle="1" w:styleId="PieddepageCar">
+    <w:name w:val="Pied de page Car"/>
+    <w:basedOn w:val="Policepardfaut"/>
+    <w:link w:val="Pieddepage"/>
+    <w:uiPriority w:val="99"/>
+    <w:rsid w:val="00F677C8"/>
+  </w:style>
 </w:styles>
 </file>
 
@@ -1937,28 +2745,13 @@
   <a:extraClrSchemeLst/>
   <a:extLst>
     <a:ext uri="{05A4C25C-085E-4340-85A3-A5531E510DB2}">
-      <thm15:themeFamily xmlns:thm15="http://schemas.microsoft.com/office/thememl/2012/main" xmlns="" name="Office Theme" id="{62F939B6-93AF-4DB8-9C6B-D6C7DFDC589F}" vid="{4A3C46E8-61CC-4603-A589-7422A47A8E4A}"/>
+      <thm15:themeFamily xmlns="" xmlns:thm15="http://schemas.microsoft.com/office/thememl/2012/main" name="Office Theme" id="{62F939B6-93AF-4DB8-9C6B-D6C7DFDC589F}" vid="{4A3C46E8-61CC-4603-A589-7422A47A8E4A}"/>
     </a:ext>
   </a:extLst>
 </a:theme>
 </file>
 
 <file path=customXml/item1.xml><?xml version="1.0" encoding="utf-8"?>
-<p:properties xmlns:p="http://schemas.microsoft.com/office/2006/metadata/properties" xmlns:xsi="http://www.w3.org/2001/XMLSchema-instance" xmlns:pc="http://schemas.microsoft.com/office/infopath/2007/PartnerControls">
-  <documentManagement/>
-</p:properties>
-</file>
-
-<file path=customXml/item2.xml><?xml version="1.0" encoding="utf-8"?>
-<?mso-contentType ?>
-<FormTemplates xmlns="http://schemas.microsoft.com/sharepoint/v3/contenttype/forms">
-  <Display>DocumentLibraryForm</Display>
-  <Edit>DocumentLibraryForm</Edit>
-  <New>DocumentLibraryForm</New>
-</FormTemplates>
-</file>
-
-<file path=customXml/item3.xml><?xml version="1.0" encoding="utf-8"?>
 <ct:contentTypeSchema xmlns:ct="http://schemas.microsoft.com/office/2006/metadata/contentType" xmlns:ma="http://schemas.microsoft.com/office/2006/metadata/properties/metaAttributes" ct:_="" ma:_="" ma:contentTypeName="Document" ma:contentTypeID="0x0101000E6C213E9F0A1D40A51C735DF3031552" ma:contentTypeVersion="4" ma:contentTypeDescription="Crée un document." ma:contentTypeScope="" ma:versionID="09d02eeaedd7b5d55d874455a0ccb386">
   <xsd:schema xmlns:xsd="http://www.w3.org/2001/XMLSchema" xmlns:xs="http://www.w3.org/2001/XMLSchema" xmlns:p="http://schemas.microsoft.com/office/2006/metadata/properties" xmlns:ns2="16dac1ec-fc7d-4142-b67c-ccb6aa32ac2b" xmlns:ns3="3e08ccea-7d2c-4161-9ae6-de6b60a3b43c" targetNamespace="http://schemas.microsoft.com/office/2006/metadata/properties" ma:root="true" ma:fieldsID="105e760aa1d030586613407cd39e9e34" ns2:_="" ns3:_="">
     <xsd:import namespace="16dac1ec-fc7d-4142-b67c-ccb6aa32ac2b"/>
@@ -2123,24 +2916,22 @@
 </ct:contentTypeSchema>
 </file>
 
-<file path=customXml/itemProps1.xml><?xml version="1.0" encoding="utf-8"?>
-<ds:datastoreItem xmlns:ds="http://schemas.openxmlformats.org/officeDocument/2006/customXml" ds:itemID="{FE77CCE1-1F44-432C-B515-E884ACCB9C5E}">
-  <ds:schemaRefs>
-    <ds:schemaRef ds:uri="http://schemas.microsoft.com/office/2006/metadata/properties"/>
-    <ds:schemaRef ds:uri="http://schemas.microsoft.com/office/infopath/2007/PartnerControls"/>
-  </ds:schemaRefs>
-</ds:datastoreItem>
+<file path=customXml/item2.xml><?xml version="1.0" encoding="utf-8"?>
+<?mso-contentType ?>
+<FormTemplates xmlns="http://schemas.microsoft.com/sharepoint/v3/contenttype/forms">
+  <Display>DocumentLibraryForm</Display>
+  <Edit>DocumentLibraryForm</Edit>
+  <New>DocumentLibraryForm</New>
+</FormTemplates>
 </file>
 
-<file path=customXml/itemProps2.xml><?xml version="1.0" encoding="utf-8"?>
-<ds:datastoreItem xmlns:ds="http://schemas.openxmlformats.org/officeDocument/2006/customXml" ds:itemID="{10142704-E42C-4F60-9607-CA15A9E9E2B0}">
-  <ds:schemaRefs>
-    <ds:schemaRef ds:uri="http://schemas.microsoft.com/sharepoint/v3/contenttype/forms"/>
-  </ds:schemaRefs>
-</ds:datastoreItem>
+<file path=customXml/item3.xml><?xml version="1.0" encoding="utf-8"?>
+<p:properties xmlns:p="http://schemas.microsoft.com/office/2006/metadata/properties" xmlns:xsi="http://www.w3.org/2001/XMLSchema-instance" xmlns:pc="http://schemas.microsoft.com/office/infopath/2007/PartnerControls">
+  <documentManagement/>
+</p:properties>
 </file>
 
-<file path=customXml/itemProps3.xml><?xml version="1.0" encoding="utf-8"?>
+<file path=customXml/itemProps1.xml><?xml version="1.0" encoding="utf-8"?>
 <ds:datastoreItem xmlns:ds="http://schemas.openxmlformats.org/officeDocument/2006/customXml" ds:itemID="{C1D87B2C-72B6-4407-A10E-1BA4A842B814}">
   <ds:schemaRefs>
     <ds:schemaRef ds:uri="http://schemas.microsoft.com/office/2006/metadata/contentType"/>
@@ -2157,4 +2948,21 @@
     <ds:schemaRef ds:uri="http://schemas.microsoft.com/internal/obd"/>
   </ds:schemaRefs>
 </ds:datastoreItem>
+</file>
+
+<file path=customXml/itemProps2.xml><?xml version="1.0" encoding="utf-8"?>
+<ds:datastoreItem xmlns:ds="http://schemas.openxmlformats.org/officeDocument/2006/customXml" ds:itemID="{10142704-E42C-4F60-9607-CA15A9E9E2B0}">
+  <ds:schemaRefs>
+    <ds:schemaRef ds:uri="http://schemas.microsoft.com/sharepoint/v3/contenttype/forms"/>
+  </ds:schemaRefs>
+</ds:datastoreItem>
+</file>
+
+<file path=customXml/itemProps3.xml><?xml version="1.0" encoding="utf-8"?>
+<ds:datastoreItem xmlns:ds="http://schemas.openxmlformats.org/officeDocument/2006/customXml" ds:itemID="{FE77CCE1-1F44-432C-B515-E884ACCB9C5E}">
+  <ds:schemaRefs>
+    <ds:schemaRef ds:uri="http://schemas.microsoft.com/office/2006/metadata/properties"/>
+    <ds:schemaRef ds:uri="http://schemas.microsoft.com/office/infopath/2007/PartnerControls"/>
+  </ds:schemaRefs>
+</ds:datastoreItem>
 </file>
</xml_diff>

<commit_message>
up screens et rapports
</commit_message>
<xml_diff>
--- a/Loup SONNEVILLE/Rapports/Rapport BDD.docx
+++ b/Loup SONNEVILLE/Rapports/Rapport BDD.docx
@@ -147,7 +147,7 @@
                     <a:blip r:embed="rId9" cstate="print">
                       <a:extLst>
                         <a:ext uri="{28A0092B-C50C-407E-A947-70E740481C1C}">
-                          <a14:useLocalDpi xmlns="" xmlns:wpc="http://schemas.microsoft.com/office/word/2010/wordprocessingCanvas" xmlns:cx="http://schemas.microsoft.com/office/drawing/2014/chartex" xmlns:cx1="http://schemas.microsoft.com/office/drawing/2015/9/8/chartex" xmlns:cx2="http://schemas.microsoft.com/office/drawing/2015/10/21/chartex" xmlns:cx3="http://schemas.microsoft.com/office/drawing/2016/5/9/chartex" xmlns:cx4="http://schemas.microsoft.com/office/drawing/2016/5/10/chartex" xmlns:cx5="http://schemas.microsoft.com/office/drawing/2016/5/11/chartex" xmlns:cx6="http://schemas.microsoft.com/office/drawing/2016/5/12/chartex" xmlns:cx7="http://schemas.microsoft.com/office/drawing/2016/5/13/chartex" xmlns:cx8="http://schemas.microsoft.com/office/drawing/2016/5/14/chartex" xmlns:mc="http://schemas.openxmlformats.org/markup-compatibility/2006" xmlns:aink="http://schemas.microsoft.com/office/drawing/2016/ink" xmlns:am3d="http://schemas.microsoft.com/office/drawing/2017/model3d" xmlns:o="urn:schemas-microsoft-com:office:office" xmlns:oel="http://schemas.microsoft.com/office/2019/extlst" xmlns:v="urn:schemas-microsoft-com:vml" xmlns:wp14="http://schemas.microsoft.com/office/word/2010/wordprocessingDrawing" xmlns:w10="urn:schemas-microsoft-com:office:word" xmlns:w="http://schemas.openxmlformats.org/wordprocessingml/2006/main" xmlns:w14="http://schemas.microsoft.com/office/word/2010/wordml" xmlns:w15="http://schemas.microsoft.com/office/word/2012/wordml" xmlns:w16cex="http://schemas.microsoft.com/office/word/2018/wordml/cex" xmlns:w16cid="http://schemas.microsoft.com/office/word/2016/wordml/cid" xmlns:w16="http://schemas.microsoft.com/office/word/2018/wordml" xmlns:w16sdtdh="http://schemas.microsoft.com/office/word/2020/wordml/sdtdatahash" xmlns:w16se="http://schemas.microsoft.com/office/word/2015/wordml/symex" xmlns:wpg="http://schemas.microsoft.com/office/word/2010/wordprocessingGroup" xmlns:wpi="http://schemas.microsoft.com/office/word/2010/wordprocessingInk" xmlns:wps="http://schemas.microsoft.com/office/word/2010/wordprocessingShape" xmlns:a14="http://schemas.microsoft.com/office/drawing/2010/main" val="0"/>
+                          <a14:useLocalDpi xmlns:a14="http://schemas.microsoft.com/office/drawing/2010/main" xmlns:wps="http://schemas.microsoft.com/office/word/2010/wordprocessingShape" xmlns:wpi="http://schemas.microsoft.com/office/word/2010/wordprocessingInk" xmlns:wpg="http://schemas.microsoft.com/office/word/2010/wordprocessingGroup" xmlns:w16se="http://schemas.microsoft.com/office/word/2015/wordml/symex" xmlns:w16sdtdh="http://schemas.microsoft.com/office/word/2020/wordml/sdtdatahash" xmlns:w16="http://schemas.microsoft.com/office/word/2018/wordml" xmlns:w16cid="http://schemas.microsoft.com/office/word/2016/wordml/cid" xmlns:w16cex="http://schemas.microsoft.com/office/word/2018/wordml/cex" xmlns:w15="http://schemas.microsoft.com/office/word/2012/wordml" xmlns:w14="http://schemas.microsoft.com/office/word/2010/wordml" xmlns:w="http://schemas.openxmlformats.org/wordprocessingml/2006/main" xmlns:w10="urn:schemas-microsoft-com:office:word" xmlns:wp14="http://schemas.microsoft.com/office/word/2010/wordprocessingDrawing" xmlns:v="urn:schemas-microsoft-com:vml" xmlns:oel="http://schemas.microsoft.com/office/2019/extlst" xmlns:o="urn:schemas-microsoft-com:office:office" xmlns:am3d="http://schemas.microsoft.com/office/drawing/2017/model3d" xmlns:aink="http://schemas.microsoft.com/office/drawing/2016/ink" xmlns:mc="http://schemas.openxmlformats.org/markup-compatibility/2006" xmlns:cx8="http://schemas.microsoft.com/office/drawing/2016/5/14/chartex" xmlns:cx7="http://schemas.microsoft.com/office/drawing/2016/5/13/chartex" xmlns:cx6="http://schemas.microsoft.com/office/drawing/2016/5/12/chartex" xmlns:cx5="http://schemas.microsoft.com/office/drawing/2016/5/11/chartex" xmlns:cx4="http://schemas.microsoft.com/office/drawing/2016/5/10/chartex" xmlns:cx3="http://schemas.microsoft.com/office/drawing/2016/5/9/chartex" xmlns:cx2="http://schemas.microsoft.com/office/drawing/2015/10/21/chartex" xmlns:cx1="http://schemas.microsoft.com/office/drawing/2015/9/8/chartex" xmlns:cx="http://schemas.microsoft.com/office/drawing/2014/chartex" xmlns:wpc="http://schemas.microsoft.com/office/word/2010/wordprocessingCanvas" xmlns="" val="0"/>
                         </a:ext>
                       </a:extLst>
                     </a:blip>
@@ -439,7 +439,7 @@
                     <a:blip r:embed="rId10" cstate="print">
                       <a:extLst>
                         <a:ext uri="{28A0092B-C50C-407E-A947-70E740481C1C}">
-                          <a14:useLocalDpi xmlns="" xmlns:wpc="http://schemas.microsoft.com/office/word/2010/wordprocessingCanvas" xmlns:cx="http://schemas.microsoft.com/office/drawing/2014/chartex" xmlns:cx1="http://schemas.microsoft.com/office/drawing/2015/9/8/chartex" xmlns:cx2="http://schemas.microsoft.com/office/drawing/2015/10/21/chartex" xmlns:cx3="http://schemas.microsoft.com/office/drawing/2016/5/9/chartex" xmlns:cx4="http://schemas.microsoft.com/office/drawing/2016/5/10/chartex" xmlns:cx5="http://schemas.microsoft.com/office/drawing/2016/5/11/chartex" xmlns:cx6="http://schemas.microsoft.com/office/drawing/2016/5/12/chartex" xmlns:cx7="http://schemas.microsoft.com/office/drawing/2016/5/13/chartex" xmlns:cx8="http://schemas.microsoft.com/office/drawing/2016/5/14/chartex" xmlns:mc="http://schemas.openxmlformats.org/markup-compatibility/2006" xmlns:aink="http://schemas.microsoft.com/office/drawing/2016/ink" xmlns:am3d="http://schemas.microsoft.com/office/drawing/2017/model3d" xmlns:o="urn:schemas-microsoft-com:office:office" xmlns:oel="http://schemas.microsoft.com/office/2019/extlst" xmlns:v="urn:schemas-microsoft-com:vml" xmlns:wp14="http://schemas.microsoft.com/office/word/2010/wordprocessingDrawing" xmlns:w10="urn:schemas-microsoft-com:office:word" xmlns:w="http://schemas.openxmlformats.org/wordprocessingml/2006/main" xmlns:w14="http://schemas.microsoft.com/office/word/2010/wordml" xmlns:w15="http://schemas.microsoft.com/office/word/2012/wordml" xmlns:w16cex="http://schemas.microsoft.com/office/word/2018/wordml/cex" xmlns:w16cid="http://schemas.microsoft.com/office/word/2016/wordml/cid" xmlns:w16="http://schemas.microsoft.com/office/word/2018/wordml" xmlns:w16sdtdh="http://schemas.microsoft.com/office/word/2020/wordml/sdtdatahash" xmlns:w16se="http://schemas.microsoft.com/office/word/2015/wordml/symex" xmlns:wpg="http://schemas.microsoft.com/office/word/2010/wordprocessingGroup" xmlns:wpi="http://schemas.microsoft.com/office/word/2010/wordprocessingInk" xmlns:wps="http://schemas.microsoft.com/office/word/2010/wordprocessingShape" xmlns:a14="http://schemas.microsoft.com/office/drawing/2010/main" val="0"/>
+                          <a14:useLocalDpi xmlns:a14="http://schemas.microsoft.com/office/drawing/2010/main" xmlns:wps="http://schemas.microsoft.com/office/word/2010/wordprocessingShape" xmlns:wpi="http://schemas.microsoft.com/office/word/2010/wordprocessingInk" xmlns:wpg="http://schemas.microsoft.com/office/word/2010/wordprocessingGroup" xmlns:w16se="http://schemas.microsoft.com/office/word/2015/wordml/symex" xmlns:w16sdtdh="http://schemas.microsoft.com/office/word/2020/wordml/sdtdatahash" xmlns:w16="http://schemas.microsoft.com/office/word/2018/wordml" xmlns:w16cid="http://schemas.microsoft.com/office/word/2016/wordml/cid" xmlns:w16cex="http://schemas.microsoft.com/office/word/2018/wordml/cex" xmlns:w15="http://schemas.microsoft.com/office/word/2012/wordml" xmlns:w14="http://schemas.microsoft.com/office/word/2010/wordml" xmlns:w="http://schemas.openxmlformats.org/wordprocessingml/2006/main" xmlns:w10="urn:schemas-microsoft-com:office:word" xmlns:wp14="http://schemas.microsoft.com/office/word/2010/wordprocessingDrawing" xmlns:v="urn:schemas-microsoft-com:vml" xmlns:oel="http://schemas.microsoft.com/office/2019/extlst" xmlns:o="urn:schemas-microsoft-com:office:office" xmlns:am3d="http://schemas.microsoft.com/office/drawing/2017/model3d" xmlns:aink="http://schemas.microsoft.com/office/drawing/2016/ink" xmlns:mc="http://schemas.openxmlformats.org/markup-compatibility/2006" xmlns:cx8="http://schemas.microsoft.com/office/drawing/2016/5/14/chartex" xmlns:cx7="http://schemas.microsoft.com/office/drawing/2016/5/13/chartex" xmlns:cx6="http://schemas.microsoft.com/office/drawing/2016/5/12/chartex" xmlns:cx5="http://schemas.microsoft.com/office/drawing/2016/5/11/chartex" xmlns:cx4="http://schemas.microsoft.com/office/drawing/2016/5/10/chartex" xmlns:cx3="http://schemas.microsoft.com/office/drawing/2016/5/9/chartex" xmlns:cx2="http://schemas.microsoft.com/office/drawing/2015/10/21/chartex" xmlns:cx1="http://schemas.microsoft.com/office/drawing/2015/9/8/chartex" xmlns:cx="http://schemas.microsoft.com/office/drawing/2014/chartex" xmlns:wpc="http://schemas.microsoft.com/office/word/2010/wordprocessingCanvas" xmlns="" val="0"/>
                         </a:ext>
                       </a:extLst>
                     </a:blip>
@@ -1065,7 +1065,7 @@
       </w:r>
       <w:proofErr w:type="spellEnd"/>
       <w:r>
-        <w:t xml:space="preserve"> : </w:t>
+        <w:t> est un SGBD conçut par le groupe du même nom en 1996, le serveur fut réfléchit comme étant un outil libre, en effet, il n’est pas contrôlé par une entreprise mais par une communauté mondiale de développeurs</w:t>
       </w:r>
     </w:p>
     <w:p/>
@@ -1195,6 +1195,84 @@
       </w:r>
     </w:p>
     <w:p/>
+    <w:p/>
+    <w:p>
+      <w:pPr>
+        <w:jc w:val="center"/>
+      </w:pPr>
+      <w:r>
+        <w:rPr>
+          <w:noProof/>
+          <w:lang w:eastAsia="fr-FR"/>
+        </w:rPr>
+        <w:drawing>
+          <wp:inline distT="0" distB="0" distL="0" distR="0">
+            <wp:extent cx="3390900" cy="1940881"/>
+            <wp:effectExtent l="19050" t="0" r="0" b="0"/>
+            <wp:docPr id="4" name="Image 5" descr="C:\Users\loup.sonneville\Documents\GitHub\SN2_SFL4Manitou_23\captures d'écran\rapport BDD\Logo-lamp-1024x586.png"/>
+            <wp:cNvGraphicFramePr>
+              <a:graphicFrameLocks xmlns:a="http://schemas.openxmlformats.org/drawingml/2006/main" noChangeAspect="1"/>
+            </wp:cNvGraphicFramePr>
+            <a:graphic xmlns:a="http://schemas.openxmlformats.org/drawingml/2006/main">
+              <a:graphicData uri="http://schemas.openxmlformats.org/drawingml/2006/picture">
+                <pic:pic xmlns:pic="http://schemas.openxmlformats.org/drawingml/2006/picture">
+                  <pic:nvPicPr>
+                    <pic:cNvPr id="0" name="Picture 5" descr="C:\Users\loup.sonneville\Documents\GitHub\SN2_SFL4Manitou_23\captures d'écran\rapport BDD\Logo-lamp-1024x586.png"/>
+                    <pic:cNvPicPr>
+                      <a:picLocks noChangeAspect="1" noChangeArrowheads="1"/>
+                    </pic:cNvPicPr>
+                  </pic:nvPicPr>
+                  <pic:blipFill>
+                    <a:blip r:embed="rId16" cstate="print"/>
+                    <a:srcRect/>
+                    <a:stretch>
+                      <a:fillRect/>
+                    </a:stretch>
+                  </pic:blipFill>
+                  <pic:spPr bwMode="auto">
+                    <a:xfrm>
+                      <a:off x="0" y="0"/>
+                      <a:ext cx="3390900" cy="1940881"/>
+                    </a:xfrm>
+                    <a:prstGeom prst="rect">
+                      <a:avLst/>
+                    </a:prstGeom>
+                    <a:noFill/>
+                    <a:ln w="9525">
+                      <a:noFill/>
+                      <a:miter lim="800000"/>
+                      <a:headEnd/>
+                      <a:tailEnd/>
+                    </a:ln>
+                  </pic:spPr>
+                </pic:pic>
+              </a:graphicData>
+            </a:graphic>
+          </wp:inline>
+        </w:drawing>
+      </w:r>
+    </w:p>
+    <w:p>
+      <w:r>
+        <w:t xml:space="preserve">LAMP est né en 1998, il s’agit donc de la plus ancienne pile </w:t>
+      </w:r>
+    </w:p>
+    <w:p>
+      <w:r>
+        <w:t xml:space="preserve">LAMP : MySQL, sécurisé, flexible, </w:t>
+      </w:r>
+      <w:proofErr w:type="spellStart"/>
+      <w:r>
+        <w:t>customisable</w:t>
+      </w:r>
+      <w:proofErr w:type="spellEnd"/>
+      <w:r>
+        <w:t xml:space="preserve"> mais, supporte mal les lourdes charges</w:t>
+      </w:r>
+    </w:p>
+    <w:p/>
+    <w:p/>
+    <w:p/>
     <w:p>
       <w:pPr>
         <w:jc w:val="center"/>
@@ -1222,7 +1300,7 @@
                     </pic:cNvPicPr>
                   </pic:nvPicPr>
                   <pic:blipFill>
-                    <a:blip r:embed="rId16" cstate="print"/>
+                    <a:blip r:embed="rId17" cstate="print"/>
                     <a:srcRect/>
                     <a:stretch>
                       <a:fillRect/>
@@ -1267,87 +1345,19 @@
       <w:pPr>
         <w:jc w:val="center"/>
       </w:pPr>
+    </w:p>
+    <w:p/>
+    <w:p/>
+    <w:p>
+      <w:pPr>
+        <w:jc w:val="center"/>
+      </w:pPr>
       <w:r>
         <w:rPr>
           <w:noProof/>
           <w:lang w:eastAsia="fr-FR"/>
         </w:rPr>
-        <w:drawing>
-          <wp:inline distT="0" distB="0" distL="0" distR="0">
-            <wp:extent cx="3390900" cy="1940881"/>
-            <wp:effectExtent l="19050" t="0" r="0" b="0"/>
-            <wp:docPr id="11" name="Image 5" descr="C:\Users\loup.sonneville\Documents\GitHub\SN2_SFL4Manitou_23\captures d'écran\rapport BDD\Logo-lamp-1024x586.png"/>
-            <wp:cNvGraphicFramePr>
-              <a:graphicFrameLocks xmlns:a="http://schemas.openxmlformats.org/drawingml/2006/main" noChangeAspect="1"/>
-            </wp:cNvGraphicFramePr>
-            <a:graphic xmlns:a="http://schemas.openxmlformats.org/drawingml/2006/main">
-              <a:graphicData uri="http://schemas.openxmlformats.org/drawingml/2006/picture">
-                <pic:pic xmlns:pic="http://schemas.openxmlformats.org/drawingml/2006/picture">
-                  <pic:nvPicPr>
-                    <pic:cNvPr id="0" name="Picture 5" descr="C:\Users\loup.sonneville\Documents\GitHub\SN2_SFL4Manitou_23\captures d'écran\rapport BDD\Logo-lamp-1024x586.png"/>
-                    <pic:cNvPicPr>
-                      <a:picLocks noChangeAspect="1" noChangeArrowheads="1"/>
-                    </pic:cNvPicPr>
-                  </pic:nvPicPr>
-                  <pic:blipFill>
-                    <a:blip r:embed="rId17" cstate="print"/>
-                    <a:srcRect/>
-                    <a:stretch>
-                      <a:fillRect/>
-                    </a:stretch>
-                  </pic:blipFill>
-                  <pic:spPr bwMode="auto">
-                    <a:xfrm>
-                      <a:off x="0" y="0"/>
-                      <a:ext cx="3390900" cy="1940881"/>
-                    </a:xfrm>
-                    <a:prstGeom prst="rect">
-                      <a:avLst/>
-                    </a:prstGeom>
-                    <a:noFill/>
-                    <a:ln w="9525">
-                      <a:noFill/>
-                      <a:miter lim="800000"/>
-                      <a:headEnd/>
-                      <a:tailEnd/>
-                    </a:ln>
-                  </pic:spPr>
-                </pic:pic>
-              </a:graphicData>
-            </a:graphic>
-          </wp:inline>
-        </w:drawing>
-      </w:r>
-    </w:p>
-    <w:p>
-      <w:r>
-        <w:t>LAMP :</w:t>
-      </w:r>
-      <w:r>
-        <w:t xml:space="preserve"> MySQL</w:t>
-      </w:r>
-      <w:r>
-        <w:t xml:space="preserve">, sécurisé, flexible, </w:t>
-      </w:r>
-      <w:proofErr w:type="spellStart"/>
-      <w:r>
-        <w:t>customisable</w:t>
-      </w:r>
-      <w:proofErr w:type="spellEnd"/>
-      <w:r>
-        <w:t xml:space="preserve"> mais, supporte mal les lourdes charges</w:t>
-      </w:r>
-    </w:p>
-    <w:p/>
-    <w:p>
-      <w:pPr>
-        <w:jc w:val="center"/>
-      </w:pPr>
-      <w:r>
-        <w:rPr>
-          <w:noProof/>
-          <w:lang w:eastAsia="fr-FR"/>
-        </w:rPr>
+        <w:lastRenderedPageBreak/>
         <w:drawing>
           <wp:inline distT="0" distB="0" distL="0" distR="0">
             <wp:extent cx="5229225" cy="1363768"/>
@@ -1395,6 +1405,56 @@
         </w:drawing>
       </w:r>
     </w:p>
+    <w:p/>
+    <w:p/>
+    <w:p>
+      <w:r>
+        <w:t xml:space="preserve">XAMPP  est un ensemble proposant </w:t>
+      </w:r>
+      <w:r>
+        <w:t xml:space="preserve">la possibilité d’être installé à partir de n’importe quel système d’exploitation </w:t>
+      </w:r>
+      <w:proofErr w:type="gramStart"/>
+      <w:r>
+        <w:t>( le</w:t>
+      </w:r>
+      <w:proofErr w:type="gramEnd"/>
+      <w:r>
+        <w:t xml:space="preserve"> « X » de son nom signifiant « </w:t>
+      </w:r>
+      <w:proofErr w:type="spellStart"/>
+      <w:r>
+        <w:t>Crossplatform</w:t>
+      </w:r>
+      <w:proofErr w:type="spellEnd"/>
+      <w:r>
+        <w:t xml:space="preserve"> »), il date de 2002 et est l’un des seuls ensemble ne proposant que </w:t>
+      </w:r>
+      <w:proofErr w:type="spellStart"/>
+      <w:r>
+        <w:t>MariaDB</w:t>
+      </w:r>
+      <w:proofErr w:type="spellEnd"/>
+      <w:r>
+        <w:t xml:space="preserve"> mais pas MySQL</w:t>
+      </w:r>
+      <w:r>
+        <w:t xml:space="preserve"> ( de manière plus commune, un ensemble vous laissera</w:t>
+      </w:r>
+      <w:r>
+        <w:t xml:space="preserve"> faire</w:t>
+      </w:r>
+      <w:r>
+        <w:t xml:space="preserve"> le choix entre les deux</w:t>
+      </w:r>
+      <w:r>
+        <w:t xml:space="preserve"> </w:t>
+      </w:r>
+      <w:r>
+        <w:t>)</w:t>
+      </w:r>
+    </w:p>
+    <w:p/>
     <w:p>
       <w:r>
         <w:t>XAMPP :</w:t>
@@ -1434,7 +1494,6 @@
           <w:noProof/>
           <w:lang w:eastAsia="fr-FR"/>
         </w:rPr>
-        <w:lastRenderedPageBreak/>
         <w:drawing>
           <wp:inline distT="0" distB="0" distL="0" distR="0">
             <wp:extent cx="2581275" cy="2581275"/>
@@ -1485,7 +1544,15 @@
     <w:p/>
     <w:p>
       <w:r>
-        <w:t xml:space="preserve">MAMP : </w:t>
+        <w:t xml:space="preserve">MAMP est une pile des programmes Apache, MySQL et PHP gratuite et open-source utilisé afin de réaliser des </w:t>
+      </w:r>
+      <w:proofErr w:type="gramStart"/>
+      <w:r>
+        <w:t>site dynamique</w:t>
+      </w:r>
+      <w:proofErr w:type="gramEnd"/>
+      <w:r>
+        <w:t xml:space="preserve"> pour la gamme d’ordinateur macintosh d’Apple</w:t>
       </w:r>
     </w:p>
     <w:p/>
@@ -1810,6 +1877,7 @@
           </w:tcPr>
           <w:p>
             <w:r>
+              <w:lastRenderedPageBreak/>
               <w:t>LAMP</w:t>
             </w:r>
           </w:p>
@@ -2014,7 +2082,7 @@
                     <w:sz w:val="28"/>
                     <w:szCs w:val="28"/>
                   </w:rPr>
-                  <w:t>5</w:t>
+                  <w:t>7</w:t>
                 </w:r>
                 <w:r>
                   <w:rPr>
@@ -2043,7 +2111,7 @@
                       <w:sz w:val="28"/>
                       <w:szCs w:val="28"/>
                     </w:rPr>
-                    <w:t>7</w:t>
+                    <w:t>8</w:t>
                   </w:r>
                 </w:fldSimple>
               </w:p>
@@ -2745,13 +2813,28 @@
   <a:extraClrSchemeLst/>
   <a:extLst>
     <a:ext uri="{05A4C25C-085E-4340-85A3-A5531E510DB2}">
-      <thm15:themeFamily xmlns="" xmlns:thm15="http://schemas.microsoft.com/office/thememl/2012/main" name="Office Theme" id="{62F939B6-93AF-4DB8-9C6B-D6C7DFDC589F}" vid="{4A3C46E8-61CC-4603-A589-7422A47A8E4A}"/>
+      <thm15:themeFamily xmlns:thm15="http://schemas.microsoft.com/office/thememl/2012/main" xmlns="" name="Office Theme" id="{62F939B6-93AF-4DB8-9C6B-D6C7DFDC589F}" vid="{4A3C46E8-61CC-4603-A589-7422A47A8E4A}"/>
     </a:ext>
   </a:extLst>
 </a:theme>
 </file>
 
 <file path=customXml/item1.xml><?xml version="1.0" encoding="utf-8"?>
+<p:properties xmlns:p="http://schemas.microsoft.com/office/2006/metadata/properties" xmlns:xsi="http://www.w3.org/2001/XMLSchema-instance" xmlns:pc="http://schemas.microsoft.com/office/infopath/2007/PartnerControls">
+  <documentManagement/>
+</p:properties>
+</file>
+
+<file path=customXml/item2.xml><?xml version="1.0" encoding="utf-8"?>
+<?mso-contentType ?>
+<FormTemplates xmlns="http://schemas.microsoft.com/sharepoint/v3/contenttype/forms">
+  <Display>DocumentLibraryForm</Display>
+  <Edit>DocumentLibraryForm</Edit>
+  <New>DocumentLibraryForm</New>
+</FormTemplates>
+</file>
+
+<file path=customXml/item3.xml><?xml version="1.0" encoding="utf-8"?>
 <ct:contentTypeSchema xmlns:ct="http://schemas.microsoft.com/office/2006/metadata/contentType" xmlns:ma="http://schemas.microsoft.com/office/2006/metadata/properties/metaAttributes" ct:_="" ma:_="" ma:contentTypeName="Document" ma:contentTypeID="0x0101000E6C213E9F0A1D40A51C735DF3031552" ma:contentTypeVersion="4" ma:contentTypeDescription="Crée un document." ma:contentTypeScope="" ma:versionID="09d02eeaedd7b5d55d874455a0ccb386">
   <xsd:schema xmlns:xsd="http://www.w3.org/2001/XMLSchema" xmlns:xs="http://www.w3.org/2001/XMLSchema" xmlns:p="http://schemas.microsoft.com/office/2006/metadata/properties" xmlns:ns2="16dac1ec-fc7d-4142-b67c-ccb6aa32ac2b" xmlns:ns3="3e08ccea-7d2c-4161-9ae6-de6b60a3b43c" targetNamespace="http://schemas.microsoft.com/office/2006/metadata/properties" ma:root="true" ma:fieldsID="105e760aa1d030586613407cd39e9e34" ns2:_="" ns3:_="">
     <xsd:import namespace="16dac1ec-fc7d-4142-b67c-ccb6aa32ac2b"/>
@@ -2916,22 +2999,24 @@
 </ct:contentTypeSchema>
 </file>
 
-<file path=customXml/item2.xml><?xml version="1.0" encoding="utf-8"?>
-<?mso-contentType ?>
-<FormTemplates xmlns="http://schemas.microsoft.com/sharepoint/v3/contenttype/forms">
-  <Display>DocumentLibraryForm</Display>
-  <Edit>DocumentLibraryForm</Edit>
-  <New>DocumentLibraryForm</New>
-</FormTemplates>
+<file path=customXml/itemProps1.xml><?xml version="1.0" encoding="utf-8"?>
+<ds:datastoreItem xmlns:ds="http://schemas.openxmlformats.org/officeDocument/2006/customXml" ds:itemID="{FE77CCE1-1F44-432C-B515-E884ACCB9C5E}">
+  <ds:schemaRefs>
+    <ds:schemaRef ds:uri="http://schemas.microsoft.com/office/2006/metadata/properties"/>
+    <ds:schemaRef ds:uri="http://schemas.microsoft.com/office/infopath/2007/PartnerControls"/>
+  </ds:schemaRefs>
+</ds:datastoreItem>
 </file>
 
-<file path=customXml/item3.xml><?xml version="1.0" encoding="utf-8"?>
-<p:properties xmlns:p="http://schemas.microsoft.com/office/2006/metadata/properties" xmlns:xsi="http://www.w3.org/2001/XMLSchema-instance" xmlns:pc="http://schemas.microsoft.com/office/infopath/2007/PartnerControls">
-  <documentManagement/>
-</p:properties>
+<file path=customXml/itemProps2.xml><?xml version="1.0" encoding="utf-8"?>
+<ds:datastoreItem xmlns:ds="http://schemas.openxmlformats.org/officeDocument/2006/customXml" ds:itemID="{10142704-E42C-4F60-9607-CA15A9E9E2B0}">
+  <ds:schemaRefs>
+    <ds:schemaRef ds:uri="http://schemas.microsoft.com/sharepoint/v3/contenttype/forms"/>
+  </ds:schemaRefs>
+</ds:datastoreItem>
 </file>
 
-<file path=customXml/itemProps1.xml><?xml version="1.0" encoding="utf-8"?>
+<file path=customXml/itemProps3.xml><?xml version="1.0" encoding="utf-8"?>
 <ds:datastoreItem xmlns:ds="http://schemas.openxmlformats.org/officeDocument/2006/customXml" ds:itemID="{C1D87B2C-72B6-4407-A10E-1BA4A842B814}">
   <ds:schemaRefs>
     <ds:schemaRef ds:uri="http://schemas.microsoft.com/office/2006/metadata/contentType"/>
@@ -2948,21 +3033,4 @@
     <ds:schemaRef ds:uri="http://schemas.microsoft.com/internal/obd"/>
   </ds:schemaRefs>
 </ds:datastoreItem>
-</file>
-
-<file path=customXml/itemProps2.xml><?xml version="1.0" encoding="utf-8"?>
-<ds:datastoreItem xmlns:ds="http://schemas.openxmlformats.org/officeDocument/2006/customXml" ds:itemID="{10142704-E42C-4F60-9607-CA15A9E9E2B0}">
-  <ds:schemaRefs>
-    <ds:schemaRef ds:uri="http://schemas.microsoft.com/sharepoint/v3/contenttype/forms"/>
-  </ds:schemaRefs>
-</ds:datastoreItem>
-</file>
-
-<file path=customXml/itemProps3.xml><?xml version="1.0" encoding="utf-8"?>
-<ds:datastoreItem xmlns:ds="http://schemas.openxmlformats.org/officeDocument/2006/customXml" ds:itemID="{FE77CCE1-1F44-432C-B515-E884ACCB9C5E}">
-  <ds:schemaRefs>
-    <ds:schemaRef ds:uri="http://schemas.microsoft.com/office/2006/metadata/properties"/>
-    <ds:schemaRef ds:uri="http://schemas.microsoft.com/office/infopath/2007/PartnerControls"/>
-  </ds:schemaRefs>
-</ds:datastoreItem>
 </file>
</xml_diff>

<commit_message>
up rapport BDD (90%)
</commit_message>
<xml_diff>
--- a/Loup SONNEVILLE/Rapports/Rapport BDD.docx
+++ b/Loup SONNEVILLE/Rapports/Rapport BDD.docx
@@ -144,10 +144,10 @@
                     </pic:cNvPicPr>
                   </pic:nvPicPr>
                   <pic:blipFill>
-                    <a:blip r:embed="rId9" cstate="print">
+                    <a:blip r:embed="rId10" cstate="print">
                       <a:extLst>
                         <a:ext uri="{28A0092B-C50C-407E-A947-70E740481C1C}">
-                          <a14:useLocalDpi xmlns:a14="http://schemas.microsoft.com/office/drawing/2010/main" xmlns:wps="http://schemas.microsoft.com/office/word/2010/wordprocessingShape" xmlns:wpi="http://schemas.microsoft.com/office/word/2010/wordprocessingInk" xmlns:wpg="http://schemas.microsoft.com/office/word/2010/wordprocessingGroup" xmlns:w16se="http://schemas.microsoft.com/office/word/2015/wordml/symex" xmlns:w16sdtdh="http://schemas.microsoft.com/office/word/2020/wordml/sdtdatahash" xmlns:w16="http://schemas.microsoft.com/office/word/2018/wordml" xmlns:w16cid="http://schemas.microsoft.com/office/word/2016/wordml/cid" xmlns:w16cex="http://schemas.microsoft.com/office/word/2018/wordml/cex" xmlns:w15="http://schemas.microsoft.com/office/word/2012/wordml" xmlns:w14="http://schemas.microsoft.com/office/word/2010/wordml" xmlns:w="http://schemas.openxmlformats.org/wordprocessingml/2006/main" xmlns:w10="urn:schemas-microsoft-com:office:word" xmlns:wp14="http://schemas.microsoft.com/office/word/2010/wordprocessingDrawing" xmlns:v="urn:schemas-microsoft-com:vml" xmlns:oel="http://schemas.microsoft.com/office/2019/extlst" xmlns:o="urn:schemas-microsoft-com:office:office" xmlns:am3d="http://schemas.microsoft.com/office/drawing/2017/model3d" xmlns:aink="http://schemas.microsoft.com/office/drawing/2016/ink" xmlns:mc="http://schemas.openxmlformats.org/markup-compatibility/2006" xmlns:cx8="http://schemas.microsoft.com/office/drawing/2016/5/14/chartex" xmlns:cx7="http://schemas.microsoft.com/office/drawing/2016/5/13/chartex" xmlns:cx6="http://schemas.microsoft.com/office/drawing/2016/5/12/chartex" xmlns:cx5="http://schemas.microsoft.com/office/drawing/2016/5/11/chartex" xmlns:cx4="http://schemas.microsoft.com/office/drawing/2016/5/10/chartex" xmlns:cx3="http://schemas.microsoft.com/office/drawing/2016/5/9/chartex" xmlns:cx2="http://schemas.microsoft.com/office/drawing/2015/10/21/chartex" xmlns:cx1="http://schemas.microsoft.com/office/drawing/2015/9/8/chartex" xmlns:cx="http://schemas.microsoft.com/office/drawing/2014/chartex" xmlns:wpc="http://schemas.microsoft.com/office/word/2010/wordprocessingCanvas" xmlns="" val="0"/>
+                          <a14:useLocalDpi xmlns="" xmlns:wpc="http://schemas.microsoft.com/office/word/2010/wordprocessingCanvas" xmlns:cx="http://schemas.microsoft.com/office/drawing/2014/chartex" xmlns:cx1="http://schemas.microsoft.com/office/drawing/2015/9/8/chartex" xmlns:cx2="http://schemas.microsoft.com/office/drawing/2015/10/21/chartex" xmlns:cx3="http://schemas.microsoft.com/office/drawing/2016/5/9/chartex" xmlns:cx4="http://schemas.microsoft.com/office/drawing/2016/5/10/chartex" xmlns:cx5="http://schemas.microsoft.com/office/drawing/2016/5/11/chartex" xmlns:cx6="http://schemas.microsoft.com/office/drawing/2016/5/12/chartex" xmlns:cx7="http://schemas.microsoft.com/office/drawing/2016/5/13/chartex" xmlns:cx8="http://schemas.microsoft.com/office/drawing/2016/5/14/chartex" xmlns:mc="http://schemas.openxmlformats.org/markup-compatibility/2006" xmlns:aink="http://schemas.microsoft.com/office/drawing/2016/ink" xmlns:am3d="http://schemas.microsoft.com/office/drawing/2017/model3d" xmlns:o="urn:schemas-microsoft-com:office:office" xmlns:oel="http://schemas.microsoft.com/office/2019/extlst" xmlns:v="urn:schemas-microsoft-com:vml" xmlns:wp14="http://schemas.microsoft.com/office/word/2010/wordprocessingDrawing" xmlns:w10="urn:schemas-microsoft-com:office:word" xmlns:w="http://schemas.openxmlformats.org/wordprocessingml/2006/main" xmlns:w14="http://schemas.microsoft.com/office/word/2010/wordml" xmlns:w15="http://schemas.microsoft.com/office/word/2012/wordml" xmlns:w16cex="http://schemas.microsoft.com/office/word/2018/wordml/cex" xmlns:w16cid="http://schemas.microsoft.com/office/word/2016/wordml/cid" xmlns:w16="http://schemas.microsoft.com/office/word/2018/wordml" xmlns:w16sdtdh="http://schemas.microsoft.com/office/word/2020/wordml/sdtdatahash" xmlns:w16se="http://schemas.microsoft.com/office/word/2015/wordml/symex" xmlns:wpg="http://schemas.microsoft.com/office/word/2010/wordprocessingGroup" xmlns:wpi="http://schemas.microsoft.com/office/word/2010/wordprocessingInk" xmlns:wps="http://schemas.microsoft.com/office/word/2010/wordprocessingShape" xmlns:a14="http://schemas.microsoft.com/office/drawing/2010/main" val="0"/>
                         </a:ext>
                       </a:extLst>
                     </a:blip>
@@ -234,18 +234,6 @@
             <v:stroke joinstyle="miter"/>
             <v:shadow on="t" type="perspective" color="black" opacity="19660f" offset="0,3pt" matrix="66847f,,,66847f"/>
             <v:path arrowok="t" o:connecttype="custom" o:connectlocs="0,1811020;2292735,0;6340475,0;6340475,1811020;0,1811020" o:connectangles="0,0,0,0,0"/>
-            <w10:wrap anchorx="margin"/>
-          </v:shape>
-        </w:pict>
-      </w:r>
-      <w:r>
-        <w:rPr>
-          <w:noProof/>
-        </w:rPr>
-        <w:pict>
-          <v:shape id="_x0000_s1027" style="position:absolute;margin-left:-236.6pt;margin-top:-183.25pt;width:334.15pt;height:132.3pt;rotation:3176298fd;flip:y;z-index:251657728;visibility:visible;mso-wrap-style:square;mso-width-percent:0;mso-height-percent:0;mso-wrap-distance-left:9pt;mso-wrap-distance-top:0;mso-wrap-distance-right:9pt;mso-wrap-distance-bottom:0;mso-position-horizontal:absolute;mso-position-horizontal-relative:margin;mso-position-vertical:absolute;mso-position-vertical-relative:text;mso-width-percent:0;mso-height-percent:0;mso-width-relative:margin;mso-height-relative:margin;v-text-anchor:middle" coordsize="4370000,1560190" o:gfxdata="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" path="m,1560190l1580205,,4370000,r,1560190l,1560190xe" fillcolor="#4472c4 [3204]" strokecolor="#1f3763 [1604]" strokeweight="1pt">
-            <v:stroke joinstyle="miter"/>
-            <v:path arrowok="t" o:connecttype="custom" o:connectlocs="0,1680210;1534536,0;4243705,0;4243705,1680210;0,1680210" o:connectangles="0,0,0,0,0"/>
             <w10:wrap anchorx="margin"/>
           </v:shape>
         </w:pict>
@@ -436,10 +424,10 @@
                     <pic:cNvPicPr/>
                   </pic:nvPicPr>
                   <pic:blipFill>
-                    <a:blip r:embed="rId10" cstate="print">
+                    <a:blip r:embed="rId11" cstate="print">
                       <a:extLst>
                         <a:ext uri="{28A0092B-C50C-407E-A947-70E740481C1C}">
-                          <a14:useLocalDpi xmlns:a14="http://schemas.microsoft.com/office/drawing/2010/main" xmlns:wps="http://schemas.microsoft.com/office/word/2010/wordprocessingShape" xmlns:wpi="http://schemas.microsoft.com/office/word/2010/wordprocessingInk" xmlns:wpg="http://schemas.microsoft.com/office/word/2010/wordprocessingGroup" xmlns:w16se="http://schemas.microsoft.com/office/word/2015/wordml/symex" xmlns:w16sdtdh="http://schemas.microsoft.com/office/word/2020/wordml/sdtdatahash" xmlns:w16="http://schemas.microsoft.com/office/word/2018/wordml" xmlns:w16cid="http://schemas.microsoft.com/office/word/2016/wordml/cid" xmlns:w16cex="http://schemas.microsoft.com/office/word/2018/wordml/cex" xmlns:w15="http://schemas.microsoft.com/office/word/2012/wordml" xmlns:w14="http://schemas.microsoft.com/office/word/2010/wordml" xmlns:w="http://schemas.openxmlformats.org/wordprocessingml/2006/main" xmlns:w10="urn:schemas-microsoft-com:office:word" xmlns:wp14="http://schemas.microsoft.com/office/word/2010/wordprocessingDrawing" xmlns:v="urn:schemas-microsoft-com:vml" xmlns:oel="http://schemas.microsoft.com/office/2019/extlst" xmlns:o="urn:schemas-microsoft-com:office:office" xmlns:am3d="http://schemas.microsoft.com/office/drawing/2017/model3d" xmlns:aink="http://schemas.microsoft.com/office/drawing/2016/ink" xmlns:mc="http://schemas.openxmlformats.org/markup-compatibility/2006" xmlns:cx8="http://schemas.microsoft.com/office/drawing/2016/5/14/chartex" xmlns:cx7="http://schemas.microsoft.com/office/drawing/2016/5/13/chartex" xmlns:cx6="http://schemas.microsoft.com/office/drawing/2016/5/12/chartex" xmlns:cx5="http://schemas.microsoft.com/office/drawing/2016/5/11/chartex" xmlns:cx4="http://schemas.microsoft.com/office/drawing/2016/5/10/chartex" xmlns:cx3="http://schemas.microsoft.com/office/drawing/2016/5/9/chartex" xmlns:cx2="http://schemas.microsoft.com/office/drawing/2015/10/21/chartex" xmlns:cx1="http://schemas.microsoft.com/office/drawing/2015/9/8/chartex" xmlns:cx="http://schemas.microsoft.com/office/drawing/2014/chartex" xmlns:wpc="http://schemas.microsoft.com/office/word/2010/wordprocessingCanvas" xmlns="" val="0"/>
+                          <a14:useLocalDpi xmlns="" xmlns:wpc="http://schemas.microsoft.com/office/word/2010/wordprocessingCanvas" xmlns:cx="http://schemas.microsoft.com/office/drawing/2014/chartex" xmlns:cx1="http://schemas.microsoft.com/office/drawing/2015/9/8/chartex" xmlns:cx2="http://schemas.microsoft.com/office/drawing/2015/10/21/chartex" xmlns:cx3="http://schemas.microsoft.com/office/drawing/2016/5/9/chartex" xmlns:cx4="http://schemas.microsoft.com/office/drawing/2016/5/10/chartex" xmlns:cx5="http://schemas.microsoft.com/office/drawing/2016/5/11/chartex" xmlns:cx6="http://schemas.microsoft.com/office/drawing/2016/5/12/chartex" xmlns:cx7="http://schemas.microsoft.com/office/drawing/2016/5/13/chartex" xmlns:cx8="http://schemas.microsoft.com/office/drawing/2016/5/14/chartex" xmlns:mc="http://schemas.openxmlformats.org/markup-compatibility/2006" xmlns:aink="http://schemas.microsoft.com/office/drawing/2016/ink" xmlns:am3d="http://schemas.microsoft.com/office/drawing/2017/model3d" xmlns:o="urn:schemas-microsoft-com:office:office" xmlns:oel="http://schemas.microsoft.com/office/2019/extlst" xmlns:v="urn:schemas-microsoft-com:vml" xmlns:wp14="http://schemas.microsoft.com/office/word/2010/wordprocessingDrawing" xmlns:w10="urn:schemas-microsoft-com:office:word" xmlns:w="http://schemas.openxmlformats.org/wordprocessingml/2006/main" xmlns:w14="http://schemas.microsoft.com/office/word/2010/wordml" xmlns:w15="http://schemas.microsoft.com/office/word/2012/wordml" xmlns:w16cex="http://schemas.microsoft.com/office/word/2018/wordml/cex" xmlns:w16cid="http://schemas.microsoft.com/office/word/2016/wordml/cid" xmlns:w16="http://schemas.microsoft.com/office/word/2018/wordml" xmlns:w16sdtdh="http://schemas.microsoft.com/office/word/2020/wordml/sdtdatahash" xmlns:w16se="http://schemas.microsoft.com/office/word/2015/wordml/symex" xmlns:wpg="http://schemas.microsoft.com/office/word/2010/wordprocessingGroup" xmlns:wpi="http://schemas.microsoft.com/office/word/2010/wordprocessingInk" xmlns:wps="http://schemas.microsoft.com/office/word/2010/wordprocessingShape" xmlns:a14="http://schemas.microsoft.com/office/drawing/2010/main" val="0"/>
                         </a:ext>
                       </a:extLst>
                     </a:blip>
@@ -468,10 +456,7 @@
     </w:p>
     <w:sdt>
       <w:sdtPr>
-        <w:rPr>
-          <w:b/>
-        </w:rPr>
-        <w:id w:val="-770544245"/>
+        <w:id w:val="2581380"/>
         <w:docPartObj>
           <w:docPartGallery w:val="Table of Contents"/>
           <w:docPartUnique/>
@@ -479,18 +464,239 @@
       </w:sdtPr>
       <w:sdtEndPr>
         <w:rPr>
+          <w:rFonts w:asciiTheme="minorHAnsi" w:eastAsiaTheme="minorHAnsi" w:hAnsiTheme="minorHAnsi" w:cstheme="minorBidi"/>
           <w:b w:val="0"/>
+          <w:bCs w:val="0"/>
+          <w:color w:val="auto"/>
+          <w:sz w:val="22"/>
+          <w:szCs w:val="22"/>
         </w:rPr>
       </w:sdtEndPr>
       <w:sdtContent>
         <w:p>
+          <w:pPr>
+            <w:pStyle w:val="En-ttedetabledesmatires"/>
+          </w:pPr>
           <w:r>
+            <w:t>Sommaire</w:t>
+          </w:r>
+        </w:p>
+        <w:p>
+          <w:pPr>
+            <w:pStyle w:val="TM2"/>
+            <w:tabs>
+              <w:tab w:val="right" w:leader="dot" w:pos="9016"/>
+            </w:tabs>
             <w:rPr>
-              <w:color w:val="FF0000"/>
-              <w:sz w:val="32"/>
-              <w:szCs w:val="32"/>
+              <w:noProof/>
             </w:rPr>
-            <w:t>Table des matières</w:t>
+          </w:pPr>
+          <w:r>
+            <w:fldChar w:fldCharType="begin"/>
+          </w:r>
+          <w:r>
+            <w:instrText xml:space="preserve"> TOC \o "1-3" \h \z \u </w:instrText>
+          </w:r>
+          <w:r>
+            <w:fldChar w:fldCharType="separate"/>
+          </w:r>
+          <w:hyperlink w:anchor="_Toc125980574" w:history="1">
+            <w:r>
+              <w:rPr>
+                <w:rStyle w:val="Lienhypertexte"/>
+                <w:noProof/>
+              </w:rPr>
+              <w:t>Liste des systèmes de base de données relationnelles</w:t>
+            </w:r>
+            <w:r>
+              <w:rPr>
+                <w:noProof/>
+                <w:webHidden/>
+              </w:rPr>
+              <w:tab/>
+            </w:r>
+            <w:r>
+              <w:rPr>
+                <w:noProof/>
+                <w:webHidden/>
+              </w:rPr>
+              <w:fldChar w:fldCharType="begin"/>
+            </w:r>
+            <w:r>
+              <w:rPr>
+                <w:noProof/>
+                <w:webHidden/>
+              </w:rPr>
+              <w:instrText xml:space="preserve"> PAGEREF _Toc125980574 \h </w:instrText>
+            </w:r>
+            <w:r>
+              <w:rPr>
+                <w:noProof/>
+                <w:webHidden/>
+              </w:rPr>
+            </w:r>
+            <w:r>
+              <w:rPr>
+                <w:noProof/>
+                <w:webHidden/>
+              </w:rPr>
+              <w:fldChar w:fldCharType="separate"/>
+            </w:r>
+            <w:r>
+              <w:rPr>
+                <w:noProof/>
+                <w:webHidden/>
+              </w:rPr>
+              <w:t>4</w:t>
+            </w:r>
+            <w:r>
+              <w:rPr>
+                <w:noProof/>
+                <w:webHidden/>
+              </w:rPr>
+              <w:fldChar w:fldCharType="end"/>
+            </w:r>
+          </w:hyperlink>
+        </w:p>
+        <w:p>
+          <w:pPr>
+            <w:pStyle w:val="TM2"/>
+            <w:tabs>
+              <w:tab w:val="right" w:leader="dot" w:pos="9016"/>
+            </w:tabs>
+            <w:rPr>
+              <w:noProof/>
+            </w:rPr>
+          </w:pPr>
+          <w:hyperlink w:anchor="_Toc125980575" w:history="1">
+            <w:r>
+              <w:rPr>
+                <w:rStyle w:val="Lienhypertexte"/>
+                <w:noProof/>
+              </w:rPr>
+              <w:t>Liste des piles de logiciels</w:t>
+            </w:r>
+            <w:r>
+              <w:rPr>
+                <w:noProof/>
+                <w:webHidden/>
+              </w:rPr>
+              <w:tab/>
+            </w:r>
+            <w:r>
+              <w:rPr>
+                <w:noProof/>
+                <w:webHidden/>
+              </w:rPr>
+              <w:fldChar w:fldCharType="begin"/>
+            </w:r>
+            <w:r>
+              <w:rPr>
+                <w:noProof/>
+                <w:webHidden/>
+              </w:rPr>
+              <w:instrText xml:space="preserve"> PAGEREF _Toc125980575 \h </w:instrText>
+            </w:r>
+            <w:r>
+              <w:rPr>
+                <w:noProof/>
+                <w:webHidden/>
+              </w:rPr>
+            </w:r>
+            <w:r>
+              <w:rPr>
+                <w:noProof/>
+                <w:webHidden/>
+              </w:rPr>
+              <w:fldChar w:fldCharType="separate"/>
+            </w:r>
+            <w:r>
+              <w:rPr>
+                <w:noProof/>
+                <w:webHidden/>
+              </w:rPr>
+              <w:t>7</w:t>
+            </w:r>
+            <w:r>
+              <w:rPr>
+                <w:noProof/>
+                <w:webHidden/>
+              </w:rPr>
+              <w:fldChar w:fldCharType="end"/>
+            </w:r>
+          </w:hyperlink>
+        </w:p>
+        <w:p>
+          <w:pPr>
+            <w:pStyle w:val="TM2"/>
+            <w:tabs>
+              <w:tab w:val="right" w:leader="dot" w:pos="9016"/>
+            </w:tabs>
+            <w:rPr>
+              <w:noProof/>
+            </w:rPr>
+          </w:pPr>
+          <w:hyperlink w:anchor="_Toc125980576" w:history="1">
+            <w:r>
+              <w:rPr>
+                <w:rStyle w:val="Lienhypertexte"/>
+                <w:noProof/>
+              </w:rPr>
+              <w:t>Conclusion (explication de nos choix)</w:t>
+            </w:r>
+            <w:r>
+              <w:rPr>
+                <w:noProof/>
+                <w:webHidden/>
+              </w:rPr>
+              <w:tab/>
+            </w:r>
+            <w:r>
+              <w:rPr>
+                <w:noProof/>
+                <w:webHidden/>
+              </w:rPr>
+              <w:fldChar w:fldCharType="begin"/>
+            </w:r>
+            <w:r>
+              <w:rPr>
+                <w:noProof/>
+                <w:webHidden/>
+              </w:rPr>
+              <w:instrText xml:space="preserve"> PAGEREF _Toc125980576 \h </w:instrText>
+            </w:r>
+            <w:r>
+              <w:rPr>
+                <w:noProof/>
+                <w:webHidden/>
+              </w:rPr>
+            </w:r>
+            <w:r>
+              <w:rPr>
+                <w:noProof/>
+                <w:webHidden/>
+              </w:rPr>
+              <w:fldChar w:fldCharType="separate"/>
+            </w:r>
+            <w:r>
+              <w:rPr>
+                <w:noProof/>
+                <w:webHidden/>
+              </w:rPr>
+              <w:t>9</w:t>
+            </w:r>
+            <w:r>
+              <w:rPr>
+                <w:noProof/>
+                <w:webHidden/>
+              </w:rPr>
+              <w:fldChar w:fldCharType="end"/>
+            </w:r>
+          </w:hyperlink>
+        </w:p>
+        <w:p>
+          <w:r>
+            <w:fldChar w:fldCharType="end"/>
           </w:r>
         </w:p>
       </w:sdtContent>
@@ -798,6 +1004,20 @@
       </w:r>
       <w:r>
         <w:t>http</w:t>
+      </w:r>
+    </w:p>
+    <w:p/>
+    <w:p>
+      <w:pPr>
+        <w:pStyle w:val="Titre2"/>
+      </w:pPr>
+      <w:bookmarkStart w:id="1" w:name="_Toc125980574"/>
+      <w:r>
+        <w:t>Liste des systèmes de base de données relationnelles</w:t>
+      </w:r>
+      <w:bookmarkEnd w:id="1"/>
+      <w:r>
+        <w:t xml:space="preserve"> </w:t>
       </w:r>
     </w:p>
     <w:p/>
@@ -828,7 +1048,7 @@
                     </pic:cNvPicPr>
                   </pic:nvPicPr>
                   <pic:blipFill>
-                    <a:blip r:embed="rId11" cstate="print"/>
+                    <a:blip r:embed="rId12" cstate="print"/>
                     <a:srcRect/>
                     <a:stretch>
                       <a:fillRect/>
@@ -860,6 +1080,7 @@
     <w:p/>
     <w:p>
       <w:r>
+        <w:lastRenderedPageBreak/>
         <w:t>MySQL est l’un (si ce n’est le) système de base de données relationnelles (SGBDR) le plus uti</w:t>
       </w:r>
       <w:r>
@@ -885,32 +1106,184 @@
       </w:r>
       <w:proofErr w:type="spellEnd"/>
       <w:r>
-        <w:t xml:space="preserve">, il est libre et open-source et possède différentes </w:t>
-      </w:r>
-      <w:r>
-        <w:lastRenderedPageBreak/>
-        <w:t xml:space="preserve">fonctionnalités très utiles comme le masquage de données, ce qui en fait un logiciel qualitatif en sécurité </w:t>
-      </w:r>
-    </w:p>
-    <w:p>
-      <w:pPr>
-        <w:jc w:val="center"/>
-      </w:pPr>
-      <w:r>
-        <w:t>MYSQL :</w:t>
-      </w:r>
-      <w:r>
-        <w:t xml:space="preserve"> serveur</w:t>
-      </w:r>
-      <w:r>
-        <w:t xml:space="preserve"> gestionnaire</w:t>
-      </w:r>
-      <w:r>
-        <w:t xml:space="preserve"> de BDD</w:t>
-      </w:r>
-      <w:r>
-        <w:t>, masquage de données, colonnes dynamiques</w:t>
-      </w:r>
+        <w:t xml:space="preserve">, il est libre et open-source et possède différentes fonctionnalités très utiles comme le masquage de données, ce qui en fait un logiciel qualitatif en sécurité </w:t>
+      </w:r>
+    </w:p>
+    <w:tbl>
+      <w:tblPr>
+        <w:tblStyle w:val="Grilledutableau"/>
+        <w:tblW w:w="0" w:type="auto"/>
+        <w:jc w:val="center"/>
+        <w:tblLayout w:type="fixed"/>
+        <w:tblLook w:val="06A0"/>
+      </w:tblPr>
+      <w:tblGrid>
+        <w:gridCol w:w="2460"/>
+        <w:gridCol w:w="2445"/>
+      </w:tblGrid>
+      <w:tr>
+        <w:trPr>
+          <w:trHeight w:val="300"/>
+          <w:jc w:val="center"/>
+        </w:trPr>
+        <w:tc>
+          <w:tcPr>
+            <w:tcW w:w="2460" w:type="dxa"/>
+          </w:tcPr>
+          <w:p>
+            <w:r>
+              <w:t>Avantages</w:t>
+            </w:r>
+          </w:p>
+        </w:tc>
+        <w:tc>
+          <w:tcPr>
+            <w:tcW w:w="2445" w:type="dxa"/>
+          </w:tcPr>
+          <w:p>
+            <w:r>
+              <w:t>Inconvénients</w:t>
+            </w:r>
+          </w:p>
+        </w:tc>
+      </w:tr>
+      <w:tr>
+        <w:trPr>
+          <w:trHeight w:val="300"/>
+          <w:jc w:val="center"/>
+        </w:trPr>
+        <w:tc>
+          <w:tcPr>
+            <w:tcW w:w="2460" w:type="dxa"/>
+          </w:tcPr>
+          <w:p>
+            <w:pPr>
+              <w:rPr>
+                <w:rFonts w:eastAsiaTheme="minorEastAsia"/>
+                <w:color w:val="000000" w:themeColor="text1"/>
+              </w:rPr>
+            </w:pPr>
+            <w:r>
+              <w:rPr>
+                <w:rFonts w:eastAsiaTheme="minorEastAsia"/>
+                <w:color w:val="000000" w:themeColor="text1"/>
+              </w:rPr>
+              <w:t xml:space="preserve">-La base de données la plus utilisée au monde </w:t>
+            </w:r>
+          </w:p>
+          <w:p>
+            <w:pPr>
+              <w:rPr>
+                <w:rFonts w:eastAsiaTheme="minorEastAsia"/>
+                <w:color w:val="000000" w:themeColor="text1"/>
+              </w:rPr>
+            </w:pPr>
+            <w:r>
+              <w:rPr>
+                <w:rFonts w:eastAsiaTheme="minorEastAsia"/>
+                <w:color w:val="000000" w:themeColor="text1"/>
+              </w:rPr>
+              <w:t xml:space="preserve">-Facile à utiliser </w:t>
+            </w:r>
+          </w:p>
+          <w:p>
+            <w:pPr>
+              <w:rPr>
+                <w:rFonts w:eastAsiaTheme="minorEastAsia"/>
+                <w:color w:val="000000" w:themeColor="text1"/>
+              </w:rPr>
+            </w:pPr>
+            <w:r>
+              <w:rPr>
+                <w:rFonts w:eastAsiaTheme="minorEastAsia"/>
+                <w:color w:val="000000" w:themeColor="text1"/>
+              </w:rPr>
+              <w:t xml:space="preserve">-De bonnes performances </w:t>
+            </w:r>
+          </w:p>
+          <w:p>
+            <w:pPr>
+              <w:rPr>
+                <w:rFonts w:eastAsiaTheme="minorEastAsia"/>
+                <w:color w:val="000000" w:themeColor="text1"/>
+              </w:rPr>
+            </w:pPr>
+            <w:r>
+              <w:rPr>
+                <w:rFonts w:eastAsiaTheme="minorEastAsia"/>
+                <w:color w:val="000000" w:themeColor="text1"/>
+              </w:rPr>
+              <w:t xml:space="preserve">-Plusieurs fonctionnalités pour sécuriser ses données </w:t>
+            </w:r>
+          </w:p>
+          <w:p>
+            <w:pPr>
+              <w:rPr>
+                <w:rFonts w:eastAsiaTheme="minorEastAsia"/>
+                <w:color w:val="000000" w:themeColor="text1"/>
+              </w:rPr>
+            </w:pPr>
+            <w:r>
+              <w:rPr>
+                <w:rFonts w:eastAsiaTheme="minorEastAsia"/>
+                <w:color w:val="000000" w:themeColor="text1"/>
+              </w:rPr>
+              <w:t>-Open-source</w:t>
+            </w:r>
+          </w:p>
+        </w:tc>
+        <w:tc>
+          <w:tcPr>
+            <w:tcW w:w="2445" w:type="dxa"/>
+          </w:tcPr>
+          <w:p>
+            <w:pPr>
+              <w:rPr>
+                <w:rFonts w:eastAsiaTheme="minorEastAsia"/>
+                <w:color w:val="000000" w:themeColor="text1"/>
+              </w:rPr>
+            </w:pPr>
+            <w:r>
+              <w:rPr>
+                <w:rFonts w:eastAsiaTheme="minorEastAsia"/>
+                <w:color w:val="000000" w:themeColor="text1"/>
+              </w:rPr>
+              <w:t xml:space="preserve">-Difficilement </w:t>
+            </w:r>
+            <w:proofErr w:type="spellStart"/>
+            <w:r>
+              <w:rPr>
+                <w:rFonts w:eastAsiaTheme="minorEastAsia"/>
+                <w:color w:val="000000" w:themeColor="text1"/>
+              </w:rPr>
+              <w:t>scalable</w:t>
+            </w:r>
+            <w:proofErr w:type="spellEnd"/>
+            <w:r>
+              <w:rPr>
+                <w:rFonts w:eastAsiaTheme="minorEastAsia"/>
+                <w:color w:val="000000" w:themeColor="text1"/>
+              </w:rPr>
+              <w:t>, les performances du système se détériorent à partir d’un certain volume de données</w:t>
+            </w:r>
+          </w:p>
+        </w:tc>
+      </w:tr>
+    </w:tbl>
+    <w:p>
+      <w:pPr>
+        <w:jc w:val="center"/>
+      </w:pPr>
+    </w:p>
+    <w:p>
+      <w:pPr>
+        <w:jc w:val="center"/>
+      </w:pPr>
+    </w:p>
+    <w:p>
+      <w:pPr>
+        <w:jc w:val="center"/>
+      </w:pPr>
       <w:r>
         <w:rPr>
           <w:noProof/>
@@ -934,7 +1307,7 @@
                     </pic:cNvPicPr>
                   </pic:nvPicPr>
                   <pic:blipFill>
-                    <a:blip r:embed="rId12" cstate="print"/>
+                    <a:blip r:embed="rId13" cstate="print"/>
                     <a:srcRect/>
                     <a:stretch>
                       <a:fillRect/>
@@ -973,35 +1346,148 @@
         <w:t xml:space="preserve"> est une SGBD relationnelle créée en 2009 par les fondateurs de MySQL après le rachat du logiciel par Oracle, il a été pensé afin de rester entièrement sous licence GPL (à l’inverse de MySQL)</w:t>
       </w:r>
     </w:p>
-    <w:p>
-      <w:r>
-        <w:t>MARIADB :</w:t>
-      </w:r>
-      <w:r>
-        <w:t xml:space="preserve"> serveur </w:t>
-      </w:r>
-      <w:r>
-        <w:t xml:space="preserve">gestionnaire </w:t>
-      </w:r>
-      <w:r>
-        <w:t>de BDD</w:t>
-      </w:r>
-      <w:r>
-        <w:t>, plus rapide que MySQL</w:t>
-      </w:r>
-      <w:r>
-        <w:t>, support jusqu’à 200 000 connexions, colonnes invisibles</w:t>
-      </w:r>
-      <w:r>
-        <w:t xml:space="preserve">, </w:t>
-      </w:r>
-      <w:r>
-        <w:t>compatibilité</w:t>
-      </w:r>
-      <w:r>
-        <w:t xml:space="preserve"> </w:t>
-      </w:r>
-    </w:p>
+    <w:tbl>
+      <w:tblPr>
+        <w:tblStyle w:val="Grilledutableau"/>
+        <w:tblW w:w="0" w:type="auto"/>
+        <w:jc w:val="center"/>
+        <w:tblLayout w:type="fixed"/>
+        <w:tblLook w:val="06A0"/>
+      </w:tblPr>
+      <w:tblGrid>
+        <w:gridCol w:w="2985"/>
+        <w:gridCol w:w="2955"/>
+      </w:tblGrid>
+      <w:tr>
+        <w:trPr>
+          <w:trHeight w:val="300"/>
+          <w:jc w:val="center"/>
+        </w:trPr>
+        <w:tc>
+          <w:tcPr>
+            <w:tcW w:w="2985" w:type="dxa"/>
+          </w:tcPr>
+          <w:p>
+            <w:r>
+              <w:t>Avantages</w:t>
+            </w:r>
+          </w:p>
+        </w:tc>
+        <w:tc>
+          <w:tcPr>
+            <w:tcW w:w="2955" w:type="dxa"/>
+          </w:tcPr>
+          <w:p>
+            <w:r>
+              <w:t>Inconvénients</w:t>
+            </w:r>
+          </w:p>
+        </w:tc>
+      </w:tr>
+      <w:tr>
+        <w:trPr>
+          <w:trHeight w:val="300"/>
+          <w:jc w:val="center"/>
+        </w:trPr>
+        <w:tc>
+          <w:tcPr>
+            <w:tcW w:w="2985" w:type="dxa"/>
+          </w:tcPr>
+          <w:p>
+            <w:r>
+              <w:t>-plus rapide que MySQL</w:t>
+            </w:r>
+          </w:p>
+          <w:p>
+            <w:r>
+              <w:t>-supporte jusqu’à 200 000 connexions</w:t>
+            </w:r>
+          </w:p>
+          <w:p>
+            <w:r>
+              <w:t>-compatibilité</w:t>
+            </w:r>
+          </w:p>
+          <w:p>
+            <w:r>
+              <w:t>-en constante évolution (mises à jour fréquentes)</w:t>
+            </w:r>
+          </w:p>
+        </w:tc>
+        <w:tc>
+          <w:tcPr>
+            <w:tcW w:w="2955" w:type="dxa"/>
+          </w:tcPr>
+          <w:p>
+            <w:pPr>
+              <w:rPr>
+                <w:rFonts w:eastAsiaTheme="minorEastAsia"/>
+                <w:color w:val="000000" w:themeColor="text1"/>
+              </w:rPr>
+            </w:pPr>
+            <w:r>
+              <w:rPr>
+                <w:rFonts w:ascii="Times New Roman" w:eastAsia="Times New Roman" w:hAnsi="Times New Roman" w:cs="Times New Roman"/>
+                <w:color w:val="000000" w:themeColor="text1"/>
+              </w:rPr>
+              <w:t>-</w:t>
+            </w:r>
+            <w:r>
+              <w:rPr>
+                <w:rFonts w:eastAsiaTheme="minorEastAsia"/>
+                <w:color w:val="000000" w:themeColor="text1"/>
+              </w:rPr>
+              <w:t xml:space="preserve">Système de mise en cache peu performant  </w:t>
+            </w:r>
+          </w:p>
+          <w:p>
+            <w:pPr>
+              <w:rPr>
+                <w:rFonts w:eastAsiaTheme="minorEastAsia"/>
+                <w:color w:val="000000" w:themeColor="text1"/>
+              </w:rPr>
+            </w:pPr>
+            <w:r>
+              <w:rPr>
+                <w:rFonts w:eastAsiaTheme="minorEastAsia"/>
+                <w:color w:val="000000" w:themeColor="text1"/>
+              </w:rPr>
+              <w:t xml:space="preserve">-Mauvaise gestion du chargement </w:t>
+            </w:r>
+          </w:p>
+          <w:p>
+            <w:pPr>
+              <w:rPr>
+                <w:rFonts w:eastAsiaTheme="minorEastAsia"/>
+                <w:color w:val="000000" w:themeColor="text1"/>
+              </w:rPr>
+            </w:pPr>
+            <w:r>
+              <w:rPr>
+                <w:rFonts w:eastAsiaTheme="minorEastAsia"/>
+                <w:color w:val="000000" w:themeColor="text1"/>
+              </w:rPr>
+              <w:t xml:space="preserve">-Manque de fonctionnalités avancées </w:t>
+            </w:r>
+          </w:p>
+          <w:p>
+            <w:pPr>
+              <w:rPr>
+                <w:rFonts w:eastAsiaTheme="minorEastAsia"/>
+                <w:color w:val="000000" w:themeColor="text1"/>
+              </w:rPr>
+            </w:pPr>
+            <w:r>
+              <w:rPr>
+                <w:rFonts w:eastAsiaTheme="minorEastAsia"/>
+                <w:color w:val="000000" w:themeColor="text1"/>
+              </w:rPr>
+              <w:t>-Supporte mal un haut volume de données</w:t>
+            </w:r>
+          </w:p>
+        </w:tc>
+      </w:tr>
+    </w:tbl>
     <w:p>
       <w:pPr>
         <w:jc w:val="center"/>
@@ -1011,6 +1497,7 @@
           <w:noProof/>
           <w:lang w:eastAsia="fr-FR"/>
         </w:rPr>
+        <w:lastRenderedPageBreak/>
         <w:drawing>
           <wp:inline distT="0" distB="0" distL="0" distR="0">
             <wp:extent cx="2095500" cy="2162175"/>
@@ -1029,7 +1516,7 @@
                     </pic:cNvPicPr>
                   </pic:nvPicPr>
                   <pic:blipFill>
-                    <a:blip r:embed="rId13" cstate="print"/>
+                    <a:blip r:embed="rId14" cstate="print"/>
                     <a:srcRect/>
                     <a:stretch>
                       <a:fillRect/>
@@ -1068,6 +1555,181 @@
         <w:t> est un SGBD conçut par le groupe du même nom en 1996, le serveur fut réfléchit comme étant un outil libre, en effet, il n’est pas contrôlé par une entreprise mais par une communauté mondiale de développeurs</w:t>
       </w:r>
     </w:p>
+    <w:tbl>
+      <w:tblPr>
+        <w:tblStyle w:val="Grilledutableau"/>
+        <w:tblW w:w="0" w:type="auto"/>
+        <w:jc w:val="center"/>
+        <w:tblLayout w:type="fixed"/>
+        <w:tblLook w:val="06A0"/>
+      </w:tblPr>
+      <w:tblGrid>
+        <w:gridCol w:w="3210"/>
+        <w:gridCol w:w="3285"/>
+      </w:tblGrid>
+      <w:tr>
+        <w:trPr>
+          <w:trHeight w:val="300"/>
+          <w:jc w:val="center"/>
+        </w:trPr>
+        <w:tc>
+          <w:tcPr>
+            <w:tcW w:w="3210" w:type="dxa"/>
+          </w:tcPr>
+          <w:p>
+            <w:r>
+              <w:t>Avantages</w:t>
+            </w:r>
+          </w:p>
+        </w:tc>
+        <w:tc>
+          <w:tcPr>
+            <w:tcW w:w="3285" w:type="dxa"/>
+          </w:tcPr>
+          <w:p>
+            <w:r>
+              <w:t>Inconvénients</w:t>
+            </w:r>
+          </w:p>
+        </w:tc>
+      </w:tr>
+      <w:tr>
+        <w:trPr>
+          <w:trHeight w:val="300"/>
+          <w:jc w:val="center"/>
+        </w:trPr>
+        <w:tc>
+          <w:tcPr>
+            <w:tcW w:w="3210" w:type="dxa"/>
+          </w:tcPr>
+          <w:p>
+            <w:pPr>
+              <w:rPr>
+                <w:rFonts w:ascii="Arial" w:eastAsia="Arial" w:hAnsi="Arial" w:cs="Arial"/>
+                <w:color w:val="000000" w:themeColor="text1"/>
+              </w:rPr>
+            </w:pPr>
+            <w:r>
+              <w:rPr>
+                <w:rFonts w:ascii="Times New Roman" w:eastAsia="Times New Roman" w:hAnsi="Times New Roman" w:cs="Times New Roman"/>
+                <w:color w:val="000000" w:themeColor="text1"/>
+              </w:rPr>
+              <w:t>-</w:t>
+            </w:r>
+            <w:r>
+              <w:rPr>
+                <w:rFonts w:ascii="Arial" w:eastAsia="Arial" w:hAnsi="Arial" w:cs="Arial"/>
+                <w:color w:val="000000" w:themeColor="text1"/>
+              </w:rPr>
+              <w:t xml:space="preserve">Open-source </w:t>
+            </w:r>
+          </w:p>
+          <w:p>
+            <w:pPr>
+              <w:rPr>
+                <w:rFonts w:ascii="Arial" w:eastAsia="Arial" w:hAnsi="Arial" w:cs="Arial"/>
+                <w:color w:val="000000" w:themeColor="text1"/>
+              </w:rPr>
+            </w:pPr>
+            <w:r>
+              <w:rPr>
+                <w:rFonts w:ascii="Arial" w:eastAsia="Arial" w:hAnsi="Arial" w:cs="Arial"/>
+                <w:color w:val="000000" w:themeColor="text1"/>
+              </w:rPr>
+              <w:t xml:space="preserve">-Facile à utiliser </w:t>
+            </w:r>
+          </w:p>
+          <w:p>
+            <w:pPr>
+              <w:rPr>
+                <w:rFonts w:ascii="Arial" w:eastAsia="Arial" w:hAnsi="Arial" w:cs="Arial"/>
+                <w:color w:val="000000" w:themeColor="text1"/>
+              </w:rPr>
+            </w:pPr>
+            <w:r>
+              <w:rPr>
+                <w:rFonts w:ascii="Arial" w:eastAsia="Arial" w:hAnsi="Arial" w:cs="Arial"/>
+                <w:color w:val="000000" w:themeColor="text1"/>
+              </w:rPr>
+              <w:t xml:space="preserve">-Possède un type de données défini par l’utilisateur </w:t>
+            </w:r>
+          </w:p>
+          <w:p>
+            <w:pPr>
+              <w:rPr>
+                <w:rFonts w:ascii="Arial" w:eastAsia="Arial" w:hAnsi="Arial" w:cs="Arial"/>
+                <w:color w:val="000000" w:themeColor="text1"/>
+              </w:rPr>
+            </w:pPr>
+            <w:r>
+              <w:rPr>
+                <w:rFonts w:ascii="Arial" w:eastAsia="Arial" w:hAnsi="Arial" w:cs="Arial"/>
+                <w:color w:val="000000" w:themeColor="text1"/>
+              </w:rPr>
+              <w:t>-Une grande communauté</w:t>
+            </w:r>
+          </w:p>
+        </w:tc>
+        <w:tc>
+          <w:tcPr>
+            <w:tcW w:w="3285" w:type="dxa"/>
+          </w:tcPr>
+          <w:p>
+            <w:pPr>
+              <w:rPr>
+                <w:rFonts w:ascii="Arial" w:eastAsia="Arial" w:hAnsi="Arial" w:cs="Arial"/>
+                <w:color w:val="000000" w:themeColor="text1"/>
+              </w:rPr>
+            </w:pPr>
+            <w:r>
+              <w:rPr>
+                <w:rFonts w:ascii="Times New Roman" w:eastAsia="Times New Roman" w:hAnsi="Times New Roman" w:cs="Times New Roman"/>
+                <w:color w:val="000000" w:themeColor="text1"/>
+              </w:rPr>
+              <w:t>-</w:t>
+            </w:r>
+            <w:r>
+              <w:rPr>
+                <w:rFonts w:ascii="Arial" w:eastAsia="Arial" w:hAnsi="Arial" w:cs="Arial"/>
+                <w:color w:val="000000" w:themeColor="text1"/>
+              </w:rPr>
+              <w:t xml:space="preserve">L’un des moins bien noté pour ce qui est des performances </w:t>
+            </w:r>
+          </w:p>
+          <w:p>
+            <w:pPr>
+              <w:rPr>
+                <w:rFonts w:ascii="Arial" w:eastAsia="Arial" w:hAnsi="Arial" w:cs="Arial"/>
+                <w:color w:val="000000" w:themeColor="text1"/>
+              </w:rPr>
+            </w:pPr>
+            <w:r>
+              <w:rPr>
+                <w:rFonts w:ascii="Arial" w:eastAsia="Arial" w:hAnsi="Arial" w:cs="Arial"/>
+                <w:color w:val="000000" w:themeColor="text1"/>
+              </w:rPr>
+              <w:t xml:space="preserve">-La réplication est complexe </w:t>
+            </w:r>
+          </w:p>
+          <w:p>
+            <w:pPr>
+              <w:spacing w:line="259" w:lineRule="auto"/>
+              <w:rPr>
+                <w:rFonts w:ascii="Arial" w:eastAsia="Arial" w:hAnsi="Arial" w:cs="Arial"/>
+                <w:color w:val="000000" w:themeColor="text1"/>
+              </w:rPr>
+            </w:pPr>
+            <w:r>
+              <w:rPr>
+                <w:rFonts w:ascii="Arial" w:eastAsia="Arial" w:hAnsi="Arial" w:cs="Arial"/>
+                <w:color w:val="000000" w:themeColor="text1"/>
+              </w:rPr>
+              <w:t>-L’installation est très peu intuitive</w:t>
+            </w:r>
+          </w:p>
+        </w:tc>
+      </w:tr>
+    </w:tbl>
     <w:p/>
     <w:p>
       <w:pPr>
@@ -1096,7 +1758,7 @@
                     </pic:cNvPicPr>
                   </pic:nvPicPr>
                   <pic:blipFill>
-                    <a:blip r:embed="rId14" cstate="print"/>
+                    <a:blip r:embed="rId15" cstate="print"/>
                     <a:srcRect/>
                     <a:stretch>
                       <a:fillRect/>
@@ -1126,10 +1788,347 @@
       </w:r>
     </w:p>
     <w:p>
+      <w:pPr>
+        <w:rPr>
+          <w:rFonts w:eastAsiaTheme="minorEastAsia"/>
+          <w:color w:val="000000" w:themeColor="text1"/>
+        </w:rPr>
+      </w:pPr>
       <w:r>
         <w:t>Oracle :</w:t>
       </w:r>
-    </w:p>
+      <w:r>
+        <w:t xml:space="preserve"> </w:t>
+      </w:r>
+      <w:r>
+        <w:rPr>
+          <w:rFonts w:eastAsiaTheme="minorEastAsia"/>
+          <w:color w:val="000000" w:themeColor="text1"/>
+        </w:rPr>
+        <w:t xml:space="preserve">Oracle </w:t>
+      </w:r>
+      <w:proofErr w:type="spellStart"/>
+      <w:r>
+        <w:rPr>
+          <w:rFonts w:eastAsiaTheme="minorEastAsia"/>
+          <w:color w:val="000000" w:themeColor="text1"/>
+        </w:rPr>
+        <w:t>Database</w:t>
+      </w:r>
+      <w:proofErr w:type="spellEnd"/>
+      <w:r>
+        <w:rPr>
+          <w:rFonts w:eastAsiaTheme="minorEastAsia"/>
+          <w:color w:val="000000" w:themeColor="text1"/>
+        </w:rPr>
+        <w:t xml:space="preserve"> est un système de gestion de base de données relationnelle et relationnel-objet, crée par Oracle dans les années 70. Elle est la première </w:t>
+      </w:r>
+      <w:proofErr w:type="spellStart"/>
+      <w:r>
+        <w:rPr>
+          <w:rFonts w:eastAsiaTheme="minorEastAsia"/>
+          <w:color w:val="000000" w:themeColor="text1"/>
+        </w:rPr>
+        <w:t>database</w:t>
+      </w:r>
+      <w:proofErr w:type="spellEnd"/>
+      <w:r>
+        <w:rPr>
+          <w:rFonts w:eastAsiaTheme="minorEastAsia"/>
+          <w:color w:val="000000" w:themeColor="text1"/>
+        </w:rPr>
+        <w:t xml:space="preserve"> conçue pour le </w:t>
+      </w:r>
+      <w:proofErr w:type="spellStart"/>
+      <w:r>
+        <w:rPr>
+          <w:rFonts w:eastAsiaTheme="minorEastAsia"/>
+          <w:color w:val="000000" w:themeColor="text1"/>
+        </w:rPr>
+        <w:t>grid</w:t>
+      </w:r>
+      <w:proofErr w:type="spellEnd"/>
+      <w:r>
+        <w:rPr>
+          <w:rFonts w:eastAsiaTheme="minorEastAsia"/>
+          <w:color w:val="000000" w:themeColor="text1"/>
+        </w:rPr>
+        <w:t xml:space="preserve"> </w:t>
+      </w:r>
+      <w:proofErr w:type="spellStart"/>
+      <w:r>
+        <w:rPr>
+          <w:rFonts w:eastAsiaTheme="minorEastAsia"/>
+          <w:color w:val="000000" w:themeColor="text1"/>
+        </w:rPr>
+        <w:t>computing</w:t>
+      </w:r>
+      <w:proofErr w:type="spellEnd"/>
+      <w:r>
+        <w:rPr>
+          <w:rFonts w:eastAsiaTheme="minorEastAsia"/>
+          <w:color w:val="000000" w:themeColor="text1"/>
+        </w:rPr>
+        <w:t xml:space="preserve">. Le </w:t>
+      </w:r>
+      <w:proofErr w:type="spellStart"/>
+      <w:r>
+        <w:rPr>
+          <w:rFonts w:eastAsiaTheme="minorEastAsia"/>
+          <w:color w:val="000000" w:themeColor="text1"/>
+        </w:rPr>
+        <w:t>grid</w:t>
+      </w:r>
+      <w:proofErr w:type="spellEnd"/>
+      <w:r>
+        <w:rPr>
+          <w:rFonts w:eastAsiaTheme="minorEastAsia"/>
+          <w:color w:val="000000" w:themeColor="text1"/>
+        </w:rPr>
+        <w:t xml:space="preserve"> </w:t>
+      </w:r>
+      <w:proofErr w:type="spellStart"/>
+      <w:r>
+        <w:rPr>
+          <w:rFonts w:eastAsiaTheme="minorEastAsia"/>
+          <w:color w:val="000000" w:themeColor="text1"/>
+        </w:rPr>
+        <w:t>computing</w:t>
+      </w:r>
+      <w:proofErr w:type="spellEnd"/>
+      <w:r>
+        <w:rPr>
+          <w:rFonts w:eastAsiaTheme="minorEastAsia"/>
+          <w:color w:val="000000" w:themeColor="text1"/>
+        </w:rPr>
+        <w:t xml:space="preserve"> en entreprise est la technique la plus flexible et rentable pour gérer les systèmes informatiques et les applicatifs.</w:t>
+      </w:r>
+    </w:p>
+    <w:p>
+      <w:pPr>
+        <w:rPr>
+          <w:rFonts w:eastAsiaTheme="minorEastAsia"/>
+          <w:color w:val="000000" w:themeColor="text1"/>
+        </w:rPr>
+      </w:pPr>
+      <w:r>
+        <w:rPr>
+          <w:rFonts w:eastAsiaTheme="minorEastAsia"/>
+          <w:color w:val="000000" w:themeColor="text1"/>
+        </w:rPr>
+        <w:t>À not</w:t>
+      </w:r>
+      <w:r>
+        <w:rPr>
+          <w:rFonts w:eastAsiaTheme="minorEastAsia"/>
+          <w:color w:val="000000" w:themeColor="text1"/>
+        </w:rPr>
+        <w:t>er qu’il s’agit de l’un des rares</w:t>
+      </w:r>
+      <w:r>
+        <w:rPr>
+          <w:rFonts w:eastAsiaTheme="minorEastAsia"/>
+          <w:color w:val="000000" w:themeColor="text1"/>
+        </w:rPr>
+        <w:t xml:space="preserve"> SGBD payant</w:t>
+      </w:r>
+    </w:p>
+    <w:tbl>
+      <w:tblPr>
+        <w:tblStyle w:val="Grilledutableau"/>
+        <w:tblW w:w="0" w:type="auto"/>
+        <w:jc w:val="center"/>
+        <w:tblLayout w:type="fixed"/>
+        <w:tblLook w:val="06A0"/>
+      </w:tblPr>
+      <w:tblGrid>
+        <w:gridCol w:w="2760"/>
+        <w:gridCol w:w="2640"/>
+      </w:tblGrid>
+      <w:tr>
+        <w:trPr>
+          <w:trHeight w:val="345"/>
+          <w:jc w:val="center"/>
+        </w:trPr>
+        <w:tc>
+          <w:tcPr>
+            <w:tcW w:w="2760" w:type="dxa"/>
+          </w:tcPr>
+          <w:p>
+            <w:pPr>
+              <w:rPr>
+                <w:rFonts w:eastAsiaTheme="minorEastAsia"/>
+                <w:color w:val="000000" w:themeColor="text1"/>
+              </w:rPr>
+            </w:pPr>
+            <w:r>
+              <w:rPr>
+                <w:rFonts w:eastAsiaTheme="minorEastAsia"/>
+                <w:color w:val="000000" w:themeColor="text1"/>
+              </w:rPr>
+              <w:t>Avantages</w:t>
+            </w:r>
+          </w:p>
+        </w:tc>
+        <w:tc>
+          <w:tcPr>
+            <w:tcW w:w="2640" w:type="dxa"/>
+          </w:tcPr>
+          <w:p>
+            <w:pPr>
+              <w:rPr>
+                <w:rFonts w:eastAsiaTheme="minorEastAsia"/>
+                <w:color w:val="000000" w:themeColor="text1"/>
+              </w:rPr>
+            </w:pPr>
+            <w:r>
+              <w:rPr>
+                <w:rFonts w:eastAsiaTheme="minorEastAsia"/>
+                <w:color w:val="000000" w:themeColor="text1"/>
+              </w:rPr>
+              <w:t>Inconvénients</w:t>
+            </w:r>
+          </w:p>
+        </w:tc>
+      </w:tr>
+      <w:tr>
+        <w:trPr>
+          <w:trHeight w:val="300"/>
+          <w:jc w:val="center"/>
+        </w:trPr>
+        <w:tc>
+          <w:tcPr>
+            <w:tcW w:w="2760" w:type="dxa"/>
+          </w:tcPr>
+          <w:p>
+            <w:pPr>
+              <w:rPr>
+                <w:rFonts w:eastAsiaTheme="minorEastAsia"/>
+                <w:color w:val="000000" w:themeColor="text1"/>
+              </w:rPr>
+            </w:pPr>
+            <w:r>
+              <w:rPr>
+                <w:rFonts w:ascii="Times New Roman" w:eastAsia="Times New Roman" w:hAnsi="Times New Roman" w:cs="Times New Roman"/>
+                <w:color w:val="000000" w:themeColor="text1"/>
+              </w:rPr>
+              <w:t>-</w:t>
+            </w:r>
+            <w:r>
+              <w:rPr>
+                <w:rFonts w:eastAsiaTheme="minorEastAsia"/>
+                <w:color w:val="000000" w:themeColor="text1"/>
+              </w:rPr>
+              <w:t xml:space="preserve">Bonne capacité de sauvegarde et de récupération des données </w:t>
+            </w:r>
+          </w:p>
+          <w:p>
+            <w:pPr>
+              <w:rPr>
+                <w:rFonts w:eastAsiaTheme="minorEastAsia"/>
+                <w:color w:val="000000" w:themeColor="text1"/>
+              </w:rPr>
+            </w:pPr>
+            <w:r>
+              <w:rPr>
+                <w:rFonts w:eastAsiaTheme="minorEastAsia"/>
+                <w:color w:val="000000" w:themeColor="text1"/>
+              </w:rPr>
+              <w:t xml:space="preserve">-Régulièrement mis à jour </w:t>
+            </w:r>
+          </w:p>
+          <w:p>
+            <w:pPr>
+              <w:rPr>
+                <w:rFonts w:eastAsiaTheme="minorEastAsia"/>
+                <w:color w:val="000000" w:themeColor="text1"/>
+              </w:rPr>
+            </w:pPr>
+            <w:r>
+              <w:rPr>
+                <w:rFonts w:eastAsiaTheme="minorEastAsia"/>
+                <w:color w:val="000000" w:themeColor="text1"/>
+              </w:rPr>
+              <w:t xml:space="preserve">-Grande portabilité </w:t>
+            </w:r>
+          </w:p>
+          <w:p>
+            <w:pPr>
+              <w:rPr>
+                <w:rFonts w:eastAsiaTheme="minorEastAsia"/>
+                <w:color w:val="000000" w:themeColor="text1"/>
+              </w:rPr>
+            </w:pPr>
+            <w:r>
+              <w:rPr>
+                <w:rFonts w:eastAsiaTheme="minorEastAsia"/>
+                <w:color w:val="000000" w:themeColor="text1"/>
+              </w:rPr>
+              <w:t xml:space="preserve">-Gère facilement plusieurs bases de données au sein d’une même transaction </w:t>
+            </w:r>
+          </w:p>
+          <w:p>
+            <w:pPr>
+              <w:rPr>
+                <w:rFonts w:eastAsiaTheme="minorEastAsia"/>
+                <w:color w:val="000000" w:themeColor="text1"/>
+              </w:rPr>
+            </w:pPr>
+            <w:r>
+              <w:rPr>
+                <w:rFonts w:eastAsiaTheme="minorEastAsia"/>
+                <w:color w:val="000000" w:themeColor="text1"/>
+              </w:rPr>
+              <w:t>-La base de données la plus populaire selon le classement DB-</w:t>
+            </w:r>
+            <w:proofErr w:type="spellStart"/>
+            <w:r>
+              <w:rPr>
+                <w:rFonts w:eastAsiaTheme="minorEastAsia"/>
+                <w:color w:val="000000" w:themeColor="text1"/>
+              </w:rPr>
+              <w:t>Engines</w:t>
+            </w:r>
+            <w:proofErr w:type="spellEnd"/>
+          </w:p>
+        </w:tc>
+        <w:tc>
+          <w:tcPr>
+            <w:tcW w:w="2640" w:type="dxa"/>
+          </w:tcPr>
+          <w:p>
+            <w:pPr>
+              <w:rPr>
+                <w:rFonts w:eastAsiaTheme="minorEastAsia"/>
+                <w:color w:val="000000" w:themeColor="text1"/>
+              </w:rPr>
+            </w:pPr>
+            <w:r>
+              <w:rPr>
+                <w:rFonts w:eastAsiaTheme="minorEastAsia"/>
+                <w:color w:val="000000" w:themeColor="text1"/>
+              </w:rPr>
+              <w:t>-payant</w:t>
+            </w:r>
+          </w:p>
+          <w:p>
+            <w:pPr>
+              <w:rPr>
+                <w:rFonts w:eastAsiaTheme="minorEastAsia"/>
+                <w:color w:val="000000" w:themeColor="text1"/>
+              </w:rPr>
+            </w:pPr>
+            <w:r>
+              <w:rPr>
+                <w:rFonts w:eastAsiaTheme="minorEastAsia"/>
+                <w:color w:val="000000" w:themeColor="text1"/>
+              </w:rPr>
+              <w:t>-Difficile à maîtriser</w:t>
+            </w:r>
+          </w:p>
+        </w:tc>
+      </w:tr>
+    </w:tbl>
     <w:p/>
     <w:p/>
     <w:p>
@@ -1160,7 +2159,7 @@
                     </pic:cNvPicPr>
                   </pic:nvPicPr>
                   <pic:blipFill>
-                    <a:blip r:embed="rId15" cstate="print"/>
+                    <a:blip r:embed="rId16" cstate="print"/>
                     <a:srcRect/>
                     <a:stretch>
                       <a:fillRect/>
@@ -1190,12 +2189,185 @@
       </w:r>
     </w:p>
     <w:p>
+      <w:pPr>
+        <w:rPr>
+          <w:rFonts w:eastAsiaTheme="minorEastAsia"/>
+          <w:color w:val="000000" w:themeColor="text1"/>
+        </w:rPr>
+      </w:pPr>
       <w:r>
         <w:t xml:space="preserve">Microsoft server : </w:t>
       </w:r>
-    </w:p>
-    <w:p/>
-    <w:p/>
+      <w:r>
+        <w:rPr>
+          <w:rFonts w:eastAsiaTheme="minorEastAsia"/>
+          <w:color w:val="000000" w:themeColor="text1"/>
+        </w:rPr>
+        <w:t>Microsoft SQL Server, abrégé MSSQL est un SGBD relationnel crée par Microsoft en 1989. Cet outil se démarque de la concurrence grâce à un large choix d’options offertes selon la version choisie.</w:t>
+      </w:r>
+    </w:p>
+    <w:tbl>
+      <w:tblPr>
+        <w:tblStyle w:val="Grilledutableau"/>
+        <w:tblW w:w="0" w:type="auto"/>
+        <w:jc w:val="center"/>
+        <w:tblLayout w:type="fixed"/>
+        <w:tblLook w:val="06A0"/>
+      </w:tblPr>
+      <w:tblGrid>
+        <w:gridCol w:w="2835"/>
+        <w:gridCol w:w="2730"/>
+      </w:tblGrid>
+      <w:tr>
+        <w:trPr>
+          <w:trHeight w:val="300"/>
+          <w:jc w:val="center"/>
+        </w:trPr>
+        <w:tc>
+          <w:tcPr>
+            <w:tcW w:w="2835" w:type="dxa"/>
+          </w:tcPr>
+          <w:p>
+            <w:pPr>
+              <w:rPr>
+                <w:rFonts w:eastAsiaTheme="minorEastAsia"/>
+                <w:color w:val="000000" w:themeColor="text1"/>
+              </w:rPr>
+            </w:pPr>
+            <w:r>
+              <w:rPr>
+                <w:rFonts w:eastAsiaTheme="minorEastAsia"/>
+                <w:color w:val="000000" w:themeColor="text1"/>
+              </w:rPr>
+              <w:t>Avantages</w:t>
+            </w:r>
+          </w:p>
+        </w:tc>
+        <w:tc>
+          <w:tcPr>
+            <w:tcW w:w="2730" w:type="dxa"/>
+          </w:tcPr>
+          <w:p>
+            <w:pPr>
+              <w:rPr>
+                <w:rFonts w:eastAsiaTheme="minorEastAsia"/>
+                <w:color w:val="000000" w:themeColor="text1"/>
+              </w:rPr>
+            </w:pPr>
+            <w:r>
+              <w:rPr>
+                <w:rFonts w:eastAsiaTheme="minorEastAsia"/>
+                <w:color w:val="000000" w:themeColor="text1"/>
+              </w:rPr>
+              <w:t>Inconvénients</w:t>
+            </w:r>
+          </w:p>
+        </w:tc>
+      </w:tr>
+      <w:tr>
+        <w:trPr>
+          <w:trHeight w:val="300"/>
+          <w:jc w:val="center"/>
+        </w:trPr>
+        <w:tc>
+          <w:tcPr>
+            <w:tcW w:w="2835" w:type="dxa"/>
+          </w:tcPr>
+          <w:p>
+            <w:pPr>
+              <w:rPr>
+                <w:rFonts w:eastAsiaTheme="minorEastAsia"/>
+                <w:color w:val="000000" w:themeColor="text1"/>
+              </w:rPr>
+            </w:pPr>
+            <w:r>
+              <w:rPr>
+                <w:rFonts w:eastAsiaTheme="minorEastAsia"/>
+                <w:color w:val="000000" w:themeColor="text1"/>
+              </w:rPr>
+              <w:t>-Bonne sécurité des données</w:t>
+            </w:r>
+          </w:p>
+          <w:p>
+            <w:pPr>
+              <w:rPr>
+                <w:rFonts w:eastAsiaTheme="minorEastAsia"/>
+                <w:color w:val="000000" w:themeColor="text1"/>
+              </w:rPr>
+            </w:pPr>
+            <w:r>
+              <w:rPr>
+                <w:rFonts w:eastAsiaTheme="minorEastAsia"/>
+                <w:color w:val="000000" w:themeColor="text1"/>
+              </w:rPr>
+              <w:t>-Facile à installer et à configurer ·</w:t>
+            </w:r>
+          </w:p>
+          <w:p>
+            <w:pPr>
+              <w:rPr>
+                <w:rFonts w:eastAsiaTheme="minorEastAsia"/>
+                <w:color w:val="000000" w:themeColor="text1"/>
+              </w:rPr>
+            </w:pPr>
+            <w:r>
+              <w:rPr>
+                <w:rFonts w:eastAsiaTheme="minorEastAsia"/>
+                <w:color w:val="000000" w:themeColor="text1"/>
+              </w:rPr>
+              <w:t>-De nombreux outils pour gérer l’ensemble des tâches en entreprise</w:t>
+            </w:r>
+          </w:p>
+        </w:tc>
+        <w:tc>
+          <w:tcPr>
+            <w:tcW w:w="2730" w:type="dxa"/>
+          </w:tcPr>
+          <w:p>
+            <w:pPr>
+              <w:rPr>
+                <w:rFonts w:eastAsiaTheme="minorEastAsia"/>
+                <w:color w:val="000000" w:themeColor="text1"/>
+              </w:rPr>
+            </w:pPr>
+            <w:r>
+              <w:rPr>
+                <w:rFonts w:eastAsiaTheme="minorEastAsia"/>
+                <w:color w:val="000000" w:themeColor="text1"/>
+              </w:rPr>
+              <w:t>-payant</w:t>
+            </w:r>
+          </w:p>
+          <w:p>
+            <w:pPr>
+              <w:rPr>
+                <w:rFonts w:eastAsiaTheme="minorEastAsia"/>
+                <w:color w:val="000000" w:themeColor="text1"/>
+              </w:rPr>
+            </w:pPr>
+            <w:r>
+              <w:rPr>
+                <w:rFonts w:eastAsiaTheme="minorEastAsia"/>
+                <w:color w:val="000000" w:themeColor="text1"/>
+              </w:rPr>
+              <w:t>-incompatible avec les logiciels ne provenant pas de Microsoft</w:t>
+            </w:r>
+          </w:p>
+        </w:tc>
+      </w:tr>
+    </w:tbl>
+    <w:p/>
+    <w:p/>
+    <w:p>
+      <w:pPr>
+        <w:pStyle w:val="Titre2"/>
+      </w:pPr>
+      <w:bookmarkStart w:id="2" w:name="_Toc125980575"/>
+      <w:r>
+        <w:t>Liste des piles de logiciels</w:t>
+      </w:r>
+      <w:bookmarkEnd w:id="2"/>
+    </w:p>
     <w:p>
       <w:pPr>
         <w:jc w:val="center"/>
@@ -1223,7 +2395,7 @@
                     </pic:cNvPicPr>
                   </pic:nvPicPr>
                   <pic:blipFill>
-                    <a:blip r:embed="rId16" cstate="print"/>
+                    <a:blip r:embed="rId17" cstate="print"/>
                     <a:srcRect/>
                     <a:stretch>
                       <a:fillRect/>
@@ -1256,20 +2428,118 @@
       <w:r>
         <w:t xml:space="preserve">LAMP est né en 1998, il s’agit donc de la plus ancienne pile </w:t>
       </w:r>
-    </w:p>
-    <w:p>
-      <w:r>
-        <w:t xml:space="preserve">LAMP : MySQL, sécurisé, flexible, </w:t>
+      <w:r>
+        <w:t>de logiciel</w:t>
+      </w:r>
+      <w:r>
+        <w:t>, au cours des décennies elle s’est déclinée en plusieurs variantes, comme WAMP étant sensiblement la m</w:t>
+      </w:r>
+      <w:r>
+        <w:t>ême chose à l’</w:t>
+      </w:r>
+      <w:r>
+        <w:t>exception</w:t>
+      </w:r>
+      <w:r>
+        <w:t xml:space="preserve"> qu’il ne fonctionne que sur Windows ou LAPP qui </w:t>
+      </w:r>
+      <w:r>
+        <w:t xml:space="preserve">remplace MySQL par </w:t>
       </w:r>
       <w:proofErr w:type="spellStart"/>
       <w:r>
-        <w:t>customisable</w:t>
+        <w:t>PosgreSQL</w:t>
       </w:r>
       <w:proofErr w:type="spellEnd"/>
-      <w:r>
-        <w:t xml:space="preserve"> mais, supporte mal les lourdes charges</w:t>
-      </w:r>
-    </w:p>
+    </w:p>
+    <w:p/>
+    <w:tbl>
+      <w:tblPr>
+        <w:tblStyle w:val="Grilledutableau"/>
+        <w:tblW w:w="0" w:type="auto"/>
+        <w:jc w:val="center"/>
+        <w:tblLayout w:type="fixed"/>
+        <w:tblLook w:val="06A0"/>
+      </w:tblPr>
+      <w:tblGrid>
+        <w:gridCol w:w="2625"/>
+        <w:gridCol w:w="2542"/>
+      </w:tblGrid>
+      <w:tr>
+        <w:trPr>
+          <w:trHeight w:val="300"/>
+          <w:jc w:val="center"/>
+        </w:trPr>
+        <w:tc>
+          <w:tcPr>
+            <w:tcW w:w="2625" w:type="dxa"/>
+          </w:tcPr>
+          <w:p>
+            <w:pPr>
+              <w:jc w:val="center"/>
+            </w:pPr>
+            <w:r>
+              <w:t>Avantages</w:t>
+            </w:r>
+          </w:p>
+        </w:tc>
+        <w:tc>
+          <w:tcPr>
+            <w:tcW w:w="2542" w:type="dxa"/>
+          </w:tcPr>
+          <w:p>
+            <w:pPr>
+              <w:jc w:val="center"/>
+            </w:pPr>
+            <w:r>
+              <w:t>Inconvénients</w:t>
+            </w:r>
+          </w:p>
+        </w:tc>
+      </w:tr>
+      <w:tr>
+        <w:trPr>
+          <w:trHeight w:val="300"/>
+          <w:jc w:val="center"/>
+        </w:trPr>
+        <w:tc>
+          <w:tcPr>
+            <w:tcW w:w="2625" w:type="dxa"/>
+          </w:tcPr>
+          <w:p>
+            <w:r>
+              <w:t>-sécurisé</w:t>
+            </w:r>
+          </w:p>
+          <w:p>
+            <w:r>
+              <w:t>-flexible</w:t>
+            </w:r>
+          </w:p>
+          <w:p>
+            <w:r>
+              <w:t>-</w:t>
+            </w:r>
+            <w:proofErr w:type="spellStart"/>
+            <w:r>
+              <w:t>customisable</w:t>
+            </w:r>
+            <w:proofErr w:type="spellEnd"/>
+          </w:p>
+        </w:tc>
+        <w:tc>
+          <w:tcPr>
+            <w:tcW w:w="2542" w:type="dxa"/>
+          </w:tcPr>
+          <w:p>
+            <w:r>
+              <w:t>-supporte difficilement les lourdes charges</w:t>
+            </w:r>
+          </w:p>
+        </w:tc>
+      </w:tr>
+    </w:tbl>
+    <w:p/>
     <w:p/>
     <w:p/>
     <w:p/>
@@ -1282,6 +2552,7 @@
           <w:noProof/>
           <w:lang w:eastAsia="fr-FR"/>
         </w:rPr>
+        <w:lastRenderedPageBreak/>
         <w:drawing>
           <wp:inline distT="0" distB="0" distL="0" distR="0">
             <wp:extent cx="1790700" cy="1784236"/>
@@ -1300,7 +2571,7 @@
                     </pic:cNvPicPr>
                   </pic:nvPicPr>
                   <pic:blipFill>
-                    <a:blip r:embed="rId17" cstate="print"/>
+                    <a:blip r:embed="rId18" cstate="print"/>
                     <a:srcRect/>
                     <a:stretch>
                       <a:fillRect/>
@@ -1329,17 +2600,93 @@
         </w:drawing>
       </w:r>
     </w:p>
-    <w:p>
-      <w:r>
-        <w:t>WAMP :</w:t>
-      </w:r>
-      <w:r>
-        <w:t xml:space="preserve"> MySQL</w:t>
-      </w:r>
-      <w:r>
-        <w:t xml:space="preserve">, facile de configuration et intuitif d’utilisation, mais, difficile d’installation </w:t>
-      </w:r>
-    </w:p>
+    <w:p/>
+    <w:p>
+      <w:r>
+        <w:t>WAMP est la variante Windows de LAMP</w:t>
+      </w:r>
+      <w:r>
+        <w:t xml:space="preserve">, elle est réputée comme </w:t>
+      </w:r>
+      <w:r>
+        <w:t>étant la pile la plus facile d’utilisation existante, en effet, beaucoup de débutant décident de réaliser leur BDD sous WAMP.</w:t>
+      </w:r>
+    </w:p>
+    <w:p>
+      <w:r>
+        <w:t>En raison de sa facilitée de manipulation et de son système d’exploitation (Windows) WAMP est la pile la plus utilisée.</w:t>
+      </w:r>
+    </w:p>
+    <w:tbl>
+      <w:tblPr>
+        <w:tblStyle w:val="Grilledutableau"/>
+        <w:tblW w:w="0" w:type="auto"/>
+        <w:jc w:val="center"/>
+        <w:tblLayout w:type="fixed"/>
+        <w:tblLook w:val="06A0"/>
+      </w:tblPr>
+      <w:tblGrid>
+        <w:gridCol w:w="2835"/>
+        <w:gridCol w:w="2670"/>
+      </w:tblGrid>
+      <w:tr>
+        <w:trPr>
+          <w:trHeight w:val="300"/>
+          <w:jc w:val="center"/>
+        </w:trPr>
+        <w:tc>
+          <w:tcPr>
+            <w:tcW w:w="2835" w:type="dxa"/>
+          </w:tcPr>
+          <w:p>
+            <w:r>
+              <w:t>Avantages</w:t>
+            </w:r>
+          </w:p>
+        </w:tc>
+        <w:tc>
+          <w:tcPr>
+            <w:tcW w:w="2670" w:type="dxa"/>
+          </w:tcPr>
+          <w:p>
+            <w:r>
+              <w:t>Inconvénients</w:t>
+            </w:r>
+          </w:p>
+        </w:tc>
+      </w:tr>
+      <w:tr>
+        <w:trPr>
+          <w:trHeight w:val="300"/>
+          <w:jc w:val="center"/>
+        </w:trPr>
+        <w:tc>
+          <w:tcPr>
+            <w:tcW w:w="2835" w:type="dxa"/>
+          </w:tcPr>
+          <w:p>
+            <w:r>
+              <w:t>-facile de configuration</w:t>
+            </w:r>
+          </w:p>
+          <w:p>
+            <w:r>
+              <w:t>-intuitif d’utilisation</w:t>
+            </w:r>
+          </w:p>
+        </w:tc>
+        <w:tc>
+          <w:tcPr>
+            <w:tcW w:w="2670" w:type="dxa"/>
+          </w:tcPr>
+          <w:p>
+            <w:r>
+              <w:t>-difficile d’installation</w:t>
+            </w:r>
+          </w:p>
+        </w:tc>
+      </w:tr>
+    </w:tbl>
     <w:p/>
     <w:p>
       <w:pPr>
@@ -1357,7 +2704,6 @@
           <w:noProof/>
           <w:lang w:eastAsia="fr-FR"/>
         </w:rPr>
-        <w:lastRenderedPageBreak/>
         <w:drawing>
           <wp:inline distT="0" distB="0" distL="0" distR="0">
             <wp:extent cx="5229225" cy="1363768"/>
@@ -1376,7 +2722,7 @@
                     </pic:cNvPicPr>
                   </pic:nvPicPr>
                   <pic:blipFill>
-                    <a:blip r:embed="rId18" cstate="print"/>
+                    <a:blip r:embed="rId19" cstate="print"/>
                     <a:srcRect/>
                     <a:stretch>
                       <a:fillRect/>
@@ -1454,9 +2800,92 @@
         <w:t>)</w:t>
       </w:r>
     </w:p>
-    <w:p/>
-    <w:p>
-      <w:r>
+    <w:tbl>
+      <w:tblPr>
+        <w:tblStyle w:val="Grilledutableau"/>
+        <w:tblW w:w="0" w:type="auto"/>
+        <w:jc w:val="center"/>
+        <w:tblLayout w:type="fixed"/>
+        <w:tblLook w:val="06A0"/>
+      </w:tblPr>
+      <w:tblGrid>
+        <w:gridCol w:w="2400"/>
+        <w:gridCol w:w="2280"/>
+      </w:tblGrid>
+      <w:tr>
+        <w:trPr>
+          <w:trHeight w:val="300"/>
+          <w:jc w:val="center"/>
+        </w:trPr>
+        <w:tc>
+          <w:tcPr>
+            <w:tcW w:w="2400" w:type="dxa"/>
+          </w:tcPr>
+          <w:p>
+            <w:r>
+              <w:t>Avantages</w:t>
+            </w:r>
+          </w:p>
+        </w:tc>
+        <w:tc>
+          <w:tcPr>
+            <w:tcW w:w="2280" w:type="dxa"/>
+          </w:tcPr>
+          <w:p>
+            <w:r>
+              <w:t>Inconvénients</w:t>
+            </w:r>
+          </w:p>
+        </w:tc>
+      </w:tr>
+      <w:tr>
+        <w:trPr>
+          <w:trHeight w:val="300"/>
+          <w:jc w:val="center"/>
+        </w:trPr>
+        <w:tc>
+          <w:tcPr>
+            <w:tcW w:w="2400" w:type="dxa"/>
+          </w:tcPr>
+          <w:p>
+            <w:r>
+              <w:t xml:space="preserve">- </w:t>
+            </w:r>
+            <w:r>
+              <w:t>facile d’installation</w:t>
+            </w:r>
+          </w:p>
+          <w:p>
+            <w:r>
+              <w:t>-cross-</w:t>
+            </w:r>
+            <w:proofErr w:type="spellStart"/>
+            <w:r>
+              <w:t>platform</w:t>
+            </w:r>
+            <w:proofErr w:type="spellEnd"/>
+          </w:p>
+        </w:tc>
+        <w:tc>
+          <w:tcPr>
+            <w:tcW w:w="2280" w:type="dxa"/>
+          </w:tcPr>
+          <w:p>
+            <w:r>
+              <w:t>-difficile à configurer</w:t>
+            </w:r>
+          </w:p>
+          <w:p>
+            <w:r>
+              <w:t>-gourmand en ressources</w:t>
+            </w:r>
+          </w:p>
+        </w:tc>
+      </w:tr>
+    </w:tbl>
+    <w:p>
+      <w:r>
+        <w:lastRenderedPageBreak/>
         <w:t>XAMPP :</w:t>
       </w:r>
       <w:r>
@@ -1512,7 +2941,7 @@
                     </pic:cNvPicPr>
                   </pic:nvPicPr>
                   <pic:blipFill>
-                    <a:blip r:embed="rId19" cstate="print"/>
+                    <a:blip r:embed="rId20" cstate="print"/>
                     <a:srcRect/>
                     <a:stretch>
                       <a:fillRect/>
@@ -1544,381 +2973,95 @@
     <w:p/>
     <w:p>
       <w:r>
-        <w:t xml:space="preserve">MAMP est une pile des programmes Apache, MySQL et PHP gratuite et open-source utilisé afin de réaliser des </w:t>
-      </w:r>
-      <w:proofErr w:type="gramStart"/>
-      <w:r>
-        <w:t>site dynamique</w:t>
-      </w:r>
-      <w:proofErr w:type="gramEnd"/>
+        <w:t>MAMP est une pile des programmes Apache, MySQL et PHP gratuite et open-source utilisé afin de réaliser des site</w:t>
+      </w:r>
+      <w:r>
+        <w:t>s</w:t>
+      </w:r>
+      <w:r>
+        <w:t xml:space="preserve"> dynamique</w:t>
+      </w:r>
+      <w:r>
+        <w:t>s</w:t>
+      </w:r>
       <w:r>
         <w:t xml:space="preserve"> pour la gamme d’ordinateur macintosh d’Apple</w:t>
       </w:r>
-    </w:p>
-    <w:p/>
+      <w:r>
+        <w:t xml:space="preserve">, il en existe une version payante (MAMP PRO) proposant plus de fonctionnalités </w:t>
+      </w:r>
+    </w:p>
     <w:tbl>
       <w:tblPr>
         <w:tblStyle w:val="Grilledutableau"/>
         <w:tblW w:w="0" w:type="auto"/>
-        <w:tblLayout w:type="fixed"/>
-        <w:tblLook w:val="06A0"/>
+        <w:jc w:val="center"/>
+        <w:tblLook w:val="04A0"/>
       </w:tblPr>
       <w:tblGrid>
-        <w:gridCol w:w="1502"/>
-        <w:gridCol w:w="1502"/>
-        <w:gridCol w:w="1502"/>
-        <w:gridCol w:w="1502"/>
-        <w:gridCol w:w="1502"/>
-        <w:gridCol w:w="1502"/>
+        <w:gridCol w:w="2802"/>
+        <w:gridCol w:w="2976"/>
       </w:tblGrid>
       <w:tr>
         <w:trPr>
-          <w:trHeight w:val="300"/>
+          <w:jc w:val="center"/>
         </w:trPr>
         <w:tc>
           <w:tcPr>
-            <w:tcW w:w="1502" w:type="dxa"/>
+            <w:tcW w:w="2802" w:type="dxa"/>
           </w:tcPr>
           <w:p>
             <w:r>
-              <w:t>Nom</w:t>
+              <w:t>Avantages</w:t>
             </w:r>
           </w:p>
         </w:tc>
         <w:tc>
           <w:tcPr>
-            <w:tcW w:w="1502" w:type="dxa"/>
+            <w:tcW w:w="2976" w:type="dxa"/>
           </w:tcPr>
           <w:p>
             <w:r>
-              <w:t>Plateformes</w:t>
+              <w:t>Inconvénients</w:t>
             </w:r>
           </w:p>
         </w:tc>
+      </w:tr>
+      <w:tr>
+        <w:trPr>
+          <w:jc w:val="center"/>
+        </w:trPr>
         <w:tc>
           <w:tcPr>
-            <w:tcW w:w="1502" w:type="dxa"/>
+            <w:tcW w:w="2802" w:type="dxa"/>
           </w:tcPr>
           <w:p/>
         </w:tc>
         <w:tc>
           <w:tcPr>
-            <w:tcW w:w="1502" w:type="dxa"/>
+            <w:tcW w:w="2976" w:type="dxa"/>
           </w:tcPr>
-          <w:p/>
-        </w:tc>
-        <w:tc>
-          <w:tcPr>
-            <w:tcW w:w="1502" w:type="dxa"/>
-          </w:tcPr>
-          <w:p/>
-        </w:tc>
-        <w:tc>
-          <w:tcPr>
-            <w:tcW w:w="1502" w:type="dxa"/>
-          </w:tcPr>
-          <w:p/>
-        </w:tc>
-      </w:tr>
-      <w:tr>
-        <w:trPr>
-          <w:trHeight w:val="300"/>
-        </w:trPr>
-        <w:tc>
-          <w:tcPr>
-            <w:tcW w:w="1502" w:type="dxa"/>
-          </w:tcPr>
-          <w:p>
-            <w:proofErr w:type="spellStart"/>
-            <w:r>
-              <w:t>MariaDB</w:t>
-            </w:r>
-            <w:proofErr w:type="spellEnd"/>
-          </w:p>
-        </w:tc>
-        <w:tc>
-          <w:tcPr>
-            <w:tcW w:w="1502" w:type="dxa"/>
-          </w:tcPr>
-          <w:p>
-            <w:r>
-              <w:t>Toutes</w:t>
-            </w:r>
-          </w:p>
-        </w:tc>
-        <w:tc>
-          <w:tcPr>
-            <w:tcW w:w="1502" w:type="dxa"/>
-          </w:tcPr>
-          <w:p/>
-        </w:tc>
-        <w:tc>
-          <w:tcPr>
-            <w:tcW w:w="1502" w:type="dxa"/>
-          </w:tcPr>
-          <w:p/>
-        </w:tc>
-        <w:tc>
-          <w:tcPr>
-            <w:tcW w:w="1502" w:type="dxa"/>
-          </w:tcPr>
-          <w:p/>
-        </w:tc>
-        <w:tc>
-          <w:tcPr>
-            <w:tcW w:w="1502" w:type="dxa"/>
-          </w:tcPr>
-          <w:p/>
-        </w:tc>
-      </w:tr>
-      <w:tr>
-        <w:trPr>
-          <w:trHeight w:val="300"/>
-        </w:trPr>
-        <w:tc>
-          <w:tcPr>
-            <w:tcW w:w="1502" w:type="dxa"/>
-          </w:tcPr>
-          <w:p>
-            <w:r>
-              <w:t>MySQL</w:t>
-            </w:r>
-          </w:p>
-        </w:tc>
-        <w:tc>
-          <w:tcPr>
-            <w:tcW w:w="1502" w:type="dxa"/>
-          </w:tcPr>
-          <w:p>
-            <w:r>
-              <w:t>Toutes</w:t>
-            </w:r>
-          </w:p>
-        </w:tc>
-        <w:tc>
-          <w:tcPr>
-            <w:tcW w:w="1502" w:type="dxa"/>
-          </w:tcPr>
-          <w:p/>
-        </w:tc>
-        <w:tc>
-          <w:tcPr>
-            <w:tcW w:w="1502" w:type="dxa"/>
-          </w:tcPr>
-          <w:p/>
-        </w:tc>
-        <w:tc>
-          <w:tcPr>
-            <w:tcW w:w="1502" w:type="dxa"/>
-          </w:tcPr>
-          <w:p/>
-        </w:tc>
-        <w:tc>
-          <w:tcPr>
-            <w:tcW w:w="1502" w:type="dxa"/>
-          </w:tcPr>
-          <w:p/>
-        </w:tc>
-      </w:tr>
-      <w:tr>
-        <w:trPr>
-          <w:trHeight w:val="300"/>
-        </w:trPr>
-        <w:tc>
-          <w:tcPr>
-            <w:tcW w:w="1502" w:type="dxa"/>
-          </w:tcPr>
-          <w:p>
-            <w:r>
-              <w:t>MAMP</w:t>
-            </w:r>
-          </w:p>
-        </w:tc>
-        <w:tc>
-          <w:tcPr>
-            <w:tcW w:w="1502" w:type="dxa"/>
-          </w:tcPr>
-          <w:p>
-            <w:r>
-              <w:t>MAC</w:t>
-            </w:r>
-          </w:p>
-        </w:tc>
-        <w:tc>
-          <w:tcPr>
-            <w:tcW w:w="1502" w:type="dxa"/>
-          </w:tcPr>
-          <w:p/>
-        </w:tc>
-        <w:tc>
-          <w:tcPr>
-            <w:tcW w:w="1502" w:type="dxa"/>
-          </w:tcPr>
-          <w:p/>
-        </w:tc>
-        <w:tc>
-          <w:tcPr>
-            <w:tcW w:w="1502" w:type="dxa"/>
-          </w:tcPr>
-          <w:p/>
-        </w:tc>
-        <w:tc>
-          <w:tcPr>
-            <w:tcW w:w="1502" w:type="dxa"/>
-          </w:tcPr>
-          <w:p/>
-        </w:tc>
-      </w:tr>
-      <w:tr>
-        <w:trPr>
-          <w:trHeight w:val="300"/>
-        </w:trPr>
-        <w:tc>
-          <w:tcPr>
-            <w:tcW w:w="1502" w:type="dxa"/>
-          </w:tcPr>
-          <w:p>
-            <w:r>
-              <w:t>WAMP</w:t>
-            </w:r>
-          </w:p>
-        </w:tc>
-        <w:tc>
-          <w:tcPr>
-            <w:tcW w:w="1502" w:type="dxa"/>
-          </w:tcPr>
-          <w:p>
-            <w:r>
-              <w:t>Windows</w:t>
-            </w:r>
-          </w:p>
-        </w:tc>
-        <w:tc>
-          <w:tcPr>
-            <w:tcW w:w="1502" w:type="dxa"/>
-          </w:tcPr>
-          <w:p/>
-        </w:tc>
-        <w:tc>
-          <w:tcPr>
-            <w:tcW w:w="1502" w:type="dxa"/>
-          </w:tcPr>
-          <w:p/>
-        </w:tc>
-        <w:tc>
-          <w:tcPr>
-            <w:tcW w:w="1502" w:type="dxa"/>
-          </w:tcPr>
-          <w:p/>
-        </w:tc>
-        <w:tc>
-          <w:tcPr>
-            <w:tcW w:w="1502" w:type="dxa"/>
-          </w:tcPr>
-          <w:p/>
-        </w:tc>
-      </w:tr>
-      <w:tr>
-        <w:trPr>
-          <w:trHeight w:val="300"/>
-        </w:trPr>
-        <w:tc>
-          <w:tcPr>
-            <w:tcW w:w="1502" w:type="dxa"/>
-          </w:tcPr>
-          <w:p>
-            <w:r>
-              <w:t>XAMPP</w:t>
-            </w:r>
-          </w:p>
-        </w:tc>
-        <w:tc>
-          <w:tcPr>
-            <w:tcW w:w="1502" w:type="dxa"/>
-          </w:tcPr>
-          <w:p>
-            <w:r>
-              <w:t>Toutes</w:t>
-            </w:r>
-          </w:p>
-        </w:tc>
-        <w:tc>
-          <w:tcPr>
-            <w:tcW w:w="1502" w:type="dxa"/>
-          </w:tcPr>
-          <w:p/>
-        </w:tc>
-        <w:tc>
-          <w:tcPr>
-            <w:tcW w:w="1502" w:type="dxa"/>
-          </w:tcPr>
-          <w:p/>
-        </w:tc>
-        <w:tc>
-          <w:tcPr>
-            <w:tcW w:w="1502" w:type="dxa"/>
-          </w:tcPr>
-          <w:p/>
-        </w:tc>
-        <w:tc>
-          <w:tcPr>
-            <w:tcW w:w="1502" w:type="dxa"/>
-          </w:tcPr>
-          <w:p/>
-        </w:tc>
-      </w:tr>
-      <w:tr>
-        <w:trPr>
-          <w:trHeight w:val="300"/>
-        </w:trPr>
-        <w:tc>
-          <w:tcPr>
-            <w:tcW w:w="1502" w:type="dxa"/>
-          </w:tcPr>
-          <w:p>
-            <w:r>
-              <w:lastRenderedPageBreak/>
-              <w:t>LAMP</w:t>
-            </w:r>
-          </w:p>
-        </w:tc>
-        <w:tc>
-          <w:tcPr>
-            <w:tcW w:w="1502" w:type="dxa"/>
-          </w:tcPr>
-          <w:p>
-            <w:r>
-              <w:t>LINUX</w:t>
-            </w:r>
-          </w:p>
-        </w:tc>
-        <w:tc>
-          <w:tcPr>
-            <w:tcW w:w="1502" w:type="dxa"/>
-          </w:tcPr>
-          <w:p/>
-        </w:tc>
-        <w:tc>
-          <w:tcPr>
-            <w:tcW w:w="1502" w:type="dxa"/>
-          </w:tcPr>
-          <w:p/>
-        </w:tc>
-        <w:tc>
-          <w:tcPr>
-            <w:tcW w:w="1502" w:type="dxa"/>
-          </w:tcPr>
-          <w:p/>
-        </w:tc>
-        <w:tc>
-          <w:tcPr>
-            <w:tcW w:w="1502" w:type="dxa"/>
-          </w:tcPr>
-          <w:p/>
+          <w:p>
+            <w:r>
+              <w:t>-La version gratuite manque cruellement de fonctionnalités même pour un projet amateur</w:t>
+            </w:r>
+          </w:p>
         </w:tc>
       </w:tr>
     </w:tbl>
     <w:p/>
+    <w:p/>
+    <w:p>
+      <w:pPr>
+        <w:pStyle w:val="Titre2"/>
+      </w:pPr>
+      <w:bookmarkStart w:id="3" w:name="_Toc125980576"/>
+      <w:r>
+        <w:t>Conclusion (explication de nos choix)</w:t>
+      </w:r>
+      <w:bookmarkEnd w:id="3"/>
+    </w:p>
+    <w:p/>
     <w:p>
       <w:r>
         <w:t xml:space="preserve">Choix : Nous ne possédons pas de MAC donc MAMP est éliminé d’emblée, </w:t>
@@ -1956,11 +3099,16 @@
         <w:t>extension</w:t>
       </w:r>
       <w:r>
-        <w:t xml:space="preserve"> plus rapide </w:t>
+        <w:t xml:space="preserve"> plus rapide.</w:t>
+      </w:r>
+    </w:p>
+    <w:p>
+      <w:r>
+        <w:t>Notre choix est donc trouvé : nous ferons usage de LAMP fonctionnant donc grâce à MySQL</w:t>
       </w:r>
     </w:p>
     <w:sectPr>
-      <w:footerReference w:type="default" r:id="rId20"/>
+      <w:footerReference w:type="default" r:id="rId21"/>
       <w:pgSz w:w="11906" w:h="16838"/>
       <w:pgMar w:top="1440" w:right="1440" w:bottom="1440" w:left="1440" w:header="720" w:footer="720" w:gutter="0"/>
       <w:cols w:space="720"/>
@@ -2082,7 +3230,7 @@
                     <w:sz w:val="28"/>
                     <w:szCs w:val="28"/>
                   </w:rPr>
-                  <w:t>7</w:t>
+                  <w:t>2</w:t>
                 </w:r>
                 <w:r>
                   <w:rPr>
@@ -2102,7 +3250,7 @@
                   </w:rPr>
                   <w:t xml:space="preserve"> / </w:t>
                 </w:r>
-                <w:fldSimple w:instr=" NUMPAGES   \* MERGEFORMAT ">
+                <w:fldSimple w:instr="NUMPAGES   \* MERGEFORMAT">
                   <w:r>
                     <w:rPr>
                       <w:b/>
@@ -2111,7 +3259,7 @@
                       <w:sz w:val="28"/>
                       <w:szCs w:val="28"/>
                     </w:rPr>
-                    <w:t>8</w:t>
+                    <w:t>9</w:t>
                   </w:r>
                 </w:fldSimple>
               </w:p>
@@ -2205,6 +3353,127 @@
     </w:p>
   </w:footnote>
 </w:footnotes>
+</file>
+
+<file path=word/numbering.xml><?xml version="1.0" encoding="utf-8"?>
+<w:numbering xmlns:ve="http://schemas.openxmlformats.org/markup-compatibility/2006" xmlns:o="urn:schemas-microsoft-com:office:office" xmlns:r="http://schemas.openxmlformats.org/officeDocument/2006/relationships" xmlns:m="http://schemas.openxmlformats.org/officeDocument/2006/math" xmlns:v="urn:schemas-microsoft-com:vml" xmlns:wp="http://schemas.openxmlformats.org/drawingml/2006/wordprocessingDrawing" xmlns:w10="urn:schemas-microsoft-com:office:word" xmlns:w="http://schemas.openxmlformats.org/wordprocessingml/2006/main" xmlns:wne="http://schemas.microsoft.com/office/word/2006/wordml">
+  <w:abstractNum w:abstractNumId="0">
+    <w:nsid w:val="469C4FAB"/>
+    <w:multiLevelType w:val="hybridMultilevel"/>
+    <w:tmpl w:val="AD5419BA"/>
+    <w:lvl w:ilvl="0" w:tplc="780A747A">
+      <w:start w:val="1"/>
+      <w:numFmt w:val="bullet"/>
+      <w:lvlText w:val="-"/>
+      <w:lvlJc w:val="left"/>
+      <w:pPr>
+        <w:ind w:left="720" w:hanging="360"/>
+      </w:pPr>
+      <w:rPr>
+        <w:rFonts w:ascii="Calibri" w:hAnsi="Calibri" w:hint="default"/>
+      </w:rPr>
+    </w:lvl>
+    <w:lvl w:ilvl="1" w:tplc="D8DC09F0">
+      <w:start w:val="1"/>
+      <w:numFmt w:val="bullet"/>
+      <w:lvlText w:val="o"/>
+      <w:lvlJc w:val="left"/>
+      <w:pPr>
+        <w:ind w:left="1440" w:hanging="360"/>
+      </w:pPr>
+      <w:rPr>
+        <w:rFonts w:ascii="Courier New" w:hAnsi="Courier New" w:hint="default"/>
+      </w:rPr>
+    </w:lvl>
+    <w:lvl w:ilvl="2" w:tplc="B5C84D00">
+      <w:start w:val="1"/>
+      <w:numFmt w:val="bullet"/>
+      <w:lvlText w:val=""/>
+      <w:lvlJc w:val="left"/>
+      <w:pPr>
+        <w:ind w:left="2160" w:hanging="360"/>
+      </w:pPr>
+      <w:rPr>
+        <w:rFonts w:ascii="Wingdings" w:hAnsi="Wingdings" w:hint="default"/>
+      </w:rPr>
+    </w:lvl>
+    <w:lvl w:ilvl="3" w:tplc="60541634">
+      <w:start w:val="1"/>
+      <w:numFmt w:val="bullet"/>
+      <w:lvlText w:val=""/>
+      <w:lvlJc w:val="left"/>
+      <w:pPr>
+        <w:ind w:left="2880" w:hanging="360"/>
+      </w:pPr>
+      <w:rPr>
+        <w:rFonts w:ascii="Symbol" w:hAnsi="Symbol" w:hint="default"/>
+      </w:rPr>
+    </w:lvl>
+    <w:lvl w:ilvl="4" w:tplc="24AC28A2">
+      <w:start w:val="1"/>
+      <w:numFmt w:val="bullet"/>
+      <w:lvlText w:val="o"/>
+      <w:lvlJc w:val="left"/>
+      <w:pPr>
+        <w:ind w:left="3600" w:hanging="360"/>
+      </w:pPr>
+      <w:rPr>
+        <w:rFonts w:ascii="Courier New" w:hAnsi="Courier New" w:hint="default"/>
+      </w:rPr>
+    </w:lvl>
+    <w:lvl w:ilvl="5" w:tplc="59104F70">
+      <w:start w:val="1"/>
+      <w:numFmt w:val="bullet"/>
+      <w:lvlText w:val=""/>
+      <w:lvlJc w:val="left"/>
+      <w:pPr>
+        <w:ind w:left="4320" w:hanging="360"/>
+      </w:pPr>
+      <w:rPr>
+        <w:rFonts w:ascii="Wingdings" w:hAnsi="Wingdings" w:hint="default"/>
+      </w:rPr>
+    </w:lvl>
+    <w:lvl w:ilvl="6" w:tplc="E5407268">
+      <w:start w:val="1"/>
+      <w:numFmt w:val="bullet"/>
+      <w:lvlText w:val=""/>
+      <w:lvlJc w:val="left"/>
+      <w:pPr>
+        <w:ind w:left="5040" w:hanging="360"/>
+      </w:pPr>
+      <w:rPr>
+        <w:rFonts w:ascii="Symbol" w:hAnsi="Symbol" w:hint="default"/>
+      </w:rPr>
+    </w:lvl>
+    <w:lvl w:ilvl="7" w:tplc="78B2CD3A">
+      <w:start w:val="1"/>
+      <w:numFmt w:val="bullet"/>
+      <w:lvlText w:val="o"/>
+      <w:lvlJc w:val="left"/>
+      <w:pPr>
+        <w:ind w:left="5760" w:hanging="360"/>
+      </w:pPr>
+      <w:rPr>
+        <w:rFonts w:ascii="Courier New" w:hAnsi="Courier New" w:hint="default"/>
+      </w:rPr>
+    </w:lvl>
+    <w:lvl w:ilvl="8" w:tplc="D6C261D6">
+      <w:start w:val="1"/>
+      <w:numFmt w:val="bullet"/>
+      <w:lvlText w:val=""/>
+      <w:lvlJc w:val="left"/>
+      <w:pPr>
+        <w:ind w:left="6480" w:hanging="360"/>
+      </w:pPr>
+      <w:rPr>
+        <w:rFonts w:ascii="Wingdings" w:hAnsi="Wingdings" w:hint="default"/>
+      </w:rPr>
+    </w:lvl>
+  </w:abstractNum>
+  <w:num w:numId="1">
+    <w:abstractNumId w:val="0"/>
+  </w:num>
+</w:numbering>
 </file>
 
 <file path=word/styles.xml><?xml version="1.0" encoding="utf-8"?>
@@ -2367,6 +3636,53 @@
     <w:name w:val="Normal"/>
     <w:qFormat/>
     <w:rsid w:val="00E975F5"/>
+  </w:style>
+  <w:style w:type="paragraph" w:styleId="Titre1">
+    <w:name w:val="heading 1"/>
+    <w:basedOn w:val="Normal"/>
+    <w:next w:val="Normal"/>
+    <w:link w:val="Titre1Car"/>
+    <w:uiPriority w:val="9"/>
+    <w:qFormat/>
+    <w:rsid w:val="00990F53"/>
+    <w:pPr>
+      <w:keepNext/>
+      <w:keepLines/>
+      <w:spacing w:before="480" w:after="0"/>
+      <w:outlineLvl w:val="0"/>
+    </w:pPr>
+    <w:rPr>
+      <w:rFonts w:asciiTheme="majorHAnsi" w:eastAsiaTheme="majorEastAsia" w:hAnsiTheme="majorHAnsi" w:cstheme="majorBidi"/>
+      <w:b/>
+      <w:bCs/>
+      <w:color w:val="2F5496" w:themeColor="accent1" w:themeShade="BF"/>
+      <w:sz w:val="28"/>
+      <w:szCs w:val="28"/>
+    </w:rPr>
+  </w:style>
+  <w:style w:type="paragraph" w:styleId="Titre2">
+    <w:name w:val="heading 2"/>
+    <w:basedOn w:val="Normal"/>
+    <w:next w:val="Normal"/>
+    <w:link w:val="Titre2Car"/>
+    <w:uiPriority w:val="9"/>
+    <w:unhideWhenUsed/>
+    <w:qFormat/>
+    <w:rsid w:val="00C45402"/>
+    <w:pPr>
+      <w:keepNext/>
+      <w:keepLines/>
+      <w:spacing w:before="200" w:after="0"/>
+      <w:outlineLvl w:val="1"/>
+    </w:pPr>
+    <w:rPr>
+      <w:rFonts w:asciiTheme="majorHAnsi" w:eastAsiaTheme="majorEastAsia" w:hAnsiTheme="majorHAnsi" w:cstheme="majorBidi"/>
+      <w:b/>
+      <w:bCs/>
+      <w:color w:val="C00000"/>
+      <w:sz w:val="36"/>
+      <w:szCs w:val="26"/>
+    </w:rPr>
   </w:style>
   <w:style w:type="character" w:default="1" w:styleId="Policepardfaut">
     <w:name w:val="Default Paragraph Font"/>
@@ -2555,7 +3871,374 @@
     <w:uiPriority w:val="99"/>
     <w:rsid w:val="00F677C8"/>
   </w:style>
+  <w:style w:type="character" w:customStyle="1" w:styleId="Titre2Car">
+    <w:name w:val="Titre 2 Car"/>
+    <w:basedOn w:val="Policepardfaut"/>
+    <w:link w:val="Titre2"/>
+    <w:uiPriority w:val="9"/>
+    <w:rsid w:val="00C45402"/>
+    <w:rPr>
+      <w:rFonts w:asciiTheme="majorHAnsi" w:eastAsiaTheme="majorEastAsia" w:hAnsiTheme="majorHAnsi" w:cstheme="majorBidi"/>
+      <w:b/>
+      <w:bCs/>
+      <w:color w:val="C00000"/>
+      <w:sz w:val="36"/>
+      <w:szCs w:val="26"/>
+    </w:rPr>
+  </w:style>
+  <w:style w:type="character" w:customStyle="1" w:styleId="Titre1Car">
+    <w:name w:val="Titre 1 Car"/>
+    <w:basedOn w:val="Policepardfaut"/>
+    <w:link w:val="Titre1"/>
+    <w:uiPriority w:val="9"/>
+    <w:rsid w:val="00990F53"/>
+    <w:rPr>
+      <w:rFonts w:asciiTheme="majorHAnsi" w:eastAsiaTheme="majorEastAsia" w:hAnsiTheme="majorHAnsi" w:cstheme="majorBidi"/>
+      <w:b/>
+      <w:bCs/>
+      <w:color w:val="2F5496" w:themeColor="accent1" w:themeShade="BF"/>
+      <w:sz w:val="28"/>
+      <w:szCs w:val="28"/>
+    </w:rPr>
+  </w:style>
+  <w:style w:type="paragraph" w:styleId="En-ttedetabledesmatires">
+    <w:name w:val="TOC Heading"/>
+    <w:basedOn w:val="Titre1"/>
+    <w:next w:val="Normal"/>
+    <w:uiPriority w:val="39"/>
+    <w:semiHidden/>
+    <w:unhideWhenUsed/>
+    <w:qFormat/>
+    <w:rsid w:val="00990F53"/>
+    <w:pPr>
+      <w:spacing w:line="276" w:lineRule="auto"/>
+      <w:outlineLvl w:val="9"/>
+    </w:pPr>
+  </w:style>
+  <w:style w:type="paragraph" w:styleId="TM2">
+    <w:name w:val="toc 2"/>
+    <w:basedOn w:val="Normal"/>
+    <w:next w:val="Normal"/>
+    <w:autoRedefine/>
+    <w:uiPriority w:val="39"/>
+    <w:unhideWhenUsed/>
+    <w:rsid w:val="00990F53"/>
+    <w:pPr>
+      <w:spacing w:after="100"/>
+      <w:ind w:left="220"/>
+    </w:pPr>
+  </w:style>
 </w:styles>
+</file>
+
+<file path=word/glossary/document.xml><?xml version="1.0" encoding="utf-8"?>
+<w:glossaryDocument xmlns:ve="http://schemas.openxmlformats.org/markup-compatibility/2006" xmlns:o="urn:schemas-microsoft-com:office:office" xmlns:r="http://schemas.openxmlformats.org/officeDocument/2006/relationships" xmlns:m="http://schemas.openxmlformats.org/officeDocument/2006/math" xmlns:v="urn:schemas-microsoft-com:vml" xmlns:wp="http://schemas.openxmlformats.org/drawingml/2006/wordprocessingDrawing" xmlns:w10="urn:schemas-microsoft-com:office:word" xmlns:w="http://schemas.openxmlformats.org/wordprocessingml/2006/main" xmlns:wne="http://schemas.microsoft.com/office/word/2006/wordml">
+  <w:docParts/>
+</w:glossaryDocument>
+</file>
+
+<file path=word/glossary/fontTable.xml><?xml version="1.0" encoding="utf-8"?>
+<w:fonts xmlns:r="http://schemas.openxmlformats.org/officeDocument/2006/relationships" xmlns:w="http://schemas.openxmlformats.org/wordprocessingml/2006/main">
+  <w:font w:name="Calibri">
+    <w:panose1 w:val="020F0502020204030204"/>
+    <w:charset w:val="00"/>
+    <w:family w:val="swiss"/>
+    <w:pitch w:val="variable"/>
+    <w:sig w:usb0="E00002FF" w:usb1="4000ACFF" w:usb2="00000001" w:usb3="00000000" w:csb0="0000019F" w:csb1="00000000"/>
+  </w:font>
+  <w:font w:name="Times New Roman">
+    <w:panose1 w:val="02020603050405020304"/>
+    <w:charset w:val="00"/>
+    <w:family w:val="roman"/>
+    <w:pitch w:val="variable"/>
+    <w:sig w:usb0="E0002AFF" w:usb1="C0007841" w:usb2="00000009" w:usb3="00000000" w:csb0="000001FF" w:csb1="00000000"/>
+  </w:font>
+  <w:font w:name="Courier New">
+    <w:panose1 w:val="02070309020205020404"/>
+    <w:charset w:val="00"/>
+    <w:family w:val="modern"/>
+    <w:pitch w:val="fixed"/>
+    <w:sig w:usb0="E0002AFF" w:usb1="C0007843" w:usb2="00000009" w:usb3="00000000" w:csb0="000001FF" w:csb1="00000000"/>
+  </w:font>
+  <w:font w:name="Wingdings">
+    <w:panose1 w:val="05000000000000000000"/>
+    <w:charset w:val="02"/>
+    <w:family w:val="auto"/>
+    <w:pitch w:val="variable"/>
+    <w:sig w:usb0="00000000" w:usb1="10000000" w:usb2="00000000" w:usb3="00000000" w:csb0="80000000" w:csb1="00000000"/>
+  </w:font>
+  <w:font w:name="Symbol">
+    <w:panose1 w:val="05050102010706020507"/>
+    <w:charset w:val="02"/>
+    <w:family w:val="roman"/>
+    <w:pitch w:val="variable"/>
+    <w:sig w:usb0="00000000" w:usb1="10000000" w:usb2="00000000" w:usb3="00000000" w:csb0="80000000" w:csb1="00000000"/>
+  </w:font>
+  <w:font w:name="Calibri Light">
+    <w:panose1 w:val="020F0302020204030204"/>
+    <w:charset w:val="00"/>
+    <w:family w:val="swiss"/>
+    <w:pitch w:val="variable"/>
+    <w:sig w:usb0="A00002EF" w:usb1="4000207B" w:usb2="00000000" w:usb3="00000000" w:csb0="0000019F" w:csb1="00000000"/>
+  </w:font>
+  <w:font w:name="Tahoma">
+    <w:panose1 w:val="020B0604030504040204"/>
+    <w:charset w:val="00"/>
+    <w:family w:val="swiss"/>
+    <w:pitch w:val="variable"/>
+    <w:sig w:usb0="E1002EFF" w:usb1="C000605B" w:usb2="00000029" w:usb3="00000000" w:csb0="000101FF" w:csb1="00000000"/>
+  </w:font>
+  <w:font w:name="Main Font Family">
+    <w:altName w:val="Cambria"/>
+    <w:panose1 w:val="00000000000000000000"/>
+    <w:charset w:val="00"/>
+    <w:family w:val="roman"/>
+    <w:notTrueType/>
+    <w:pitch w:val="default"/>
+    <w:sig w:usb0="00000000" w:usb1="00000000" w:usb2="00000000" w:usb3="00000000" w:csb0="00000000" w:csb1="00000000"/>
+  </w:font>
+  <w:font w:name="Arial">
+    <w:panose1 w:val="020B0604020202020204"/>
+    <w:charset w:val="00"/>
+    <w:family w:val="swiss"/>
+    <w:pitch w:val="variable"/>
+    <w:sig w:usb0="E0002AFF" w:usb1="C0007843" w:usb2="00000009" w:usb3="00000000" w:csb0="000001FF" w:csb1="00000000"/>
+  </w:font>
+  <w:font w:name="Cambria">
+    <w:panose1 w:val="02040503050406030204"/>
+    <w:charset w:val="00"/>
+    <w:family w:val="roman"/>
+    <w:pitch w:val="variable"/>
+    <w:sig w:usb0="E00002FF" w:usb1="400004FF" w:usb2="00000000" w:usb3="00000000" w:csb0="0000019F" w:csb1="00000000"/>
+  </w:font>
+</w:fonts>
+</file>
+
+<file path=word/glossary/settings.xml><?xml version="1.0" encoding="utf-8"?>
+<w:settings xmlns:o="urn:schemas-microsoft-com:office:office" xmlns:r="http://schemas.openxmlformats.org/officeDocument/2006/relationships" xmlns:m="http://schemas.openxmlformats.org/officeDocument/2006/math" xmlns:v="urn:schemas-microsoft-com:vml" xmlns:w10="urn:schemas-microsoft-com:office:word" xmlns:w="http://schemas.openxmlformats.org/wordprocessingml/2006/main" xmlns:sl="http://schemas.openxmlformats.org/schemaLibrary/2006/main">
+  <w:defaultTabStop w:val="708"/>
+  <w:hyphenationZone w:val="425"/>
+  <w:characterSpacingControl w:val="doNotCompress"/>
+  <w:compat>
+    <w:useFELayout/>
+  </w:compat>
+  <w:rsids>
+    <w:rsidRoot w:val="006C0D99"/>
+    <w:rsid w:val="006C0D99"/>
+  </w:rsids>
+  <m:mathPr>
+    <m:mathFont m:val="Cambria Math"/>
+    <m:brkBin m:val="before"/>
+    <m:brkBinSub m:val="--"/>
+    <m:smallFrac m:val="off"/>
+    <m:dispDef/>
+    <m:lMargin m:val="0"/>
+    <m:rMargin m:val="0"/>
+    <m:defJc m:val="centerGroup"/>
+    <m:wrapIndent m:val="1440"/>
+    <m:intLim m:val="subSup"/>
+    <m:naryLim m:val="undOvr"/>
+  </m:mathPr>
+  <w:themeFontLang w:val="fr-FR"/>
+  <w:clrSchemeMapping w:bg1="light1" w:t1="dark1" w:bg2="light2" w:t2="dark2" w:accent1="accent1" w:accent2="accent2" w:accent3="accent3" w:accent4="accent4" w:accent5="accent5" w:accent6="accent6" w:hyperlink="hyperlink" w:followedHyperlink="followedHyperlink"/>
+  <w:decimalSymbol w:val=","/>
+  <w:listSeparator w:val=";"/>
+</w:settings>
+</file>
+
+<file path=word/glossary/styles.xml><?xml version="1.0" encoding="utf-8"?>
+<w:styles xmlns:r="http://schemas.openxmlformats.org/officeDocument/2006/relationships" xmlns:w="http://schemas.openxmlformats.org/wordprocessingml/2006/main">
+  <w:docDefaults>
+    <w:rPrDefault>
+      <w:rPr>
+        <w:rFonts w:asciiTheme="minorHAnsi" w:eastAsiaTheme="minorEastAsia" w:hAnsiTheme="minorHAnsi" w:cstheme="minorBidi"/>
+        <w:sz w:val="22"/>
+        <w:szCs w:val="22"/>
+        <w:lang w:val="fr-FR" w:eastAsia="fr-FR" w:bidi="ar-SA"/>
+      </w:rPr>
+    </w:rPrDefault>
+    <w:pPrDefault>
+      <w:pPr>
+        <w:spacing w:after="200" w:line="276" w:lineRule="auto"/>
+      </w:pPr>
+    </w:pPrDefault>
+  </w:docDefaults>
+  <w:latentStyles w:defLockedState="0" w:defUIPriority="99" w:defSemiHidden="1" w:defUnhideWhenUsed="1" w:defQFormat="0" w:count="267">
+    <w:lsdException w:name="Normal" w:semiHidden="0" w:uiPriority="0" w:unhideWhenUsed="0" w:qFormat="1"/>
+    <w:lsdException w:name="heading 1" w:semiHidden="0" w:uiPriority="9" w:unhideWhenUsed="0" w:qFormat="1"/>
+    <w:lsdException w:name="heading 2" w:uiPriority="9" w:qFormat="1"/>
+    <w:lsdException w:name="heading 3" w:uiPriority="9" w:qFormat="1"/>
+    <w:lsdException w:name="heading 4" w:uiPriority="9" w:qFormat="1"/>
+    <w:lsdException w:name="heading 5" w:uiPriority="9" w:qFormat="1"/>
+    <w:lsdException w:name="heading 6" w:uiPriority="9" w:qFormat="1"/>
+    <w:lsdException w:name="heading 7" w:uiPriority="9" w:qFormat="1"/>
+    <w:lsdException w:name="heading 8" w:uiPriority="9" w:qFormat="1"/>
+    <w:lsdException w:name="heading 9" w:uiPriority="9" w:qFormat="1"/>
+    <w:lsdException w:name="toc 1" w:uiPriority="39"/>
+    <w:lsdException w:name="toc 2" w:uiPriority="39"/>
+    <w:lsdException w:name="toc 3" w:uiPriority="39"/>
+    <w:lsdException w:name="toc 4" w:uiPriority="39"/>
+    <w:lsdException w:name="toc 5" w:uiPriority="39"/>
+    <w:lsdException w:name="toc 6" w:uiPriority="39"/>
+    <w:lsdException w:name="toc 7" w:uiPriority="39"/>
+    <w:lsdException w:name="toc 8" w:uiPriority="39"/>
+    <w:lsdException w:name="toc 9" w:uiPriority="39"/>
+    <w:lsdException w:name="caption" w:uiPriority="35" w:qFormat="1"/>
+    <w:lsdException w:name="Title" w:semiHidden="0" w:uiPriority="10" w:unhideWhenUsed="0" w:qFormat="1"/>
+    <w:lsdException w:name="Default Paragraph Font" w:uiPriority="1"/>
+    <w:lsdException w:name="Subtitle" w:semiHidden="0" w:uiPriority="11" w:unhideWhenUsed="0" w:qFormat="1"/>
+    <w:lsdException w:name="Strong" w:semiHidden="0" w:uiPriority="22" w:unhideWhenUsed="0" w:qFormat="1"/>
+    <w:lsdException w:name="Emphasis" w:semiHidden="0" w:uiPriority="20" w:unhideWhenUsed="0" w:qFormat="1"/>
+    <w:lsdException w:name="Table Grid" w:semiHidden="0" w:uiPriority="59" w:unhideWhenUsed="0"/>
+    <w:lsdException w:name="Placeholder Text" w:unhideWhenUsed="0"/>
+    <w:lsdException w:name="No Spacing" w:semiHidden="0" w:uiPriority="1" w:unhideWhenUsed="0" w:qFormat="1"/>
+    <w:lsdException w:name="Light Shading" w:semiHidden="0" w:uiPriority="60" w:unhideWhenUsed="0"/>
+    <w:lsdException w:name="Light List" w:semiHidden="0" w:uiPriority="61" w:unhideWhenUsed="0"/>
+    <w:lsdException w:name="Light Grid" w:semiHidden="0" w:uiPriority="62" w:unhideWhenUsed="0"/>
+    <w:lsdException w:name="Medium Shading 1" w:semiHidden="0" w:uiPriority="63" w:unhideWhenUsed="0"/>
+    <w:lsdException w:name="Medium Shading 2" w:semiHidden="0" w:uiPriority="64" w:unhideWhenUsed="0"/>
+    <w:lsdException w:name="Medium List 1" w:semiHidden="0" w:uiPriority="65" w:unhideWhenUsed="0"/>
+    <w:lsdException w:name="Medium List 2" w:semiHidden="0" w:uiPriority="66" w:unhideWhenUsed="0"/>
+    <w:lsdException w:name="Medium Grid 1" w:semiHidden="0" w:uiPriority="67" w:unhideWhenUsed="0"/>
+    <w:lsdException w:name="Medium Grid 2" w:semiHidden="0" w:uiPriority="68" w:unhideWhenUsed="0"/>
+    <w:lsdException w:name="Medium Grid 3" w:semiHidden="0" w:uiPriority="69" w:unhideWhenUsed="0"/>
+    <w:lsdException w:name="Dark List" w:semiHidden="0" w:uiPriority="70" w:unhideWhenUsed="0"/>
+    <w:lsdException w:name="Colorful Shading" w:semiHidden="0" w:uiPriority="71" w:unhideWhenUsed="0"/>
+    <w:lsdException w:name="Colorful List" w:semiHidden="0" w:uiPriority="72" w:unhideWhenUsed="0"/>
+    <w:lsdException w:name="Colorful Grid" w:semiHidden="0" w:uiPriority="73" w:unhideWhenUsed="0"/>
+    <w:lsdException w:name="Light Shading Accent 1" w:semiHidden="0" w:uiPriority="60" w:unhideWhenUsed="0"/>
+    <w:lsdException w:name="Light List Accent 1" w:semiHidden="0" w:uiPriority="61" w:unhideWhenUsed="0"/>
+    <w:lsdException w:name="Light Grid Accent 1" w:semiHidden="0" w:uiPriority="62" w:unhideWhenUsed="0"/>
+    <w:lsdException w:name="Medium Shading 1 Accent 1" w:semiHidden="0" w:uiPriority="63" w:unhideWhenUsed="0"/>
+    <w:lsdException w:name="Medium Shading 2 Accent 1" w:semiHidden="0" w:uiPriority="64" w:unhideWhenUsed="0"/>
+    <w:lsdException w:name="Medium List 1 Accent 1" w:semiHidden="0" w:uiPriority="65" w:unhideWhenUsed="0"/>
+    <w:lsdException w:name="Revision" w:unhideWhenUsed="0"/>
+    <w:lsdException w:name="List Paragraph" w:semiHidden="0" w:uiPriority="34" w:unhideWhenUsed="0" w:qFormat="1"/>
+    <w:lsdException w:name="Quote" w:semiHidden="0" w:uiPriority="29" w:unhideWhenUsed="0" w:qFormat="1"/>
+    <w:lsdException w:name="Intense Quote" w:semiHidden="0" w:uiPriority="30" w:unhideWhenUsed="0" w:qFormat="1"/>
+    <w:lsdException w:name="Medium List 2 Accent 1" w:semiHidden="0" w:uiPriority="66" w:unhideWhenUsed="0"/>
+    <w:lsdException w:name="Medium Grid 1 Accent 1" w:semiHidden="0" w:uiPriority="67" w:unhideWhenUsed="0"/>
+    <w:lsdException w:name="Medium Grid 2 Accent 1" w:semiHidden="0" w:uiPriority="68" w:unhideWhenUsed="0"/>
+    <w:lsdException w:name="Medium Grid 3 Accent 1" w:semiHidden="0" w:uiPriority="69" w:unhideWhenUsed="0"/>
+    <w:lsdException w:name="Dark List Accent 1" w:semiHidden="0" w:uiPriority="70" w:unhideWhenUsed="0"/>
+    <w:lsdException w:name="Colorful Shading Accent 1" w:semiHidden="0" w:uiPriority="71" w:unhideWhenUsed="0"/>
+    <w:lsdException w:name="Colorful List Accent 1" w:semiHidden="0" w:uiPriority="72" w:unhideWhenUsed="0"/>
+    <w:lsdException w:name="Colorful Grid Accent 1" w:semiHidden="0" w:uiPriority="73" w:unhideWhenUsed="0"/>
+    <w:lsdException w:name="Light Shading Accent 2" w:semiHidden="0" w:uiPriority="60" w:unhideWhenUsed="0"/>
+    <w:lsdException w:name="Light List Accent 2" w:semiHidden="0" w:uiPriority="61" w:unhideWhenUsed="0"/>
+    <w:lsdException w:name="Light Grid Accent 2" w:semiHidden="0" w:uiPriority="62" w:unhideWhenUsed="0"/>
+    <w:lsdException w:name="Medium Shading 1 Accent 2" w:semiHidden="0" w:uiPriority="63" w:unhideWhenUsed="0"/>
+    <w:lsdException w:name="Medium Shading 2 Accent 2" w:semiHidden="0" w:uiPriority="64" w:unhideWhenUsed="0"/>
+    <w:lsdException w:name="Medium List 1 Accent 2" w:semiHidden="0" w:uiPriority="65" w:unhideWhenUsed="0"/>
+    <w:lsdException w:name="Medium List 2 Accent 2" w:semiHidden="0" w:uiPriority="66" w:unhideWhenUsed="0"/>
+    <w:lsdException w:name="Medium Grid 1 Accent 2" w:semiHidden="0" w:uiPriority="67" w:unhideWhenUsed="0"/>
+    <w:lsdException w:name="Medium Grid 2 Accent 2" w:semiHidden="0" w:uiPriority="68" w:unhideWhenUsed="0"/>
+    <w:lsdException w:name="Medium Grid 3 Accent 2" w:semiHidden="0" w:uiPriority="69" w:unhideWhenUsed="0"/>
+    <w:lsdException w:name="Dark List Accent 2" w:semiHidden="0" w:uiPriority="70" w:unhideWhenUsed="0"/>
+    <w:lsdException w:name="Colorful Shading Accent 2" w:semiHidden="0" w:uiPriority="71" w:unhideWhenUsed="0"/>
+    <w:lsdException w:name="Colorful List Accent 2" w:semiHidden="0" w:uiPriority="72" w:unhideWhenUsed="0"/>
+    <w:lsdException w:name="Colorful Grid Accent 2" w:semiHidden="0" w:uiPriority="73" w:unhideWhenUsed="0"/>
+    <w:lsdException w:name="Light Shading Accent 3" w:semiHidden="0" w:uiPriority="60" w:unhideWhenUsed="0"/>
+    <w:lsdException w:name="Light List Accent 3" w:semiHidden="0" w:uiPriority="61" w:unhideWhenUsed="0"/>
+    <w:lsdException w:name="Light Grid Accent 3" w:semiHidden="0" w:uiPriority="62" w:unhideWhenUsed="0"/>
+    <w:lsdException w:name="Medium Shading 1 Accent 3" w:semiHidden="0" w:uiPriority="63" w:unhideWhenUsed="0"/>
+    <w:lsdException w:name="Medium Shading 2 Accent 3" w:semiHidden="0" w:uiPriority="64" w:unhideWhenUsed="0"/>
+    <w:lsdException w:name="Medium List 1 Accent 3" w:semiHidden="0" w:uiPriority="65" w:unhideWhenUsed="0"/>
+    <w:lsdException w:name="Medium List 2 Accent 3" w:semiHidden="0" w:uiPriority="66" w:unhideWhenUsed="0"/>
+    <w:lsdException w:name="Medium Grid 1 Accent 3" w:semiHidden="0" w:uiPriority="67" w:unhideWhenUsed="0"/>
+    <w:lsdException w:name="Medium Grid 2 Accent 3" w:semiHidden="0" w:uiPriority="68" w:unhideWhenUsed="0"/>
+    <w:lsdException w:name="Medium Grid 3 Accent 3" w:semiHidden="0" w:uiPriority="69" w:unhideWhenUsed="0"/>
+    <w:lsdException w:name="Dark List Accent 3" w:semiHidden="0" w:uiPriority="70" w:unhideWhenUsed="0"/>
+    <w:lsdException w:name="Colorful Shading Accent 3" w:semiHidden="0" w:uiPriority="71" w:unhideWhenUsed="0"/>
+    <w:lsdException w:name="Colorful List Accent 3" w:semiHidden="0" w:uiPriority="72" w:unhideWhenUsed="0"/>
+    <w:lsdException w:name="Colorful Grid Accent 3" w:semiHidden="0" w:uiPriority="73" w:unhideWhenUsed="0"/>
+    <w:lsdException w:name="Light Shading Accent 4" w:semiHidden="0" w:uiPriority="60" w:unhideWhenUsed="0"/>
+    <w:lsdException w:name="Light List Accent 4" w:semiHidden="0" w:uiPriority="61" w:unhideWhenUsed="0"/>
+    <w:lsdException w:name="Light Grid Accent 4" w:semiHidden="0" w:uiPriority="62" w:unhideWhenUsed="0"/>
+    <w:lsdException w:name="Medium Shading 1 Accent 4" w:semiHidden="0" w:uiPriority="63" w:unhideWhenUsed="0"/>
+    <w:lsdException w:name="Medium Shading 2 Accent 4" w:semiHidden="0" w:uiPriority="64" w:unhideWhenUsed="0"/>
+    <w:lsdException w:name="Medium List 1 Accent 4" w:semiHidden="0" w:uiPriority="65" w:unhideWhenUsed="0"/>
+    <w:lsdException w:name="Medium List 2 Accent 4" w:semiHidden="0" w:uiPriority="66" w:unhideWhenUsed="0"/>
+    <w:lsdException w:name="Medium Grid 1 Accent 4" w:semiHidden="0" w:uiPriority="67" w:unhideWhenUsed="0"/>
+    <w:lsdException w:name="Medium Grid 2 Accent 4" w:semiHidden="0" w:uiPriority="68" w:unhideWhenUsed="0"/>
+    <w:lsdException w:name="Medium Grid 3 Accent 4" w:semiHidden="0" w:uiPriority="69" w:unhideWhenUsed="0"/>
+    <w:lsdException w:name="Dark List Accent 4" w:semiHidden="0" w:uiPriority="70" w:unhideWhenUsed="0"/>
+    <w:lsdException w:name="Colorful Shading Accent 4" w:semiHidden="0" w:uiPriority="71" w:unhideWhenUsed="0"/>
+    <w:lsdException w:name="Colorful List Accent 4" w:semiHidden="0" w:uiPriority="72" w:unhideWhenUsed="0"/>
+    <w:lsdException w:name="Colorful Grid Accent 4" w:semiHidden="0" w:uiPriority="73" w:unhideWhenUsed="0"/>
+    <w:lsdException w:name="Light Shading Accent 5" w:semiHidden="0" w:uiPriority="60" w:unhideWhenUsed="0"/>
+    <w:lsdException w:name="Light List Accent 5" w:semiHidden="0" w:uiPriority="61" w:unhideWhenUsed="0"/>
+    <w:lsdException w:name="Light Grid Accent 5" w:semiHidden="0" w:uiPriority="62" w:unhideWhenUsed="0"/>
+    <w:lsdException w:name="Medium Shading 1 Accent 5" w:semiHidden="0" w:uiPriority="63" w:unhideWhenUsed="0"/>
+    <w:lsdException w:name="Medium Shading 2 Accent 5" w:semiHidden="0" w:uiPriority="64" w:unhideWhenUsed="0"/>
+    <w:lsdException w:name="Medium List 1 Accent 5" w:semiHidden="0" w:uiPriority="65" w:unhideWhenUsed="0"/>
+    <w:lsdException w:name="Medium List 2 Accent 5" w:semiHidden="0" w:uiPriority="66" w:unhideWhenUsed="0"/>
+    <w:lsdException w:name="Medium Grid 1 Accent 5" w:semiHidden="0" w:uiPriority="67" w:unhideWhenUsed="0"/>
+    <w:lsdException w:name="Medium Grid 2 Accent 5" w:semiHidden="0" w:uiPriority="68" w:unhideWhenUsed="0"/>
+    <w:lsdException w:name="Medium Grid 3 Accent 5" w:semiHidden="0" w:uiPriority="69" w:unhideWhenUsed="0"/>
+    <w:lsdException w:name="Dark List Accent 5" w:semiHidden="0" w:uiPriority="70" w:unhideWhenUsed="0"/>
+    <w:lsdException w:name="Colorful Shading Accent 5" w:semiHidden="0" w:uiPriority="71" w:unhideWhenUsed="0"/>
+    <w:lsdException w:name="Colorful List Accent 5" w:semiHidden="0" w:uiPriority="72" w:unhideWhenUsed="0"/>
+    <w:lsdException w:name="Colorful Grid Accent 5" w:semiHidden="0" w:uiPriority="73" w:unhideWhenUsed="0"/>
+    <w:lsdException w:name="Light Shading Accent 6" w:semiHidden="0" w:uiPriority="60" w:unhideWhenUsed="0"/>
+    <w:lsdException w:name="Light List Accent 6" w:semiHidden="0" w:uiPriority="61" w:unhideWhenUsed="0"/>
+    <w:lsdException w:name="Light Grid Accent 6" w:semiHidden="0" w:uiPriority="62" w:unhideWhenUsed="0"/>
+    <w:lsdException w:name="Medium Shading 1 Accent 6" w:semiHidden="0" w:uiPriority="63" w:unhideWhenUsed="0"/>
+    <w:lsdException w:name="Medium Shading 2 Accent 6" w:semiHidden="0" w:uiPriority="64" w:unhideWhenUsed="0"/>
+    <w:lsdException w:name="Medium List 1 Accent 6" w:semiHidden="0" w:uiPriority="65" w:unhideWhenUsed="0"/>
+    <w:lsdException w:name="Medium List 2 Accent 6" w:semiHidden="0" w:uiPriority="66" w:unhideWhenUsed="0"/>
+    <w:lsdException w:name="Medium Grid 1 Accent 6" w:semiHidden="0" w:uiPriority="67" w:unhideWhenUsed="0"/>
+    <w:lsdException w:name="Medium Grid 2 Accent 6" w:semiHidden="0" w:uiPriority="68" w:unhideWhenUsed="0"/>
+    <w:lsdException w:name="Medium Grid 3 Accent 6" w:semiHidden="0" w:uiPriority="69" w:unhideWhenUsed="0"/>
+    <w:lsdException w:name="Dark List Accent 6" w:semiHidden="0" w:uiPriority="70" w:unhideWhenUsed="0"/>
+    <w:lsdException w:name="Colorful Shading Accent 6" w:semiHidden="0" w:uiPriority="71" w:unhideWhenUsed="0"/>
+    <w:lsdException w:name="Colorful List Accent 6" w:semiHidden="0" w:uiPriority="72" w:unhideWhenUsed="0"/>
+    <w:lsdException w:name="Colorful Grid Accent 6" w:semiHidden="0" w:uiPriority="73" w:unhideWhenUsed="0"/>
+    <w:lsdException w:name="Subtle Emphasis" w:semiHidden="0" w:uiPriority="19" w:unhideWhenUsed="0" w:qFormat="1"/>
+    <w:lsdException w:name="Intense Emphasis" w:semiHidden="0" w:uiPriority="21" w:unhideWhenUsed="0" w:qFormat="1"/>
+    <w:lsdException w:name="Subtle Reference" w:semiHidden="0" w:uiPriority="31" w:unhideWhenUsed="0" w:qFormat="1"/>
+    <w:lsdException w:name="Intense Reference" w:semiHidden="0" w:uiPriority="32" w:unhideWhenUsed="0" w:qFormat="1"/>
+    <w:lsdException w:name="Book Title" w:semiHidden="0" w:uiPriority="33" w:unhideWhenUsed="0" w:qFormat="1"/>
+    <w:lsdException w:name="Bibliography" w:uiPriority="37"/>
+    <w:lsdException w:name="TOC Heading" w:uiPriority="39" w:qFormat="1"/>
+  </w:latentStyles>
+  <w:style w:type="paragraph" w:default="1" w:styleId="Normal">
+    <w:name w:val="Normal"/>
+    <w:qFormat/>
+  </w:style>
+  <w:style w:type="character" w:default="1" w:styleId="Policepardfaut">
+    <w:name w:val="Default Paragraph Font"/>
+    <w:uiPriority w:val="1"/>
+    <w:semiHidden/>
+    <w:unhideWhenUsed/>
+  </w:style>
+  <w:style w:type="table" w:default="1" w:styleId="TableauNormal">
+    <w:name w:val="Normal Table"/>
+    <w:uiPriority w:val="99"/>
+    <w:semiHidden/>
+    <w:unhideWhenUsed/>
+    <w:qFormat/>
+    <w:tblPr>
+      <w:tblInd w:w="0" w:type="dxa"/>
+      <w:tblCellMar>
+        <w:top w:w="0" w:type="dxa"/>
+        <w:left w:w="108" w:type="dxa"/>
+        <w:bottom w:w="0" w:type="dxa"/>
+        <w:right w:w="108" w:type="dxa"/>
+      </w:tblCellMar>
+    </w:tblPr>
+  </w:style>
+  <w:style w:type="numbering" w:default="1" w:styleId="Aucuneliste">
+    <w:name w:val="No List"/>
+    <w:uiPriority w:val="99"/>
+    <w:semiHidden/>
+    <w:unhideWhenUsed/>
+  </w:style>
+</w:styles>
+</file>
+
+<file path=word/glossary/webSettings.xml><?xml version="1.0" encoding="utf-8"?>
+<w:webSettings xmlns:r="http://schemas.openxmlformats.org/officeDocument/2006/relationships" xmlns:w="http://schemas.openxmlformats.org/wordprocessingml/2006/main"/>
 </file>
 
 <file path=word/theme/theme1.xml><?xml version="1.0" encoding="utf-8"?>
@@ -2813,28 +4496,13 @@
   <a:extraClrSchemeLst/>
   <a:extLst>
     <a:ext uri="{05A4C25C-085E-4340-85A3-A5531E510DB2}">
-      <thm15:themeFamily xmlns:thm15="http://schemas.microsoft.com/office/thememl/2012/main" xmlns="" name="Office Theme" id="{62F939B6-93AF-4DB8-9C6B-D6C7DFDC589F}" vid="{4A3C46E8-61CC-4603-A589-7422A47A8E4A}"/>
+      <thm15:themeFamily xmlns="" xmlns:thm15="http://schemas.microsoft.com/office/thememl/2012/main" name="Office Theme" id="{62F939B6-93AF-4DB8-9C6B-D6C7DFDC589F}" vid="{4A3C46E8-61CC-4603-A589-7422A47A8E4A}"/>
     </a:ext>
   </a:extLst>
 </a:theme>
 </file>
 
 <file path=customXml/item1.xml><?xml version="1.0" encoding="utf-8"?>
-<p:properties xmlns:p="http://schemas.microsoft.com/office/2006/metadata/properties" xmlns:xsi="http://www.w3.org/2001/XMLSchema-instance" xmlns:pc="http://schemas.microsoft.com/office/infopath/2007/PartnerControls">
-  <documentManagement/>
-</p:properties>
-</file>
-
-<file path=customXml/item2.xml><?xml version="1.0" encoding="utf-8"?>
-<?mso-contentType ?>
-<FormTemplates xmlns="http://schemas.microsoft.com/sharepoint/v3/contenttype/forms">
-  <Display>DocumentLibraryForm</Display>
-  <Edit>DocumentLibraryForm</Edit>
-  <New>DocumentLibraryForm</New>
-</FormTemplates>
-</file>
-
-<file path=customXml/item3.xml><?xml version="1.0" encoding="utf-8"?>
 <ct:contentTypeSchema xmlns:ct="http://schemas.microsoft.com/office/2006/metadata/contentType" xmlns:ma="http://schemas.microsoft.com/office/2006/metadata/properties/metaAttributes" ct:_="" ma:_="" ma:contentTypeName="Document" ma:contentTypeID="0x0101000E6C213E9F0A1D40A51C735DF3031552" ma:contentTypeVersion="4" ma:contentTypeDescription="Crée un document." ma:contentTypeScope="" ma:versionID="09d02eeaedd7b5d55d874455a0ccb386">
   <xsd:schema xmlns:xsd="http://www.w3.org/2001/XMLSchema" xmlns:xs="http://www.w3.org/2001/XMLSchema" xmlns:p="http://schemas.microsoft.com/office/2006/metadata/properties" xmlns:ns2="16dac1ec-fc7d-4142-b67c-ccb6aa32ac2b" xmlns:ns3="3e08ccea-7d2c-4161-9ae6-de6b60a3b43c" targetNamespace="http://schemas.microsoft.com/office/2006/metadata/properties" ma:root="true" ma:fieldsID="105e760aa1d030586613407cd39e9e34" ns2:_="" ns3:_="">
     <xsd:import namespace="16dac1ec-fc7d-4142-b67c-ccb6aa32ac2b"/>
@@ -2999,24 +4667,22 @@
 </ct:contentTypeSchema>
 </file>
 
-<file path=customXml/itemProps1.xml><?xml version="1.0" encoding="utf-8"?>
-<ds:datastoreItem xmlns:ds="http://schemas.openxmlformats.org/officeDocument/2006/customXml" ds:itemID="{FE77CCE1-1F44-432C-B515-E884ACCB9C5E}">
-  <ds:schemaRefs>
-    <ds:schemaRef ds:uri="http://schemas.microsoft.com/office/2006/metadata/properties"/>
-    <ds:schemaRef ds:uri="http://schemas.microsoft.com/office/infopath/2007/PartnerControls"/>
-  </ds:schemaRefs>
-</ds:datastoreItem>
+<file path=customXml/item2.xml><?xml version="1.0" encoding="utf-8"?>
+<?mso-contentType ?>
+<FormTemplates xmlns="http://schemas.microsoft.com/sharepoint/v3/contenttype/forms">
+  <Display>DocumentLibraryForm</Display>
+  <Edit>DocumentLibraryForm</Edit>
+  <New>DocumentLibraryForm</New>
+</FormTemplates>
 </file>
 
-<file path=customXml/itemProps2.xml><?xml version="1.0" encoding="utf-8"?>
-<ds:datastoreItem xmlns:ds="http://schemas.openxmlformats.org/officeDocument/2006/customXml" ds:itemID="{10142704-E42C-4F60-9607-CA15A9E9E2B0}">
-  <ds:schemaRefs>
-    <ds:schemaRef ds:uri="http://schemas.microsoft.com/sharepoint/v3/contenttype/forms"/>
-  </ds:schemaRefs>
-</ds:datastoreItem>
+<file path=customXml/item3.xml><?xml version="1.0" encoding="utf-8"?>
+<p:properties xmlns:p="http://schemas.microsoft.com/office/2006/metadata/properties" xmlns:xsi="http://www.w3.org/2001/XMLSchema-instance" xmlns:pc="http://schemas.microsoft.com/office/infopath/2007/PartnerControls">
+  <documentManagement/>
+</p:properties>
 </file>
 
-<file path=customXml/itemProps3.xml><?xml version="1.0" encoding="utf-8"?>
+<file path=customXml/itemProps1.xml><?xml version="1.0" encoding="utf-8"?>
 <ds:datastoreItem xmlns:ds="http://schemas.openxmlformats.org/officeDocument/2006/customXml" ds:itemID="{C1D87B2C-72B6-4407-A10E-1BA4A842B814}">
   <ds:schemaRefs>
     <ds:schemaRef ds:uri="http://schemas.microsoft.com/office/2006/metadata/contentType"/>
@@ -3033,4 +4699,21 @@
     <ds:schemaRef ds:uri="http://schemas.microsoft.com/internal/obd"/>
   </ds:schemaRefs>
 </ds:datastoreItem>
+</file>
+
+<file path=customXml/itemProps2.xml><?xml version="1.0" encoding="utf-8"?>
+<ds:datastoreItem xmlns:ds="http://schemas.openxmlformats.org/officeDocument/2006/customXml" ds:itemID="{10142704-E42C-4F60-9607-CA15A9E9E2B0}">
+  <ds:schemaRefs>
+    <ds:schemaRef ds:uri="http://schemas.microsoft.com/sharepoint/v3/contenttype/forms"/>
+  </ds:schemaRefs>
+</ds:datastoreItem>
+</file>
+
+<file path=customXml/itemProps3.xml><?xml version="1.0" encoding="utf-8"?>
+<ds:datastoreItem xmlns:ds="http://schemas.openxmlformats.org/officeDocument/2006/customXml" ds:itemID="{FE77CCE1-1F44-432C-B515-E884ACCB9C5E}">
+  <ds:schemaRefs>
+    <ds:schemaRef ds:uri="http://schemas.microsoft.com/office/2006/metadata/properties"/>
+    <ds:schemaRef ds:uri="http://schemas.microsoft.com/office/infopath/2007/PartnerControls"/>
+  </ds:schemaRefs>
+</ds:datastoreItem>
 </file>
</xml_diff>

<commit_message>
rapport BDD et Git presque terminés
</commit_message>
<xml_diff>
--- a/Loup SONNEVILLE/Rapports/Rapport BDD.docx
+++ b/Loup SONNEVILLE/Rapports/Rapport BDD.docx
@@ -147,7 +147,7 @@
                     <a:blip r:embed="rId10" cstate="print">
                       <a:extLst>
                         <a:ext uri="{28A0092B-C50C-407E-A947-70E740481C1C}">
-                          <a14:useLocalDpi xmlns="" xmlns:wpc="http://schemas.microsoft.com/office/word/2010/wordprocessingCanvas" xmlns:cx="http://schemas.microsoft.com/office/drawing/2014/chartex" xmlns:cx1="http://schemas.microsoft.com/office/drawing/2015/9/8/chartex" xmlns:cx2="http://schemas.microsoft.com/office/drawing/2015/10/21/chartex" xmlns:cx3="http://schemas.microsoft.com/office/drawing/2016/5/9/chartex" xmlns:cx4="http://schemas.microsoft.com/office/drawing/2016/5/10/chartex" xmlns:cx5="http://schemas.microsoft.com/office/drawing/2016/5/11/chartex" xmlns:cx6="http://schemas.microsoft.com/office/drawing/2016/5/12/chartex" xmlns:cx7="http://schemas.microsoft.com/office/drawing/2016/5/13/chartex" xmlns:cx8="http://schemas.microsoft.com/office/drawing/2016/5/14/chartex" xmlns:mc="http://schemas.openxmlformats.org/markup-compatibility/2006" xmlns:aink="http://schemas.microsoft.com/office/drawing/2016/ink" xmlns:am3d="http://schemas.microsoft.com/office/drawing/2017/model3d" xmlns:o="urn:schemas-microsoft-com:office:office" xmlns:oel="http://schemas.microsoft.com/office/2019/extlst" xmlns:v="urn:schemas-microsoft-com:vml" xmlns:wp14="http://schemas.microsoft.com/office/word/2010/wordprocessingDrawing" xmlns:w10="urn:schemas-microsoft-com:office:word" xmlns:w="http://schemas.openxmlformats.org/wordprocessingml/2006/main" xmlns:w14="http://schemas.microsoft.com/office/word/2010/wordml" xmlns:w15="http://schemas.microsoft.com/office/word/2012/wordml" xmlns:w16cex="http://schemas.microsoft.com/office/word/2018/wordml/cex" xmlns:w16cid="http://schemas.microsoft.com/office/word/2016/wordml/cid" xmlns:w16="http://schemas.microsoft.com/office/word/2018/wordml" xmlns:w16sdtdh="http://schemas.microsoft.com/office/word/2020/wordml/sdtdatahash" xmlns:w16se="http://schemas.microsoft.com/office/word/2015/wordml/symex" xmlns:wpg="http://schemas.microsoft.com/office/word/2010/wordprocessingGroup" xmlns:wpi="http://schemas.microsoft.com/office/word/2010/wordprocessingInk" xmlns:wps="http://schemas.microsoft.com/office/word/2010/wordprocessingShape" xmlns:a14="http://schemas.microsoft.com/office/drawing/2010/main" val="0"/>
+                          <a14:useLocalDpi xmlns:a14="http://schemas.microsoft.com/office/drawing/2010/main" xmlns:wps="http://schemas.microsoft.com/office/word/2010/wordprocessingShape" xmlns:wpi="http://schemas.microsoft.com/office/word/2010/wordprocessingInk" xmlns:wpg="http://schemas.microsoft.com/office/word/2010/wordprocessingGroup" xmlns:w16se="http://schemas.microsoft.com/office/word/2015/wordml/symex" xmlns:w16sdtdh="http://schemas.microsoft.com/office/word/2020/wordml/sdtdatahash" xmlns:w16="http://schemas.microsoft.com/office/word/2018/wordml" xmlns:w16cid="http://schemas.microsoft.com/office/word/2016/wordml/cid" xmlns:w16cex="http://schemas.microsoft.com/office/word/2018/wordml/cex" xmlns:w15="http://schemas.microsoft.com/office/word/2012/wordml" xmlns:w14="http://schemas.microsoft.com/office/word/2010/wordml" xmlns:w="http://schemas.openxmlformats.org/wordprocessingml/2006/main" xmlns:w10="urn:schemas-microsoft-com:office:word" xmlns:wp14="http://schemas.microsoft.com/office/word/2010/wordprocessingDrawing" xmlns:v="urn:schemas-microsoft-com:vml" xmlns:oel="http://schemas.microsoft.com/office/2019/extlst" xmlns:o="urn:schemas-microsoft-com:office:office" xmlns:am3d="http://schemas.microsoft.com/office/drawing/2017/model3d" xmlns:aink="http://schemas.microsoft.com/office/drawing/2016/ink" xmlns:mc="http://schemas.openxmlformats.org/markup-compatibility/2006" xmlns:cx8="http://schemas.microsoft.com/office/drawing/2016/5/14/chartex" xmlns:cx7="http://schemas.microsoft.com/office/drawing/2016/5/13/chartex" xmlns:cx6="http://schemas.microsoft.com/office/drawing/2016/5/12/chartex" xmlns:cx5="http://schemas.microsoft.com/office/drawing/2016/5/11/chartex" xmlns:cx4="http://schemas.microsoft.com/office/drawing/2016/5/10/chartex" xmlns:cx3="http://schemas.microsoft.com/office/drawing/2016/5/9/chartex" xmlns:cx2="http://schemas.microsoft.com/office/drawing/2015/10/21/chartex" xmlns:cx1="http://schemas.microsoft.com/office/drawing/2015/9/8/chartex" xmlns:cx="http://schemas.microsoft.com/office/drawing/2014/chartex" xmlns:wpc="http://schemas.microsoft.com/office/word/2010/wordprocessingCanvas" xmlns="" val="0"/>
                         </a:ext>
                       </a:extLst>
                     </a:blip>
@@ -427,7 +427,7 @@
                     <a:blip r:embed="rId11" cstate="print">
                       <a:extLst>
                         <a:ext uri="{28A0092B-C50C-407E-A947-70E740481C1C}">
-                          <a14:useLocalDpi xmlns="" xmlns:wpc="http://schemas.microsoft.com/office/word/2010/wordprocessingCanvas" xmlns:cx="http://schemas.microsoft.com/office/drawing/2014/chartex" xmlns:cx1="http://schemas.microsoft.com/office/drawing/2015/9/8/chartex" xmlns:cx2="http://schemas.microsoft.com/office/drawing/2015/10/21/chartex" xmlns:cx3="http://schemas.microsoft.com/office/drawing/2016/5/9/chartex" xmlns:cx4="http://schemas.microsoft.com/office/drawing/2016/5/10/chartex" xmlns:cx5="http://schemas.microsoft.com/office/drawing/2016/5/11/chartex" xmlns:cx6="http://schemas.microsoft.com/office/drawing/2016/5/12/chartex" xmlns:cx7="http://schemas.microsoft.com/office/drawing/2016/5/13/chartex" xmlns:cx8="http://schemas.microsoft.com/office/drawing/2016/5/14/chartex" xmlns:mc="http://schemas.openxmlformats.org/markup-compatibility/2006" xmlns:aink="http://schemas.microsoft.com/office/drawing/2016/ink" xmlns:am3d="http://schemas.microsoft.com/office/drawing/2017/model3d" xmlns:o="urn:schemas-microsoft-com:office:office" xmlns:oel="http://schemas.microsoft.com/office/2019/extlst" xmlns:v="urn:schemas-microsoft-com:vml" xmlns:wp14="http://schemas.microsoft.com/office/word/2010/wordprocessingDrawing" xmlns:w10="urn:schemas-microsoft-com:office:word" xmlns:w="http://schemas.openxmlformats.org/wordprocessingml/2006/main" xmlns:w14="http://schemas.microsoft.com/office/word/2010/wordml" xmlns:w15="http://schemas.microsoft.com/office/word/2012/wordml" xmlns:w16cex="http://schemas.microsoft.com/office/word/2018/wordml/cex" xmlns:w16cid="http://schemas.microsoft.com/office/word/2016/wordml/cid" xmlns:w16="http://schemas.microsoft.com/office/word/2018/wordml" xmlns:w16sdtdh="http://schemas.microsoft.com/office/word/2020/wordml/sdtdatahash" xmlns:w16se="http://schemas.microsoft.com/office/word/2015/wordml/symex" xmlns:wpg="http://schemas.microsoft.com/office/word/2010/wordprocessingGroup" xmlns:wpi="http://schemas.microsoft.com/office/word/2010/wordprocessingInk" xmlns:wps="http://schemas.microsoft.com/office/word/2010/wordprocessingShape" xmlns:a14="http://schemas.microsoft.com/office/drawing/2010/main" val="0"/>
+                          <a14:useLocalDpi xmlns:a14="http://schemas.microsoft.com/office/drawing/2010/main" xmlns:wps="http://schemas.microsoft.com/office/word/2010/wordprocessingShape" xmlns:wpi="http://schemas.microsoft.com/office/word/2010/wordprocessingInk" xmlns:wpg="http://schemas.microsoft.com/office/word/2010/wordprocessingGroup" xmlns:w16se="http://schemas.microsoft.com/office/word/2015/wordml/symex" xmlns:w16sdtdh="http://schemas.microsoft.com/office/word/2020/wordml/sdtdatahash" xmlns:w16="http://schemas.microsoft.com/office/word/2018/wordml" xmlns:w16cid="http://schemas.microsoft.com/office/word/2016/wordml/cid" xmlns:w16cex="http://schemas.microsoft.com/office/word/2018/wordml/cex" xmlns:w15="http://schemas.microsoft.com/office/word/2012/wordml" xmlns:w14="http://schemas.microsoft.com/office/word/2010/wordml" xmlns:w="http://schemas.openxmlformats.org/wordprocessingml/2006/main" xmlns:w10="urn:schemas-microsoft-com:office:word" xmlns:wp14="http://schemas.microsoft.com/office/word/2010/wordprocessingDrawing" xmlns:v="urn:schemas-microsoft-com:vml" xmlns:oel="http://schemas.microsoft.com/office/2019/extlst" xmlns:o="urn:schemas-microsoft-com:office:office" xmlns:am3d="http://schemas.microsoft.com/office/drawing/2017/model3d" xmlns:aink="http://schemas.microsoft.com/office/drawing/2016/ink" xmlns:mc="http://schemas.openxmlformats.org/markup-compatibility/2006" xmlns:cx8="http://schemas.microsoft.com/office/drawing/2016/5/14/chartex" xmlns:cx7="http://schemas.microsoft.com/office/drawing/2016/5/13/chartex" xmlns:cx6="http://schemas.microsoft.com/office/drawing/2016/5/12/chartex" xmlns:cx5="http://schemas.microsoft.com/office/drawing/2016/5/11/chartex" xmlns:cx4="http://schemas.microsoft.com/office/drawing/2016/5/10/chartex" xmlns:cx3="http://schemas.microsoft.com/office/drawing/2016/5/9/chartex" xmlns:cx2="http://schemas.microsoft.com/office/drawing/2015/10/21/chartex" xmlns:cx1="http://schemas.microsoft.com/office/drawing/2015/9/8/chartex" xmlns:cx="http://schemas.microsoft.com/office/drawing/2014/chartex" xmlns:wpc="http://schemas.microsoft.com/office/word/2010/wordprocessingCanvas" xmlns="" val="0"/>
                         </a:ext>
                       </a:extLst>
                     </a:blip>
@@ -456,28 +456,29 @@
     </w:p>
     <w:sdt>
       <w:sdtPr>
+        <w:rPr>
+          <w:rFonts w:asciiTheme="minorHAnsi" w:eastAsiaTheme="minorHAnsi" w:hAnsiTheme="minorHAnsi" w:cstheme="minorBidi"/>
+          <w:b w:val="0"/>
+          <w:bCs w:val="0"/>
+          <w:color w:val="auto"/>
+          <w:sz w:val="22"/>
+          <w:szCs w:val="22"/>
+        </w:rPr>
         <w:id w:val="2581380"/>
         <w:docPartObj>
           <w:docPartGallery w:val="Table of Contents"/>
           <w:docPartUnique/>
         </w:docPartObj>
       </w:sdtPr>
-      <w:sdtEndPr>
-        <w:rPr>
-          <w:rFonts w:asciiTheme="minorHAnsi" w:eastAsiaTheme="minorHAnsi" w:hAnsiTheme="minorHAnsi" w:cstheme="minorBidi"/>
-          <w:b w:val="0"/>
-          <w:bCs w:val="0"/>
-          <w:color w:val="auto"/>
-          <w:sz w:val="22"/>
-          <w:szCs w:val="22"/>
-        </w:rPr>
-      </w:sdtEndPr>
       <w:sdtContent>
         <w:p>
           <w:pPr>
             <w:pStyle w:val="En-ttedetabledesmatires"/>
           </w:pPr>
           <w:r>
+            <w:rPr>
+              <w:rStyle w:val="Titre2Car"/>
+            </w:rPr>
             <w:t>Sommaire</w:t>
           </w:r>
         </w:p>
@@ -488,7 +489,9 @@
               <w:tab w:val="right" w:leader="dot" w:pos="9016"/>
             </w:tabs>
             <w:rPr>
+              <w:rFonts w:eastAsiaTheme="minorEastAsia"/>
               <w:noProof/>
+              <w:lang w:eastAsia="fr-FR"/>
             </w:rPr>
           </w:pPr>
           <w:r>
@@ -500,7 +503,7 @@
           <w:r>
             <w:fldChar w:fldCharType="separate"/>
           </w:r>
-          <w:hyperlink w:anchor="_Toc125980574" w:history="1">
+          <w:hyperlink w:anchor="_Toc126070295" w:history="1">
             <w:r>
               <w:rPr>
                 <w:rStyle w:val="Lienhypertexte"/>
@@ -527,7 +530,7 @@
                 <w:noProof/>
                 <w:webHidden/>
               </w:rPr>
-              <w:instrText xml:space="preserve"> PAGEREF _Toc125980574 \h </w:instrText>
+              <w:instrText xml:space="preserve"> PAGEREF _Toc126070295 \h </w:instrText>
             </w:r>
             <w:r>
               <w:rPr>
@@ -565,10 +568,12 @@
               <w:tab w:val="right" w:leader="dot" w:pos="9016"/>
             </w:tabs>
             <w:rPr>
+              <w:rFonts w:eastAsiaTheme="minorEastAsia"/>
               <w:noProof/>
+              <w:lang w:eastAsia="fr-FR"/>
             </w:rPr>
           </w:pPr>
-          <w:hyperlink w:anchor="_Toc125980575" w:history="1">
+          <w:hyperlink w:anchor="_Toc126070296" w:history="1">
             <w:r>
               <w:rPr>
                 <w:rStyle w:val="Lienhypertexte"/>
@@ -595,7 +600,7 @@
                 <w:noProof/>
                 <w:webHidden/>
               </w:rPr>
-              <w:instrText xml:space="preserve"> PAGEREF _Toc125980575 \h </w:instrText>
+              <w:instrText xml:space="preserve"> PAGEREF _Toc126070296 \h </w:instrText>
             </w:r>
             <w:r>
               <w:rPr>
@@ -633,10 +638,12 @@
               <w:tab w:val="right" w:leader="dot" w:pos="9016"/>
             </w:tabs>
             <w:rPr>
+              <w:rFonts w:eastAsiaTheme="minorEastAsia"/>
               <w:noProof/>
+              <w:lang w:eastAsia="fr-FR"/>
             </w:rPr>
           </w:pPr>
-          <w:hyperlink w:anchor="_Toc125980576" w:history="1">
+          <w:hyperlink w:anchor="_Toc126070297" w:history="1">
             <w:r>
               <w:rPr>
                 <w:rStyle w:val="Lienhypertexte"/>
@@ -663,7 +670,7 @@
                 <w:noProof/>
                 <w:webHidden/>
               </w:rPr>
-              <w:instrText xml:space="preserve"> PAGEREF _Toc125980576 \h </w:instrText>
+              <w:instrText xml:space="preserve"> PAGEREF _Toc126070297 \h </w:instrText>
             </w:r>
             <w:r>
               <w:rPr>
@@ -1011,7 +1018,7 @@
       <w:pPr>
         <w:pStyle w:val="Titre2"/>
       </w:pPr>
-      <w:bookmarkStart w:id="1" w:name="_Toc125980574"/>
+      <w:bookmarkStart w:id="1" w:name="_Toc126070295"/>
       <w:r>
         <w:t>Liste des systèmes de base de données relationnelles</w:t>
       </w:r>
@@ -2362,7 +2369,7 @@
       <w:pPr>
         <w:pStyle w:val="Titre2"/>
       </w:pPr>
-      <w:bookmarkStart w:id="2" w:name="_Toc125980575"/>
+      <w:bookmarkStart w:id="2" w:name="_Toc126070296"/>
       <w:r>
         <w:t>Liste des piles de logiciels</w:t>
       </w:r>
@@ -3055,7 +3062,7 @@
       <w:pPr>
         <w:pStyle w:val="Titre2"/>
       </w:pPr>
-      <w:bookmarkStart w:id="3" w:name="_Toc125980576"/>
+      <w:bookmarkStart w:id="3" w:name="_Toc126070297"/>
       <w:r>
         <w:t>Conclusion (explication de nos choix)</w:t>
       </w:r>
@@ -3230,7 +3237,7 @@
                     <w:sz w:val="28"/>
                     <w:szCs w:val="28"/>
                   </w:rPr>
-                  <w:t>2</w:t>
+                  <w:t>6</w:t>
                 </w:r>
                 <w:r>
                   <w:rPr>
@@ -3931,316 +3938,6 @@
 </w:styles>
 </file>
 
-<file path=word/glossary/document.xml><?xml version="1.0" encoding="utf-8"?>
-<w:glossaryDocument xmlns:ve="http://schemas.openxmlformats.org/markup-compatibility/2006" xmlns:o="urn:schemas-microsoft-com:office:office" xmlns:r="http://schemas.openxmlformats.org/officeDocument/2006/relationships" xmlns:m="http://schemas.openxmlformats.org/officeDocument/2006/math" xmlns:v="urn:schemas-microsoft-com:vml" xmlns:wp="http://schemas.openxmlformats.org/drawingml/2006/wordprocessingDrawing" xmlns:w10="urn:schemas-microsoft-com:office:word" xmlns:w="http://schemas.openxmlformats.org/wordprocessingml/2006/main" xmlns:wne="http://schemas.microsoft.com/office/word/2006/wordml">
-  <w:docParts/>
-</w:glossaryDocument>
-</file>
-
-<file path=word/glossary/fontTable.xml><?xml version="1.0" encoding="utf-8"?>
-<w:fonts xmlns:r="http://schemas.openxmlformats.org/officeDocument/2006/relationships" xmlns:w="http://schemas.openxmlformats.org/wordprocessingml/2006/main">
-  <w:font w:name="Calibri">
-    <w:panose1 w:val="020F0502020204030204"/>
-    <w:charset w:val="00"/>
-    <w:family w:val="swiss"/>
-    <w:pitch w:val="variable"/>
-    <w:sig w:usb0="E00002FF" w:usb1="4000ACFF" w:usb2="00000001" w:usb3="00000000" w:csb0="0000019F" w:csb1="00000000"/>
-  </w:font>
-  <w:font w:name="Times New Roman">
-    <w:panose1 w:val="02020603050405020304"/>
-    <w:charset w:val="00"/>
-    <w:family w:val="roman"/>
-    <w:pitch w:val="variable"/>
-    <w:sig w:usb0="E0002AFF" w:usb1="C0007841" w:usb2="00000009" w:usb3="00000000" w:csb0="000001FF" w:csb1="00000000"/>
-  </w:font>
-  <w:font w:name="Courier New">
-    <w:panose1 w:val="02070309020205020404"/>
-    <w:charset w:val="00"/>
-    <w:family w:val="modern"/>
-    <w:pitch w:val="fixed"/>
-    <w:sig w:usb0="E0002AFF" w:usb1="C0007843" w:usb2="00000009" w:usb3="00000000" w:csb0="000001FF" w:csb1="00000000"/>
-  </w:font>
-  <w:font w:name="Wingdings">
-    <w:panose1 w:val="05000000000000000000"/>
-    <w:charset w:val="02"/>
-    <w:family w:val="auto"/>
-    <w:pitch w:val="variable"/>
-    <w:sig w:usb0="00000000" w:usb1="10000000" w:usb2="00000000" w:usb3="00000000" w:csb0="80000000" w:csb1="00000000"/>
-  </w:font>
-  <w:font w:name="Symbol">
-    <w:panose1 w:val="05050102010706020507"/>
-    <w:charset w:val="02"/>
-    <w:family w:val="roman"/>
-    <w:pitch w:val="variable"/>
-    <w:sig w:usb0="00000000" w:usb1="10000000" w:usb2="00000000" w:usb3="00000000" w:csb0="80000000" w:csb1="00000000"/>
-  </w:font>
-  <w:font w:name="Calibri Light">
-    <w:panose1 w:val="020F0302020204030204"/>
-    <w:charset w:val="00"/>
-    <w:family w:val="swiss"/>
-    <w:pitch w:val="variable"/>
-    <w:sig w:usb0="A00002EF" w:usb1="4000207B" w:usb2="00000000" w:usb3="00000000" w:csb0="0000019F" w:csb1="00000000"/>
-  </w:font>
-  <w:font w:name="Tahoma">
-    <w:panose1 w:val="020B0604030504040204"/>
-    <w:charset w:val="00"/>
-    <w:family w:val="swiss"/>
-    <w:pitch w:val="variable"/>
-    <w:sig w:usb0="E1002EFF" w:usb1="C000605B" w:usb2="00000029" w:usb3="00000000" w:csb0="000101FF" w:csb1="00000000"/>
-  </w:font>
-  <w:font w:name="Main Font Family">
-    <w:altName w:val="Cambria"/>
-    <w:panose1 w:val="00000000000000000000"/>
-    <w:charset w:val="00"/>
-    <w:family w:val="roman"/>
-    <w:notTrueType/>
-    <w:pitch w:val="default"/>
-    <w:sig w:usb0="00000000" w:usb1="00000000" w:usb2="00000000" w:usb3="00000000" w:csb0="00000000" w:csb1="00000000"/>
-  </w:font>
-  <w:font w:name="Arial">
-    <w:panose1 w:val="020B0604020202020204"/>
-    <w:charset w:val="00"/>
-    <w:family w:val="swiss"/>
-    <w:pitch w:val="variable"/>
-    <w:sig w:usb0="E0002AFF" w:usb1="C0007843" w:usb2="00000009" w:usb3="00000000" w:csb0="000001FF" w:csb1="00000000"/>
-  </w:font>
-  <w:font w:name="Cambria">
-    <w:panose1 w:val="02040503050406030204"/>
-    <w:charset w:val="00"/>
-    <w:family w:val="roman"/>
-    <w:pitch w:val="variable"/>
-    <w:sig w:usb0="E00002FF" w:usb1="400004FF" w:usb2="00000000" w:usb3="00000000" w:csb0="0000019F" w:csb1="00000000"/>
-  </w:font>
-</w:fonts>
-</file>
-
-<file path=word/glossary/settings.xml><?xml version="1.0" encoding="utf-8"?>
-<w:settings xmlns:o="urn:schemas-microsoft-com:office:office" xmlns:r="http://schemas.openxmlformats.org/officeDocument/2006/relationships" xmlns:m="http://schemas.openxmlformats.org/officeDocument/2006/math" xmlns:v="urn:schemas-microsoft-com:vml" xmlns:w10="urn:schemas-microsoft-com:office:word" xmlns:w="http://schemas.openxmlformats.org/wordprocessingml/2006/main" xmlns:sl="http://schemas.openxmlformats.org/schemaLibrary/2006/main">
-  <w:defaultTabStop w:val="708"/>
-  <w:hyphenationZone w:val="425"/>
-  <w:characterSpacingControl w:val="doNotCompress"/>
-  <w:compat>
-    <w:useFELayout/>
-  </w:compat>
-  <w:rsids>
-    <w:rsidRoot w:val="006C0D99"/>
-    <w:rsid w:val="006C0D99"/>
-  </w:rsids>
-  <m:mathPr>
-    <m:mathFont m:val="Cambria Math"/>
-    <m:brkBin m:val="before"/>
-    <m:brkBinSub m:val="--"/>
-    <m:smallFrac m:val="off"/>
-    <m:dispDef/>
-    <m:lMargin m:val="0"/>
-    <m:rMargin m:val="0"/>
-    <m:defJc m:val="centerGroup"/>
-    <m:wrapIndent m:val="1440"/>
-    <m:intLim m:val="subSup"/>
-    <m:naryLim m:val="undOvr"/>
-  </m:mathPr>
-  <w:themeFontLang w:val="fr-FR"/>
-  <w:clrSchemeMapping w:bg1="light1" w:t1="dark1" w:bg2="light2" w:t2="dark2" w:accent1="accent1" w:accent2="accent2" w:accent3="accent3" w:accent4="accent4" w:accent5="accent5" w:accent6="accent6" w:hyperlink="hyperlink" w:followedHyperlink="followedHyperlink"/>
-  <w:decimalSymbol w:val=","/>
-  <w:listSeparator w:val=";"/>
-</w:settings>
-</file>
-
-<file path=word/glossary/styles.xml><?xml version="1.0" encoding="utf-8"?>
-<w:styles xmlns:r="http://schemas.openxmlformats.org/officeDocument/2006/relationships" xmlns:w="http://schemas.openxmlformats.org/wordprocessingml/2006/main">
-  <w:docDefaults>
-    <w:rPrDefault>
-      <w:rPr>
-        <w:rFonts w:asciiTheme="minorHAnsi" w:eastAsiaTheme="minorEastAsia" w:hAnsiTheme="minorHAnsi" w:cstheme="minorBidi"/>
-        <w:sz w:val="22"/>
-        <w:szCs w:val="22"/>
-        <w:lang w:val="fr-FR" w:eastAsia="fr-FR" w:bidi="ar-SA"/>
-      </w:rPr>
-    </w:rPrDefault>
-    <w:pPrDefault>
-      <w:pPr>
-        <w:spacing w:after="200" w:line="276" w:lineRule="auto"/>
-      </w:pPr>
-    </w:pPrDefault>
-  </w:docDefaults>
-  <w:latentStyles w:defLockedState="0" w:defUIPriority="99" w:defSemiHidden="1" w:defUnhideWhenUsed="1" w:defQFormat="0" w:count="267">
-    <w:lsdException w:name="Normal" w:semiHidden="0" w:uiPriority="0" w:unhideWhenUsed="0" w:qFormat="1"/>
-    <w:lsdException w:name="heading 1" w:semiHidden="0" w:uiPriority="9" w:unhideWhenUsed="0" w:qFormat="1"/>
-    <w:lsdException w:name="heading 2" w:uiPriority="9" w:qFormat="1"/>
-    <w:lsdException w:name="heading 3" w:uiPriority="9" w:qFormat="1"/>
-    <w:lsdException w:name="heading 4" w:uiPriority="9" w:qFormat="1"/>
-    <w:lsdException w:name="heading 5" w:uiPriority="9" w:qFormat="1"/>
-    <w:lsdException w:name="heading 6" w:uiPriority="9" w:qFormat="1"/>
-    <w:lsdException w:name="heading 7" w:uiPriority="9" w:qFormat="1"/>
-    <w:lsdException w:name="heading 8" w:uiPriority="9" w:qFormat="1"/>
-    <w:lsdException w:name="heading 9" w:uiPriority="9" w:qFormat="1"/>
-    <w:lsdException w:name="toc 1" w:uiPriority="39"/>
-    <w:lsdException w:name="toc 2" w:uiPriority="39"/>
-    <w:lsdException w:name="toc 3" w:uiPriority="39"/>
-    <w:lsdException w:name="toc 4" w:uiPriority="39"/>
-    <w:lsdException w:name="toc 5" w:uiPriority="39"/>
-    <w:lsdException w:name="toc 6" w:uiPriority="39"/>
-    <w:lsdException w:name="toc 7" w:uiPriority="39"/>
-    <w:lsdException w:name="toc 8" w:uiPriority="39"/>
-    <w:lsdException w:name="toc 9" w:uiPriority="39"/>
-    <w:lsdException w:name="caption" w:uiPriority="35" w:qFormat="1"/>
-    <w:lsdException w:name="Title" w:semiHidden="0" w:uiPriority="10" w:unhideWhenUsed="0" w:qFormat="1"/>
-    <w:lsdException w:name="Default Paragraph Font" w:uiPriority="1"/>
-    <w:lsdException w:name="Subtitle" w:semiHidden="0" w:uiPriority="11" w:unhideWhenUsed="0" w:qFormat="1"/>
-    <w:lsdException w:name="Strong" w:semiHidden="0" w:uiPriority="22" w:unhideWhenUsed="0" w:qFormat="1"/>
-    <w:lsdException w:name="Emphasis" w:semiHidden="0" w:uiPriority="20" w:unhideWhenUsed="0" w:qFormat="1"/>
-    <w:lsdException w:name="Table Grid" w:semiHidden="0" w:uiPriority="59" w:unhideWhenUsed="0"/>
-    <w:lsdException w:name="Placeholder Text" w:unhideWhenUsed="0"/>
-    <w:lsdException w:name="No Spacing" w:semiHidden="0" w:uiPriority="1" w:unhideWhenUsed="0" w:qFormat="1"/>
-    <w:lsdException w:name="Light Shading" w:semiHidden="0" w:uiPriority="60" w:unhideWhenUsed="0"/>
-    <w:lsdException w:name="Light List" w:semiHidden="0" w:uiPriority="61" w:unhideWhenUsed="0"/>
-    <w:lsdException w:name="Light Grid" w:semiHidden="0" w:uiPriority="62" w:unhideWhenUsed="0"/>
-    <w:lsdException w:name="Medium Shading 1" w:semiHidden="0" w:uiPriority="63" w:unhideWhenUsed="0"/>
-    <w:lsdException w:name="Medium Shading 2" w:semiHidden="0" w:uiPriority="64" w:unhideWhenUsed="0"/>
-    <w:lsdException w:name="Medium List 1" w:semiHidden="0" w:uiPriority="65" w:unhideWhenUsed="0"/>
-    <w:lsdException w:name="Medium List 2" w:semiHidden="0" w:uiPriority="66" w:unhideWhenUsed="0"/>
-    <w:lsdException w:name="Medium Grid 1" w:semiHidden="0" w:uiPriority="67" w:unhideWhenUsed="0"/>
-    <w:lsdException w:name="Medium Grid 2" w:semiHidden="0" w:uiPriority="68" w:unhideWhenUsed="0"/>
-    <w:lsdException w:name="Medium Grid 3" w:semiHidden="0" w:uiPriority="69" w:unhideWhenUsed="0"/>
-    <w:lsdException w:name="Dark List" w:semiHidden="0" w:uiPriority="70" w:unhideWhenUsed="0"/>
-    <w:lsdException w:name="Colorful Shading" w:semiHidden="0" w:uiPriority="71" w:unhideWhenUsed="0"/>
-    <w:lsdException w:name="Colorful List" w:semiHidden="0" w:uiPriority="72" w:unhideWhenUsed="0"/>
-    <w:lsdException w:name="Colorful Grid" w:semiHidden="0" w:uiPriority="73" w:unhideWhenUsed="0"/>
-    <w:lsdException w:name="Light Shading Accent 1" w:semiHidden="0" w:uiPriority="60" w:unhideWhenUsed="0"/>
-    <w:lsdException w:name="Light List Accent 1" w:semiHidden="0" w:uiPriority="61" w:unhideWhenUsed="0"/>
-    <w:lsdException w:name="Light Grid Accent 1" w:semiHidden="0" w:uiPriority="62" w:unhideWhenUsed="0"/>
-    <w:lsdException w:name="Medium Shading 1 Accent 1" w:semiHidden="0" w:uiPriority="63" w:unhideWhenUsed="0"/>
-    <w:lsdException w:name="Medium Shading 2 Accent 1" w:semiHidden="0" w:uiPriority="64" w:unhideWhenUsed="0"/>
-    <w:lsdException w:name="Medium List 1 Accent 1" w:semiHidden="0" w:uiPriority="65" w:unhideWhenUsed="0"/>
-    <w:lsdException w:name="Revision" w:unhideWhenUsed="0"/>
-    <w:lsdException w:name="List Paragraph" w:semiHidden="0" w:uiPriority="34" w:unhideWhenUsed="0" w:qFormat="1"/>
-    <w:lsdException w:name="Quote" w:semiHidden="0" w:uiPriority="29" w:unhideWhenUsed="0" w:qFormat="1"/>
-    <w:lsdException w:name="Intense Quote" w:semiHidden="0" w:uiPriority="30" w:unhideWhenUsed="0" w:qFormat="1"/>
-    <w:lsdException w:name="Medium List 2 Accent 1" w:semiHidden="0" w:uiPriority="66" w:unhideWhenUsed="0"/>
-    <w:lsdException w:name="Medium Grid 1 Accent 1" w:semiHidden="0" w:uiPriority="67" w:unhideWhenUsed="0"/>
-    <w:lsdException w:name="Medium Grid 2 Accent 1" w:semiHidden="0" w:uiPriority="68" w:unhideWhenUsed="0"/>
-    <w:lsdException w:name="Medium Grid 3 Accent 1" w:semiHidden="0" w:uiPriority="69" w:unhideWhenUsed="0"/>
-    <w:lsdException w:name="Dark List Accent 1" w:semiHidden="0" w:uiPriority="70" w:unhideWhenUsed="0"/>
-    <w:lsdException w:name="Colorful Shading Accent 1" w:semiHidden="0" w:uiPriority="71" w:unhideWhenUsed="0"/>
-    <w:lsdException w:name="Colorful List Accent 1" w:semiHidden="0" w:uiPriority="72" w:unhideWhenUsed="0"/>
-    <w:lsdException w:name="Colorful Grid Accent 1" w:semiHidden="0" w:uiPriority="73" w:unhideWhenUsed="0"/>
-    <w:lsdException w:name="Light Shading Accent 2" w:semiHidden="0" w:uiPriority="60" w:unhideWhenUsed="0"/>
-    <w:lsdException w:name="Light List Accent 2" w:semiHidden="0" w:uiPriority="61" w:unhideWhenUsed="0"/>
-    <w:lsdException w:name="Light Grid Accent 2" w:semiHidden="0" w:uiPriority="62" w:unhideWhenUsed="0"/>
-    <w:lsdException w:name="Medium Shading 1 Accent 2" w:semiHidden="0" w:uiPriority="63" w:unhideWhenUsed="0"/>
-    <w:lsdException w:name="Medium Shading 2 Accent 2" w:semiHidden="0" w:uiPriority="64" w:unhideWhenUsed="0"/>
-    <w:lsdException w:name="Medium List 1 Accent 2" w:semiHidden="0" w:uiPriority="65" w:unhideWhenUsed="0"/>
-    <w:lsdException w:name="Medium List 2 Accent 2" w:semiHidden="0" w:uiPriority="66" w:unhideWhenUsed="0"/>
-    <w:lsdException w:name="Medium Grid 1 Accent 2" w:semiHidden="0" w:uiPriority="67" w:unhideWhenUsed="0"/>
-    <w:lsdException w:name="Medium Grid 2 Accent 2" w:semiHidden="0" w:uiPriority="68" w:unhideWhenUsed="0"/>
-    <w:lsdException w:name="Medium Grid 3 Accent 2" w:semiHidden="0" w:uiPriority="69" w:unhideWhenUsed="0"/>
-    <w:lsdException w:name="Dark List Accent 2" w:semiHidden="0" w:uiPriority="70" w:unhideWhenUsed="0"/>
-    <w:lsdException w:name="Colorful Shading Accent 2" w:semiHidden="0" w:uiPriority="71" w:unhideWhenUsed="0"/>
-    <w:lsdException w:name="Colorful List Accent 2" w:semiHidden="0" w:uiPriority="72" w:unhideWhenUsed="0"/>
-    <w:lsdException w:name="Colorful Grid Accent 2" w:semiHidden="0" w:uiPriority="73" w:unhideWhenUsed="0"/>
-    <w:lsdException w:name="Light Shading Accent 3" w:semiHidden="0" w:uiPriority="60" w:unhideWhenUsed="0"/>
-    <w:lsdException w:name="Light List Accent 3" w:semiHidden="0" w:uiPriority="61" w:unhideWhenUsed="0"/>
-    <w:lsdException w:name="Light Grid Accent 3" w:semiHidden="0" w:uiPriority="62" w:unhideWhenUsed="0"/>
-    <w:lsdException w:name="Medium Shading 1 Accent 3" w:semiHidden="0" w:uiPriority="63" w:unhideWhenUsed="0"/>
-    <w:lsdException w:name="Medium Shading 2 Accent 3" w:semiHidden="0" w:uiPriority="64" w:unhideWhenUsed="0"/>
-    <w:lsdException w:name="Medium List 1 Accent 3" w:semiHidden="0" w:uiPriority="65" w:unhideWhenUsed="0"/>
-    <w:lsdException w:name="Medium List 2 Accent 3" w:semiHidden="0" w:uiPriority="66" w:unhideWhenUsed="0"/>
-    <w:lsdException w:name="Medium Grid 1 Accent 3" w:semiHidden="0" w:uiPriority="67" w:unhideWhenUsed="0"/>
-    <w:lsdException w:name="Medium Grid 2 Accent 3" w:semiHidden="0" w:uiPriority="68" w:unhideWhenUsed="0"/>
-    <w:lsdException w:name="Medium Grid 3 Accent 3" w:semiHidden="0" w:uiPriority="69" w:unhideWhenUsed="0"/>
-    <w:lsdException w:name="Dark List Accent 3" w:semiHidden="0" w:uiPriority="70" w:unhideWhenUsed="0"/>
-    <w:lsdException w:name="Colorful Shading Accent 3" w:semiHidden="0" w:uiPriority="71" w:unhideWhenUsed="0"/>
-    <w:lsdException w:name="Colorful List Accent 3" w:semiHidden="0" w:uiPriority="72" w:unhideWhenUsed="0"/>
-    <w:lsdException w:name="Colorful Grid Accent 3" w:semiHidden="0" w:uiPriority="73" w:unhideWhenUsed="0"/>
-    <w:lsdException w:name="Light Shading Accent 4" w:semiHidden="0" w:uiPriority="60" w:unhideWhenUsed="0"/>
-    <w:lsdException w:name="Light List Accent 4" w:semiHidden="0" w:uiPriority="61" w:unhideWhenUsed="0"/>
-    <w:lsdException w:name="Light Grid Accent 4" w:semiHidden="0" w:uiPriority="62" w:unhideWhenUsed="0"/>
-    <w:lsdException w:name="Medium Shading 1 Accent 4" w:semiHidden="0" w:uiPriority="63" w:unhideWhenUsed="0"/>
-    <w:lsdException w:name="Medium Shading 2 Accent 4" w:semiHidden="0" w:uiPriority="64" w:unhideWhenUsed="0"/>
-    <w:lsdException w:name="Medium List 1 Accent 4" w:semiHidden="0" w:uiPriority="65" w:unhideWhenUsed="0"/>
-    <w:lsdException w:name="Medium List 2 Accent 4" w:semiHidden="0" w:uiPriority="66" w:unhideWhenUsed="0"/>
-    <w:lsdException w:name="Medium Grid 1 Accent 4" w:semiHidden="0" w:uiPriority="67" w:unhideWhenUsed="0"/>
-    <w:lsdException w:name="Medium Grid 2 Accent 4" w:semiHidden="0" w:uiPriority="68" w:unhideWhenUsed="0"/>
-    <w:lsdException w:name="Medium Grid 3 Accent 4" w:semiHidden="0" w:uiPriority="69" w:unhideWhenUsed="0"/>
-    <w:lsdException w:name="Dark List Accent 4" w:semiHidden="0" w:uiPriority="70" w:unhideWhenUsed="0"/>
-    <w:lsdException w:name="Colorful Shading Accent 4" w:semiHidden="0" w:uiPriority="71" w:unhideWhenUsed="0"/>
-    <w:lsdException w:name="Colorful List Accent 4" w:semiHidden="0" w:uiPriority="72" w:unhideWhenUsed="0"/>
-    <w:lsdException w:name="Colorful Grid Accent 4" w:semiHidden="0" w:uiPriority="73" w:unhideWhenUsed="0"/>
-    <w:lsdException w:name="Light Shading Accent 5" w:semiHidden="0" w:uiPriority="60" w:unhideWhenUsed="0"/>
-    <w:lsdException w:name="Light List Accent 5" w:semiHidden="0" w:uiPriority="61" w:unhideWhenUsed="0"/>
-    <w:lsdException w:name="Light Grid Accent 5" w:semiHidden="0" w:uiPriority="62" w:unhideWhenUsed="0"/>
-    <w:lsdException w:name="Medium Shading 1 Accent 5" w:semiHidden="0" w:uiPriority="63" w:unhideWhenUsed="0"/>
-    <w:lsdException w:name="Medium Shading 2 Accent 5" w:semiHidden="0" w:uiPriority="64" w:unhideWhenUsed="0"/>
-    <w:lsdException w:name="Medium List 1 Accent 5" w:semiHidden="0" w:uiPriority="65" w:unhideWhenUsed="0"/>
-    <w:lsdException w:name="Medium List 2 Accent 5" w:semiHidden="0" w:uiPriority="66" w:unhideWhenUsed="0"/>
-    <w:lsdException w:name="Medium Grid 1 Accent 5" w:semiHidden="0" w:uiPriority="67" w:unhideWhenUsed="0"/>
-    <w:lsdException w:name="Medium Grid 2 Accent 5" w:semiHidden="0" w:uiPriority="68" w:unhideWhenUsed="0"/>
-    <w:lsdException w:name="Medium Grid 3 Accent 5" w:semiHidden="0" w:uiPriority="69" w:unhideWhenUsed="0"/>
-    <w:lsdException w:name="Dark List Accent 5" w:semiHidden="0" w:uiPriority="70" w:unhideWhenUsed="0"/>
-    <w:lsdException w:name="Colorful Shading Accent 5" w:semiHidden="0" w:uiPriority="71" w:unhideWhenUsed="0"/>
-    <w:lsdException w:name="Colorful List Accent 5" w:semiHidden="0" w:uiPriority="72" w:unhideWhenUsed="0"/>
-    <w:lsdException w:name="Colorful Grid Accent 5" w:semiHidden="0" w:uiPriority="73" w:unhideWhenUsed="0"/>
-    <w:lsdException w:name="Light Shading Accent 6" w:semiHidden="0" w:uiPriority="60" w:unhideWhenUsed="0"/>
-    <w:lsdException w:name="Light List Accent 6" w:semiHidden="0" w:uiPriority="61" w:unhideWhenUsed="0"/>
-    <w:lsdException w:name="Light Grid Accent 6" w:semiHidden="0" w:uiPriority="62" w:unhideWhenUsed="0"/>
-    <w:lsdException w:name="Medium Shading 1 Accent 6" w:semiHidden="0" w:uiPriority="63" w:unhideWhenUsed="0"/>
-    <w:lsdException w:name="Medium Shading 2 Accent 6" w:semiHidden="0" w:uiPriority="64" w:unhideWhenUsed="0"/>
-    <w:lsdException w:name="Medium List 1 Accent 6" w:semiHidden="0" w:uiPriority="65" w:unhideWhenUsed="0"/>
-    <w:lsdException w:name="Medium List 2 Accent 6" w:semiHidden="0" w:uiPriority="66" w:unhideWhenUsed="0"/>
-    <w:lsdException w:name="Medium Grid 1 Accent 6" w:semiHidden="0" w:uiPriority="67" w:unhideWhenUsed="0"/>
-    <w:lsdException w:name="Medium Grid 2 Accent 6" w:semiHidden="0" w:uiPriority="68" w:unhideWhenUsed="0"/>
-    <w:lsdException w:name="Medium Grid 3 Accent 6" w:semiHidden="0" w:uiPriority="69" w:unhideWhenUsed="0"/>
-    <w:lsdException w:name="Dark List Accent 6" w:semiHidden="0" w:uiPriority="70" w:unhideWhenUsed="0"/>
-    <w:lsdException w:name="Colorful Shading Accent 6" w:semiHidden="0" w:uiPriority="71" w:unhideWhenUsed="0"/>
-    <w:lsdException w:name="Colorful List Accent 6" w:semiHidden="0" w:uiPriority="72" w:unhideWhenUsed="0"/>
-    <w:lsdException w:name="Colorful Grid Accent 6" w:semiHidden="0" w:uiPriority="73" w:unhideWhenUsed="0"/>
-    <w:lsdException w:name="Subtle Emphasis" w:semiHidden="0" w:uiPriority="19" w:unhideWhenUsed="0" w:qFormat="1"/>
-    <w:lsdException w:name="Intense Emphasis" w:semiHidden="0" w:uiPriority="21" w:unhideWhenUsed="0" w:qFormat="1"/>
-    <w:lsdException w:name="Subtle Reference" w:semiHidden="0" w:uiPriority="31" w:unhideWhenUsed="0" w:qFormat="1"/>
-    <w:lsdException w:name="Intense Reference" w:semiHidden="0" w:uiPriority="32" w:unhideWhenUsed="0" w:qFormat="1"/>
-    <w:lsdException w:name="Book Title" w:semiHidden="0" w:uiPriority="33" w:unhideWhenUsed="0" w:qFormat="1"/>
-    <w:lsdException w:name="Bibliography" w:uiPriority="37"/>
-    <w:lsdException w:name="TOC Heading" w:uiPriority="39" w:qFormat="1"/>
-  </w:latentStyles>
-  <w:style w:type="paragraph" w:default="1" w:styleId="Normal">
-    <w:name w:val="Normal"/>
-    <w:qFormat/>
-  </w:style>
-  <w:style w:type="character" w:default="1" w:styleId="Policepardfaut">
-    <w:name w:val="Default Paragraph Font"/>
-    <w:uiPriority w:val="1"/>
-    <w:semiHidden/>
-    <w:unhideWhenUsed/>
-  </w:style>
-  <w:style w:type="table" w:default="1" w:styleId="TableauNormal">
-    <w:name w:val="Normal Table"/>
-    <w:uiPriority w:val="99"/>
-    <w:semiHidden/>
-    <w:unhideWhenUsed/>
-    <w:qFormat/>
-    <w:tblPr>
-      <w:tblInd w:w="0" w:type="dxa"/>
-      <w:tblCellMar>
-        <w:top w:w="0" w:type="dxa"/>
-        <w:left w:w="108" w:type="dxa"/>
-        <w:bottom w:w="0" w:type="dxa"/>
-        <w:right w:w="108" w:type="dxa"/>
-      </w:tblCellMar>
-    </w:tblPr>
-  </w:style>
-  <w:style w:type="numbering" w:default="1" w:styleId="Aucuneliste">
-    <w:name w:val="No List"/>
-    <w:uiPriority w:val="99"/>
-    <w:semiHidden/>
-    <w:unhideWhenUsed/>
-  </w:style>
-</w:styles>
-</file>
-
-<file path=word/glossary/webSettings.xml><?xml version="1.0" encoding="utf-8"?>
-<w:webSettings xmlns:r="http://schemas.openxmlformats.org/officeDocument/2006/relationships" xmlns:w="http://schemas.openxmlformats.org/wordprocessingml/2006/main"/>
-</file>
-
 <file path=word/theme/theme1.xml><?xml version="1.0" encoding="utf-8"?>
 <a:theme xmlns:a="http://schemas.openxmlformats.org/drawingml/2006/main" name="Office Theme">
   <a:themeElements>
@@ -4496,13 +4193,28 @@
   <a:extraClrSchemeLst/>
   <a:extLst>
     <a:ext uri="{05A4C25C-085E-4340-85A3-A5531E510DB2}">
-      <thm15:themeFamily xmlns="" xmlns:thm15="http://schemas.microsoft.com/office/thememl/2012/main" name="Office Theme" id="{62F939B6-93AF-4DB8-9C6B-D6C7DFDC589F}" vid="{4A3C46E8-61CC-4603-A589-7422A47A8E4A}"/>
+      <thm15:themeFamily xmlns:thm15="http://schemas.microsoft.com/office/thememl/2012/main" xmlns="" name="Office Theme" id="{62F939B6-93AF-4DB8-9C6B-D6C7DFDC589F}" vid="{4A3C46E8-61CC-4603-A589-7422A47A8E4A}"/>
     </a:ext>
   </a:extLst>
 </a:theme>
 </file>
 
 <file path=customXml/item1.xml><?xml version="1.0" encoding="utf-8"?>
+<p:properties xmlns:p="http://schemas.microsoft.com/office/2006/metadata/properties" xmlns:xsi="http://www.w3.org/2001/XMLSchema-instance" xmlns:pc="http://schemas.microsoft.com/office/infopath/2007/PartnerControls">
+  <documentManagement/>
+</p:properties>
+</file>
+
+<file path=customXml/item2.xml><?xml version="1.0" encoding="utf-8"?>
+<?mso-contentType ?>
+<FormTemplates xmlns="http://schemas.microsoft.com/sharepoint/v3/contenttype/forms">
+  <Display>DocumentLibraryForm</Display>
+  <Edit>DocumentLibraryForm</Edit>
+  <New>DocumentLibraryForm</New>
+</FormTemplates>
+</file>
+
+<file path=customXml/item3.xml><?xml version="1.0" encoding="utf-8"?>
 <ct:contentTypeSchema xmlns:ct="http://schemas.microsoft.com/office/2006/metadata/contentType" xmlns:ma="http://schemas.microsoft.com/office/2006/metadata/properties/metaAttributes" ct:_="" ma:_="" ma:contentTypeName="Document" ma:contentTypeID="0x0101000E6C213E9F0A1D40A51C735DF3031552" ma:contentTypeVersion="4" ma:contentTypeDescription="Crée un document." ma:contentTypeScope="" ma:versionID="09d02eeaedd7b5d55d874455a0ccb386">
   <xsd:schema xmlns:xsd="http://www.w3.org/2001/XMLSchema" xmlns:xs="http://www.w3.org/2001/XMLSchema" xmlns:p="http://schemas.microsoft.com/office/2006/metadata/properties" xmlns:ns2="16dac1ec-fc7d-4142-b67c-ccb6aa32ac2b" xmlns:ns3="3e08ccea-7d2c-4161-9ae6-de6b60a3b43c" targetNamespace="http://schemas.microsoft.com/office/2006/metadata/properties" ma:root="true" ma:fieldsID="105e760aa1d030586613407cd39e9e34" ns2:_="" ns3:_="">
     <xsd:import namespace="16dac1ec-fc7d-4142-b67c-ccb6aa32ac2b"/>
@@ -4667,22 +4379,24 @@
 </ct:contentTypeSchema>
 </file>
 
-<file path=customXml/item2.xml><?xml version="1.0" encoding="utf-8"?>
-<?mso-contentType ?>
-<FormTemplates xmlns="http://schemas.microsoft.com/sharepoint/v3/contenttype/forms">
-  <Display>DocumentLibraryForm</Display>
-  <Edit>DocumentLibraryForm</Edit>
-  <New>DocumentLibraryForm</New>
-</FormTemplates>
+<file path=customXml/itemProps1.xml><?xml version="1.0" encoding="utf-8"?>
+<ds:datastoreItem xmlns:ds="http://schemas.openxmlformats.org/officeDocument/2006/customXml" ds:itemID="{FE77CCE1-1F44-432C-B515-E884ACCB9C5E}">
+  <ds:schemaRefs>
+    <ds:schemaRef ds:uri="http://schemas.microsoft.com/office/2006/metadata/properties"/>
+    <ds:schemaRef ds:uri="http://schemas.microsoft.com/office/infopath/2007/PartnerControls"/>
+  </ds:schemaRefs>
+</ds:datastoreItem>
 </file>
 
-<file path=customXml/item3.xml><?xml version="1.0" encoding="utf-8"?>
-<p:properties xmlns:p="http://schemas.microsoft.com/office/2006/metadata/properties" xmlns:xsi="http://www.w3.org/2001/XMLSchema-instance" xmlns:pc="http://schemas.microsoft.com/office/infopath/2007/PartnerControls">
-  <documentManagement/>
-</p:properties>
+<file path=customXml/itemProps2.xml><?xml version="1.0" encoding="utf-8"?>
+<ds:datastoreItem xmlns:ds="http://schemas.openxmlformats.org/officeDocument/2006/customXml" ds:itemID="{10142704-E42C-4F60-9607-CA15A9E9E2B0}">
+  <ds:schemaRefs>
+    <ds:schemaRef ds:uri="http://schemas.microsoft.com/sharepoint/v3/contenttype/forms"/>
+  </ds:schemaRefs>
+</ds:datastoreItem>
 </file>
 
-<file path=customXml/itemProps1.xml><?xml version="1.0" encoding="utf-8"?>
+<file path=customXml/itemProps3.xml><?xml version="1.0" encoding="utf-8"?>
 <ds:datastoreItem xmlns:ds="http://schemas.openxmlformats.org/officeDocument/2006/customXml" ds:itemID="{C1D87B2C-72B6-4407-A10E-1BA4A842B814}">
   <ds:schemaRefs>
     <ds:schemaRef ds:uri="http://schemas.microsoft.com/office/2006/metadata/contentType"/>
@@ -4699,21 +4413,4 @@
     <ds:schemaRef ds:uri="http://schemas.microsoft.com/internal/obd"/>
   </ds:schemaRefs>
 </ds:datastoreItem>
-</file>
-
-<file path=customXml/itemProps2.xml><?xml version="1.0" encoding="utf-8"?>
-<ds:datastoreItem xmlns:ds="http://schemas.openxmlformats.org/officeDocument/2006/customXml" ds:itemID="{10142704-E42C-4F60-9607-CA15A9E9E2B0}">
-  <ds:schemaRefs>
-    <ds:schemaRef ds:uri="http://schemas.microsoft.com/sharepoint/v3/contenttype/forms"/>
-  </ds:schemaRefs>
-</ds:datastoreItem>
-</file>
-
-<file path=customXml/itemProps3.xml><?xml version="1.0" encoding="utf-8"?>
-<ds:datastoreItem xmlns:ds="http://schemas.openxmlformats.org/officeDocument/2006/customXml" ds:itemID="{FE77CCE1-1F44-432C-B515-E884ACCB9C5E}">
-  <ds:schemaRefs>
-    <ds:schemaRef ds:uri="http://schemas.microsoft.com/office/2006/metadata/properties"/>
-    <ds:schemaRef ds:uri="http://schemas.microsoft.com/office/infopath/2007/PartnerControls"/>
-  </ds:schemaRefs>
-</ds:datastoreItem>
 </file>
</xml_diff>